<commit_message>
02 – Entidade e caso de uso
</commit_message>
<xml_diff>
--- a/2023/04_ddd.docx
+++ b/2023/04_ddd.docx
@@ -21,33 +21,36 @@
       </w:r>
     </w:p>
     <w:p>
-      <w:r>
-        <w:rPr>
-          <w:highlight w:val="cyan"/>
-        </w:rPr>
-        <w:t xml:space="preserve">01 </w:t>
-      </w:r>
-      <w:r>
-        <w:rPr>
-          <w:highlight w:val="cyan"/>
-        </w:rPr>
-        <w:t xml:space="preserve">– </w:t>
-      </w:r>
-      <w:r>
-        <w:rPr>
-          <w:highlight w:val="cyan"/>
+      <w:pPr>
+        <w:rPr>
+          <w:lang w:val="en-US"/>
+        </w:rPr>
+      </w:pPr>
+      <w:r>
+        <w:rPr>
+          <w:highlight w:val="cyan"/>
+          <w:lang w:val="en-US"/>
+        </w:rPr>
+        <w:t xml:space="preserve">01 – </w:t>
+      </w:r>
+      <w:r>
+        <w:rPr>
+          <w:highlight w:val="cyan"/>
+          <w:lang w:val="en-US"/>
         </w:rPr>
         <w:t>De</w:t>
       </w:r>
       <w:r>
         <w:rPr>
           <w:highlight w:val="cyan"/>
+          <w:lang w:val="en-US"/>
         </w:rPr>
         <w:t>s</w:t>
       </w:r>
       <w:r>
         <w:rPr>
           <w:highlight w:val="cyan"/>
+          <w:lang w:val="en-US"/>
         </w:rPr>
         <w:t>ign de software e DDD</w:t>
       </w:r>
@@ -62,6 +65,9 @@
     </w:p>
     <w:p>
       <w:r>
+        <w:rPr>
+          <w:noProof/>
+        </w:rPr>
         <w:drawing>
           <wp:inline distT="0" distB="0" distL="0" distR="0" wp14:anchorId="64095946" wp14:editId="547527EA">
             <wp:extent cx="5400040" cy="4384675"/>
@@ -98,8 +104,6 @@
           </wp:inline>
         </w:drawing>
       </w:r>
-      <w:bookmarkStart w:id="0" w:name="_GoBack"/>
-      <w:bookmarkEnd w:id="0"/>
     </w:p>
     <w:p>
       <w:pPr>
@@ -108,185 +112,724 @@
         </w:tabs>
       </w:pPr>
       <w:r>
+        <w:rPr>
+          <w:highlight w:val="cyan"/>
+        </w:rPr>
         <w:t>02 –</w:t>
       </w:r>
       <w:r>
-        <w:t xml:space="preserve"> Entidade e caso de u</w:t>
-      </w:r>
-      <w:r>
-        <w:t>so</w:t>
-      </w:r>
-      <w:r>
-        <w:tab/>
-      </w:r>
-    </w:p>
-    <w:p>
-      <w:r>
+        <w:rPr>
+          <w:highlight w:val="cyan"/>
+        </w:rPr>
+        <w:t xml:space="preserve"> Entidade e caso de</w:t>
+      </w:r>
+      <w:r>
+        <w:rPr>
+          <w:highlight w:val="cyan"/>
+        </w:rPr>
+        <w:t xml:space="preserve"> us</w:t>
+      </w:r>
+      <w:r>
+        <w:rPr>
+          <w:highlight w:val="cyan"/>
+        </w:rPr>
+        <w:t>o</w:t>
+      </w:r>
+    </w:p>
+    <w:p>
+      <w:pPr>
+        <w:tabs>
+          <w:tab w:val="left" w:pos="2894"/>
+        </w:tabs>
+      </w:pPr>
+      <w:r>
+        <w:t xml:space="preserve">Fazer o comando </w:t>
+      </w:r>
+      <w:r>
+        <w:rPr>
+          <w:u w:val="single"/>
+        </w:rPr>
+        <w:t xml:space="preserve">npm </w:t>
+      </w:r>
+      <w:proofErr w:type="spellStart"/>
+      <w:r>
+        <w:rPr>
+          <w:u w:val="single"/>
+        </w:rPr>
+        <w:t>init</w:t>
+      </w:r>
+      <w:proofErr w:type="spellEnd"/>
+      <w:r>
+        <w:rPr>
+          <w:u w:val="single"/>
+        </w:rPr>
+        <w:t xml:space="preserve"> -y</w:t>
+      </w:r>
+      <w:r>
+        <w:t xml:space="preserve"> </w:t>
+      </w:r>
+      <w:r>
+        <w:t xml:space="preserve">e </w:t>
+      </w:r>
+      <w:r>
+        <w:rPr>
+          <w:u w:val="single"/>
+        </w:rPr>
+        <w:t>npm i typescript e @</w:t>
+      </w:r>
+      <w:proofErr w:type="spellStart"/>
+      <w:r>
+        <w:rPr>
+          <w:u w:val="single"/>
+        </w:rPr>
+        <w:t>types</w:t>
+      </w:r>
+      <w:proofErr w:type="spellEnd"/>
+      <w:r>
+        <w:rPr>
+          <w:u w:val="single"/>
+        </w:rPr>
+        <w:t>/node -D</w:t>
+      </w:r>
+      <w:r>
+        <w:t xml:space="preserve"> e depois roda o </w:t>
+      </w:r>
+      <w:r>
+        <w:rPr>
+          <w:u w:val="single"/>
+        </w:rPr>
+        <w:t xml:space="preserve">npx </w:t>
+      </w:r>
+      <w:proofErr w:type="spellStart"/>
+      <w:r>
+        <w:rPr>
+          <w:u w:val="single"/>
+        </w:rPr>
+        <w:t>tsc</w:t>
+      </w:r>
+      <w:proofErr w:type="spellEnd"/>
+      <w:r>
+        <w:rPr>
+          <w:u w:val="single"/>
+        </w:rPr>
+        <w:t xml:space="preserve"> –</w:t>
+      </w:r>
+      <w:proofErr w:type="spellStart"/>
+      <w:r>
+        <w:rPr>
+          <w:u w:val="single"/>
+        </w:rPr>
+        <w:t>init</w:t>
+      </w:r>
+      <w:proofErr w:type="spellEnd"/>
+      <w:r>
+        <w:t xml:space="preserve"> </w:t>
+      </w:r>
+    </w:p>
+    <w:p>
+      <w:pPr>
+        <w:tabs>
+          <w:tab w:val="left" w:pos="2894"/>
+        </w:tabs>
+      </w:pPr>
+      <w:r>
+        <w:drawing>
+          <wp:inline distT="0" distB="0" distL="0" distR="0" wp14:anchorId="789237FD" wp14:editId="6A75280B">
+            <wp:extent cx="5400040" cy="1357630"/>
+            <wp:effectExtent l="0" t="0" r="0" b="0"/>
+            <wp:docPr id="2" name="Imagem 2"/>
+            <wp:cNvGraphicFramePr>
+              <a:graphicFrameLocks xmlns:a="http://schemas.openxmlformats.org/drawingml/2006/main" noChangeAspect="1"/>
+            </wp:cNvGraphicFramePr>
+            <a:graphic xmlns:a="http://schemas.openxmlformats.org/drawingml/2006/main">
+              <a:graphicData uri="http://schemas.openxmlformats.org/drawingml/2006/picture">
+                <pic:pic xmlns:pic="http://schemas.openxmlformats.org/drawingml/2006/picture">
+                  <pic:nvPicPr>
+                    <pic:cNvPr id="1" name=""/>
+                    <pic:cNvPicPr/>
+                  </pic:nvPicPr>
+                  <pic:blipFill>
+                    <a:blip r:embed="rId5"/>
+                    <a:stretch>
+                      <a:fillRect/>
+                    </a:stretch>
+                  </pic:blipFill>
+                  <pic:spPr>
+                    <a:xfrm>
+                      <a:off x="0" y="0"/>
+                      <a:ext cx="5400040" cy="1357630"/>
+                    </a:xfrm>
+                    <a:prstGeom prst="rect">
+                      <a:avLst/>
+                    </a:prstGeom>
+                  </pic:spPr>
+                </pic:pic>
+              </a:graphicData>
+            </a:graphic>
+          </wp:inline>
+        </w:drawing>
+      </w:r>
+    </w:p>
+    <w:p>
+      <w:pPr>
+        <w:tabs>
+          <w:tab w:val="left" w:pos="2894"/>
+        </w:tabs>
+      </w:pPr>
+      <w:r>
+        <w:lastRenderedPageBreak/>
+        <w:drawing>
+          <wp:inline distT="0" distB="0" distL="0" distR="0" wp14:anchorId="0CD4CE0C" wp14:editId="7A057A08">
+            <wp:extent cx="5400040" cy="2503170"/>
+            <wp:effectExtent l="0" t="0" r="0" b="0"/>
+            <wp:docPr id="3" name="Imagem 3"/>
+            <wp:cNvGraphicFramePr>
+              <a:graphicFrameLocks xmlns:a="http://schemas.openxmlformats.org/drawingml/2006/main" noChangeAspect="1"/>
+            </wp:cNvGraphicFramePr>
+            <a:graphic xmlns:a="http://schemas.openxmlformats.org/drawingml/2006/main">
+              <a:graphicData uri="http://schemas.openxmlformats.org/drawingml/2006/picture">
+                <pic:pic xmlns:pic="http://schemas.openxmlformats.org/drawingml/2006/picture">
+                  <pic:nvPicPr>
+                    <pic:cNvPr id="1" name=""/>
+                    <pic:cNvPicPr/>
+                  </pic:nvPicPr>
+                  <pic:blipFill>
+                    <a:blip r:embed="rId6"/>
+                    <a:stretch>
+                      <a:fillRect/>
+                    </a:stretch>
+                  </pic:blipFill>
+                  <pic:spPr>
+                    <a:xfrm>
+                      <a:off x="0" y="0"/>
+                      <a:ext cx="5400040" cy="2503170"/>
+                    </a:xfrm>
+                    <a:prstGeom prst="rect">
+                      <a:avLst/>
+                    </a:prstGeom>
+                  </pic:spPr>
+                </pic:pic>
+              </a:graphicData>
+            </a:graphic>
+          </wp:inline>
+        </w:drawing>
+      </w:r>
+    </w:p>
+    <w:p>
+      <w:pPr>
+        <w:rPr>
+          <w:highlight w:val="cyan"/>
+        </w:rPr>
+      </w:pPr>
+      <w:r>
+        <w:rPr>
+          <w:highlight w:val="cyan"/>
+        </w:rPr>
         <w:t>03 –</w:t>
       </w:r>
       <w:r>
+        <w:rPr>
+          <w:highlight w:val="cyan"/>
+        </w:rPr>
         <w:t xml:space="preserve"> Primeiro caso de uso</w:t>
       </w:r>
     </w:p>
     <w:p>
-      <w:r>
+      <w:pPr>
+        <w:rPr>
+          <w:highlight w:val="cyan"/>
+        </w:rPr>
+      </w:pPr>
+      <w:r>
+        <w:rPr>
+          <w:highlight w:val="cyan"/>
+        </w:rPr>
         <w:t>04 –</w:t>
       </w:r>
       <w:r>
-        <w:t xml:space="preserve"> M</w:t>
-      </w:r>
-      <w:r>
-        <w:t>apeando relacionamentos</w:t>
-      </w:r>
-    </w:p>
-    <w:p>
-      <w:r>
-        <w:t>05</w:t>
-      </w:r>
-      <w:r>
+        <w:rPr>
+          <w:highlight w:val="cyan"/>
+        </w:rPr>
+        <w:t xml:space="preserve"> Mapeando relacionamentos</w:t>
+      </w:r>
+    </w:p>
+    <w:p>
+      <w:pPr>
+        <w:rPr>
+          <w:highlight w:val="cyan"/>
+        </w:rPr>
+      </w:pPr>
+      <w:r>
+        <w:rPr>
+          <w:highlight w:val="cyan"/>
+        </w:rPr>
+        <w:t xml:space="preserve">05 </w:t>
+      </w:r>
+      <w:r>
+        <w:rPr>
+          <w:highlight w:val="cyan"/>
+        </w:rPr>
+        <w:t>– Dependências externas</w:t>
+      </w:r>
+      <w:bookmarkStart w:id="0" w:name="_GoBack"/>
+      <w:bookmarkEnd w:id="0"/>
+    </w:p>
+    <w:p>
+      <w:pPr>
+        <w:rPr>
+          <w:highlight w:val="cyan"/>
+        </w:rPr>
+      </w:pPr>
+      <w:r>
+        <w:rPr>
+          <w:highlight w:val="cyan"/>
+        </w:rPr>
+        <w:t xml:space="preserve">06 </w:t>
+      </w:r>
+      <w:r>
+        <w:rPr>
+          <w:highlight w:val="cyan"/>
+        </w:rPr>
+        <w:t xml:space="preserve">– </w:t>
+      </w:r>
+      <w:proofErr w:type="spellStart"/>
+      <w:r>
+        <w:rPr>
+          <w:highlight w:val="cyan"/>
+        </w:rPr>
+        <w:t>Value</w:t>
+      </w:r>
+      <w:proofErr w:type="spellEnd"/>
+      <w:r>
+        <w:rPr>
+          <w:highlight w:val="cyan"/>
+        </w:rPr>
         <w:t xml:space="preserve"> </w:t>
       </w:r>
-      <w:r>
-        <w:t>– Dependências externas</w:t>
-      </w:r>
-    </w:p>
-    <w:p>
-      <w:pPr>
-        <w:rPr>
-          <w:lang w:val="en-US"/>
-        </w:rPr>
-      </w:pPr>
-      <w:r>
-        <w:rPr>
-          <w:lang w:val="en-US"/>
-        </w:rPr>
-        <w:t>06</w:t>
-      </w:r>
-      <w:r>
-        <w:rPr>
-          <w:lang w:val="en-US"/>
+      <w:proofErr w:type="spellStart"/>
+      <w:r>
+        <w:rPr>
+          <w:highlight w:val="cyan"/>
+        </w:rPr>
+        <w:t>object</w:t>
+      </w:r>
+      <w:proofErr w:type="spellEnd"/>
+      <w:r>
+        <w:rPr>
+          <w:highlight w:val="cyan"/>
+        </w:rPr>
+        <w:t xml:space="preserve"> de </w:t>
+      </w:r>
+      <w:proofErr w:type="spellStart"/>
+      <w:r>
+        <w:rPr>
+          <w:highlight w:val="cyan"/>
+        </w:rPr>
+        <w:t>slug</w:t>
+      </w:r>
+      <w:proofErr w:type="spellEnd"/>
+    </w:p>
+    <w:p>
+      <w:pPr>
+        <w:rPr>
+          <w:highlight w:val="cyan"/>
+        </w:rPr>
+      </w:pPr>
+      <w:r>
+        <w:rPr>
+          <w:highlight w:val="cyan"/>
+        </w:rPr>
+        <w:t xml:space="preserve">07 </w:t>
+      </w:r>
+      <w:r>
+        <w:rPr>
+          <w:highlight w:val="cyan"/>
+        </w:rPr>
+        <w:t>– Classe base de entidades</w:t>
+      </w:r>
+    </w:p>
+    <w:p>
+      <w:pPr>
+        <w:rPr>
+          <w:highlight w:val="cyan"/>
+        </w:rPr>
+      </w:pPr>
+      <w:r>
+        <w:rPr>
+          <w:highlight w:val="cyan"/>
+        </w:rPr>
+        <w:t xml:space="preserve">08 </w:t>
+      </w:r>
+      <w:r>
+        <w:rPr>
+          <w:highlight w:val="cyan"/>
+        </w:rPr>
+        <w:t>– ID das entidades</w:t>
+      </w:r>
+    </w:p>
+    <w:p>
+      <w:pPr>
+        <w:rPr>
+          <w:highlight w:val="cyan"/>
+        </w:rPr>
+      </w:pPr>
+      <w:r>
+        <w:rPr>
+          <w:highlight w:val="cyan"/>
+        </w:rPr>
+        <w:t xml:space="preserve">09 </w:t>
+      </w:r>
+      <w:r>
+        <w:rPr>
+          <w:highlight w:val="cyan"/>
+        </w:rPr>
+        <w:t>– Mapeando propriedades</w:t>
+      </w:r>
+    </w:p>
+    <w:p>
+      <w:pPr>
+        <w:rPr>
+          <w:highlight w:val="cyan"/>
+        </w:rPr>
+      </w:pPr>
+      <w:r>
+        <w:rPr>
+          <w:highlight w:val="cyan"/>
+        </w:rPr>
+        <w:t xml:space="preserve">10 </w:t>
+      </w:r>
+      <w:r>
+        <w:rPr>
+          <w:highlight w:val="cyan"/>
+        </w:rPr>
+        <w:t>– Abstraindo criação de entidades</w:t>
+      </w:r>
+    </w:p>
+    <w:p>
+      <w:pPr>
+        <w:rPr>
+          <w:highlight w:val="cyan"/>
+        </w:rPr>
+      </w:pPr>
+      <w:r>
+        <w:rPr>
+          <w:highlight w:val="cyan"/>
+        </w:rPr>
+        <w:t xml:space="preserve">11 </w:t>
+      </w:r>
+      <w:r>
+        <w:rPr>
+          <w:highlight w:val="cyan"/>
+        </w:rPr>
+        <w:t xml:space="preserve">– </w:t>
+      </w:r>
+      <w:proofErr w:type="spellStart"/>
+      <w:r>
+        <w:rPr>
+          <w:highlight w:val="cyan"/>
+        </w:rPr>
+        <w:t>Getters</w:t>
+      </w:r>
+      <w:proofErr w:type="spellEnd"/>
+      <w:r>
+        <w:rPr>
+          <w:highlight w:val="cyan"/>
+        </w:rPr>
+        <w:t xml:space="preserve"> &amp; </w:t>
+      </w:r>
+      <w:proofErr w:type="spellStart"/>
+      <w:r>
+        <w:rPr>
+          <w:highlight w:val="cyan"/>
+        </w:rPr>
+        <w:t>setters</w:t>
+      </w:r>
+      <w:proofErr w:type="spellEnd"/>
+      <w:r>
+        <w:rPr>
+          <w:highlight w:val="cyan"/>
+        </w:rPr>
+        <w:t xml:space="preserve"> das entidades</w:t>
+      </w:r>
+    </w:p>
+    <w:p>
+      <w:pPr>
+        <w:rPr>
+          <w:highlight w:val="cyan"/>
+        </w:rPr>
+      </w:pPr>
+      <w:r>
+        <w:rPr>
+          <w:highlight w:val="cyan"/>
+        </w:rPr>
+        <w:t xml:space="preserve">12 </w:t>
+      </w:r>
+      <w:r>
+        <w:rPr>
+          <w:highlight w:val="cyan"/>
+        </w:rPr>
+        <w:t xml:space="preserve">– Path </w:t>
+      </w:r>
+      <w:proofErr w:type="spellStart"/>
+      <w:r>
+        <w:rPr>
+          <w:highlight w:val="cyan"/>
+        </w:rPr>
+        <w:t>aliases</w:t>
+      </w:r>
+      <w:proofErr w:type="spellEnd"/>
+      <w:r>
+        <w:rPr>
+          <w:highlight w:val="cyan"/>
+        </w:rPr>
+        <w:t xml:space="preserve"> e </w:t>
+      </w:r>
+      <w:proofErr w:type="spellStart"/>
+      <w:r>
+        <w:rPr>
+          <w:highlight w:val="cyan"/>
+        </w:rPr>
+        <w:t>vitest</w:t>
+      </w:r>
+      <w:proofErr w:type="spellEnd"/>
+      <w:r>
+        <w:rPr>
+          <w:highlight w:val="cyan"/>
         </w:rPr>
         <w:t xml:space="preserve"> </w:t>
       </w:r>
-      <w:r>
-        <w:rPr>
-          <w:lang w:val="en-US"/>
-        </w:rPr>
-        <w:t>– Value object de slug</w:t>
-      </w:r>
-    </w:p>
-    <w:p>
-      <w:r>
-        <w:t>07</w:t>
-      </w:r>
-      <w:r>
-        <w:t xml:space="preserve"> </w:t>
-      </w:r>
-      <w:r>
-        <w:t>– Classe base de entidades</w:t>
-      </w:r>
-    </w:p>
-    <w:p>
-      <w:r>
-        <w:t>08</w:t>
-      </w:r>
-      <w:r>
-        <w:t xml:space="preserve"> </w:t>
-      </w:r>
-      <w:r>
-        <w:t>–</w:t>
-      </w:r>
-      <w:r>
-        <w:t xml:space="preserve"> I</w:t>
-      </w:r>
-      <w:r>
-        <w:t>D das entidades</w:t>
-      </w:r>
-    </w:p>
-    <w:p>
-      <w:r>
-        <w:t>09</w:t>
-      </w:r>
-      <w:r>
-        <w:t xml:space="preserve"> </w:t>
-      </w:r>
-      <w:r>
-        <w:t>– Mapeando p</w:t>
-      </w:r>
-      <w:r>
-        <w:t>ropriedades</w:t>
-      </w:r>
-    </w:p>
-    <w:p>
-      <w:r>
-        <w:t>10</w:t>
-      </w:r>
-      <w:r>
-        <w:t xml:space="preserve"> </w:t>
-      </w:r>
-      <w:r>
-        <w:t>– Abstraindo criação de entidades</w:t>
-      </w:r>
-    </w:p>
-    <w:p>
-      <w:pPr>
-        <w:rPr>
-          <w:lang w:val="en-US"/>
-        </w:rPr>
-      </w:pPr>
-      <w:r>
-        <w:rPr>
-          <w:lang w:val="en-US"/>
-        </w:rPr>
-        <w:t>11</w:t>
-      </w:r>
-      <w:r>
-        <w:rPr>
-          <w:lang w:val="en-US"/>
-        </w:rPr>
-        <w:t xml:space="preserve"> </w:t>
-      </w:r>
-      <w:r>
-        <w:rPr>
-          <w:lang w:val="en-US"/>
-        </w:rPr>
-        <w:t>– Getters &amp; setters das entidades</w:t>
-      </w:r>
-    </w:p>
-    <w:p>
-      <w:pPr>
-        <w:rPr>
-          <w:lang w:val="en-US"/>
-        </w:rPr>
-      </w:pPr>
-      <w:r>
-        <w:rPr>
-          <w:lang w:val="en-US"/>
-        </w:rPr>
-        <w:t>12</w:t>
-      </w:r>
-      <w:r>
-        <w:rPr>
-          <w:lang w:val="en-US"/>
-        </w:rPr>
-        <w:t xml:space="preserve"> </w:t>
-      </w:r>
-      <w:r>
-        <w:rPr>
-          <w:lang w:val="en-US"/>
-        </w:rPr>
-        <w:t>– Path aliases e vitest globals</w:t>
-      </w:r>
-    </w:p>
-    <w:p>
-      <w:r>
-        <w:t>13</w:t>
-      </w:r>
-      <w:r>
-        <w:t xml:space="preserve"> </w:t>
-      </w:r>
-      <w:r>
-        <w:t>– Configuração do ESLint</w:t>
+      <w:proofErr w:type="spellStart"/>
+      <w:r>
+        <w:rPr>
+          <w:highlight w:val="cyan"/>
+        </w:rPr>
+        <w:t>globals</w:t>
+      </w:r>
+      <w:proofErr w:type="spellEnd"/>
+    </w:p>
+    <w:p>
+      <w:pPr>
+        <w:rPr>
+          <w:highlight w:val="cyan"/>
+        </w:rPr>
+      </w:pPr>
+      <w:r>
+        <w:rPr>
+          <w:highlight w:val="cyan"/>
+        </w:rPr>
+        <w:t xml:space="preserve">13 </w:t>
+      </w:r>
+      <w:r>
+        <w:rPr>
+          <w:highlight w:val="cyan"/>
+        </w:rPr>
+        <w:t xml:space="preserve">– Configuração do </w:t>
+      </w:r>
+      <w:proofErr w:type="spellStart"/>
+      <w:r>
+        <w:rPr>
+          <w:highlight w:val="cyan"/>
+        </w:rPr>
+        <w:t>ESLint</w:t>
+      </w:r>
+      <w:proofErr w:type="spellEnd"/>
+    </w:p>
+    <w:p>
+      <w:pPr>
+        <w:rPr>
+          <w:highlight w:val="cyan"/>
+        </w:rPr>
+      </w:pPr>
+      <w:r>
+        <w:rPr>
+          <w:highlight w:val="cyan"/>
+        </w:rPr>
+        <w:t xml:space="preserve">14 </w:t>
+      </w:r>
+      <w:r>
+        <w:rPr>
+          <w:highlight w:val="cyan"/>
+        </w:rPr>
+        <w:t xml:space="preserve">– Fundamentos e clean </w:t>
+      </w:r>
+      <w:proofErr w:type="spellStart"/>
+      <w:r>
+        <w:rPr>
+          <w:highlight w:val="cyan"/>
+        </w:rPr>
+        <w:t>architecture</w:t>
+      </w:r>
+      <w:proofErr w:type="spellEnd"/>
+    </w:p>
+    <w:p>
+      <w:pPr>
+        <w:rPr>
+          <w:highlight w:val="cyan"/>
+        </w:rPr>
+      </w:pPr>
+      <w:r>
+        <w:rPr>
+          <w:highlight w:val="cyan"/>
+        </w:rPr>
+        <w:t xml:space="preserve">15 </w:t>
+      </w:r>
+      <w:r>
+        <w:rPr>
+          <w:highlight w:val="cyan"/>
+        </w:rPr>
+        <w:t xml:space="preserve">– </w:t>
+      </w:r>
+      <w:proofErr w:type="spellStart"/>
+      <w:r>
+        <w:rPr>
+          <w:highlight w:val="cyan"/>
+        </w:rPr>
+        <w:t>Refatorando</w:t>
+      </w:r>
+      <w:proofErr w:type="spellEnd"/>
+      <w:r>
+        <w:rPr>
+          <w:highlight w:val="cyan"/>
+        </w:rPr>
+        <w:t xml:space="preserve"> as pastas</w:t>
+      </w:r>
+    </w:p>
+    <w:p>
+      <w:pPr>
+        <w:rPr>
+          <w:highlight w:val="cyan"/>
+        </w:rPr>
+      </w:pPr>
+      <w:r>
+        <w:rPr>
+          <w:highlight w:val="cyan"/>
+        </w:rPr>
+        <w:t xml:space="preserve">16 </w:t>
+      </w:r>
+      <w:r>
+        <w:rPr>
+          <w:highlight w:val="cyan"/>
+        </w:rPr>
+        <w:t>– Caso de uso criar pergunta</w:t>
+      </w:r>
+    </w:p>
+    <w:p>
+      <w:r>
+        <w:rPr>
+          <w:highlight w:val="cyan"/>
+        </w:rPr>
+        <w:t xml:space="preserve">17 </w:t>
+      </w:r>
+      <w:r>
+        <w:rPr>
+          <w:highlight w:val="cyan"/>
+        </w:rPr>
+        <w:t xml:space="preserve">– </w:t>
+      </w:r>
+      <w:proofErr w:type="spellStart"/>
+      <w:r>
+        <w:rPr>
+          <w:highlight w:val="cyan"/>
+        </w:rPr>
+        <w:t>Refatorando</w:t>
+      </w:r>
+      <w:proofErr w:type="spellEnd"/>
+      <w:r>
+        <w:rPr>
+          <w:highlight w:val="cyan"/>
+        </w:rPr>
+        <w:t xml:space="preserve"> os testes unitários</w:t>
+      </w:r>
+    </w:p>
+    <w:p>
+      <w:pPr>
+        <w:rPr>
+          <w:lang w:val="en-US"/>
+        </w:rPr>
+      </w:pPr>
+      <w:r>
+        <w:rPr>
+          <w:lang w:val="en-US"/>
+        </w:rPr>
+        <w:t>18 -</w:t>
+      </w:r>
+    </w:p>
+    <w:p>
+      <w:pPr>
+        <w:rPr>
+          <w:lang w:val="en-US"/>
+        </w:rPr>
+      </w:pPr>
+      <w:r>
+        <w:rPr>
+          <w:lang w:val="en-US"/>
+        </w:rPr>
+        <w:t>19 -</w:t>
+      </w:r>
+    </w:p>
+    <w:p>
+      <w:pPr>
+        <w:rPr>
+          <w:lang w:val="en-US"/>
+        </w:rPr>
+      </w:pPr>
+      <w:r>
+        <w:rPr>
+          <w:lang w:val="en-US"/>
+        </w:rPr>
+        <w:t>20 -</w:t>
+      </w:r>
+    </w:p>
+    <w:p>
+      <w:pPr>
+        <w:rPr>
+          <w:lang w:val="en-US"/>
+        </w:rPr>
+      </w:pPr>
+      <w:r>
+        <w:rPr>
+          <w:lang w:val="en-US"/>
+        </w:rPr>
+        <w:t>21 -</w:t>
+      </w:r>
+    </w:p>
+    <w:p>
+      <w:pPr>
+        <w:rPr>
+          <w:lang w:val="en-US"/>
+        </w:rPr>
+      </w:pPr>
+      <w:r>
+        <w:rPr>
+          <w:lang w:val="en-US"/>
+        </w:rPr>
+        <w:t>22 -</w:t>
+      </w:r>
+    </w:p>
+    <w:p>
+      <w:pPr>
+        <w:rPr>
+          <w:lang w:val="en-US"/>
+        </w:rPr>
+      </w:pPr>
+      <w:r>
+        <w:rPr>
+          <w:lang w:val="en-US"/>
+        </w:rPr>
+        <w:t xml:space="preserve">23 - </w:t>
+      </w:r>
+    </w:p>
+    <w:p>
+      <w:pPr>
+        <w:rPr>
+          <w:lang w:val="en-US"/>
+        </w:rPr>
+      </w:pPr>
+      <w:r>
+        <w:rPr>
+          <w:lang w:val="en-US"/>
+        </w:rPr>
+        <w:t xml:space="preserve">24 - </w:t>
       </w:r>
     </w:p>
     <w:p>
@@ -300,194 +843,6 @@
           <w:lang w:val="en-US"/>
         </w:rPr>
         <w:lastRenderedPageBreak/>
-        <w:t>14</w:t>
-      </w:r>
-      <w:r>
-        <w:rPr>
-          <w:lang w:val="en-US"/>
-        </w:rPr>
-        <w:t xml:space="preserve"> </w:t>
-      </w:r>
-      <w:r>
-        <w:rPr>
-          <w:lang w:val="en-US"/>
-        </w:rPr>
-        <w:t>– Fundamentos e clean architecture</w:t>
-      </w:r>
-    </w:p>
-    <w:p>
-      <w:r>
-        <w:t>15</w:t>
-      </w:r>
-      <w:r>
-        <w:t xml:space="preserve"> </w:t>
-      </w:r>
-      <w:r>
-        <w:t>– Refatorando as pastas</w:t>
-      </w:r>
-    </w:p>
-    <w:p>
-      <w:r>
-        <w:t>16</w:t>
-      </w:r>
-      <w:r>
-        <w:t xml:space="preserve"> </w:t>
-      </w:r>
-      <w:r>
-        <w:t>– Caso d</w:t>
-      </w:r>
-      <w:r>
-        <w:t>e uso criar pergunta</w:t>
-      </w:r>
-    </w:p>
-    <w:p>
-      <w:r>
-        <w:t>17</w:t>
-      </w:r>
-      <w:r>
-        <w:t xml:space="preserve"> </w:t>
-      </w:r>
-      <w:r>
-        <w:t>–</w:t>
-      </w:r>
-      <w:r>
-        <w:t xml:space="preserve"> </w:t>
-      </w:r>
-      <w:r>
-        <w:t>Refatorando os testes unitários</w:t>
-      </w:r>
-    </w:p>
-    <w:p>
-      <w:pPr>
-        <w:rPr>
-          <w:lang w:val="en-US"/>
-        </w:rPr>
-      </w:pPr>
-      <w:r>
-        <w:rPr>
-          <w:lang w:val="en-US"/>
-        </w:rPr>
-        <w:t>18</w:t>
-      </w:r>
-      <w:r>
-        <w:rPr>
-          <w:lang w:val="en-US"/>
-        </w:rPr>
-        <w:t xml:space="preserve"> -</w:t>
-      </w:r>
-    </w:p>
-    <w:p>
-      <w:pPr>
-        <w:rPr>
-          <w:lang w:val="en-US"/>
-        </w:rPr>
-      </w:pPr>
-      <w:r>
-        <w:rPr>
-          <w:lang w:val="en-US"/>
-        </w:rPr>
-        <w:t>19</w:t>
-      </w:r>
-      <w:r>
-        <w:rPr>
-          <w:lang w:val="en-US"/>
-        </w:rPr>
-        <w:t xml:space="preserve"> -</w:t>
-      </w:r>
-    </w:p>
-    <w:p>
-      <w:pPr>
-        <w:rPr>
-          <w:lang w:val="en-US"/>
-        </w:rPr>
-      </w:pPr>
-      <w:r>
-        <w:rPr>
-          <w:lang w:val="en-US"/>
-        </w:rPr>
-        <w:t>20</w:t>
-      </w:r>
-      <w:r>
-        <w:rPr>
-          <w:lang w:val="en-US"/>
-        </w:rPr>
-        <w:t xml:space="preserve"> -</w:t>
-      </w:r>
-    </w:p>
-    <w:p>
-      <w:pPr>
-        <w:rPr>
-          <w:lang w:val="en-US"/>
-        </w:rPr>
-      </w:pPr>
-      <w:r>
-        <w:rPr>
-          <w:lang w:val="en-US"/>
-        </w:rPr>
-        <w:t>21</w:t>
-      </w:r>
-      <w:r>
-        <w:rPr>
-          <w:lang w:val="en-US"/>
-        </w:rPr>
-        <w:t xml:space="preserve"> -</w:t>
-      </w:r>
-    </w:p>
-    <w:p>
-      <w:pPr>
-        <w:rPr>
-          <w:lang w:val="en-US"/>
-        </w:rPr>
-      </w:pPr>
-      <w:r>
-        <w:rPr>
-          <w:lang w:val="en-US"/>
-        </w:rPr>
-        <w:t>22</w:t>
-      </w:r>
-      <w:r>
-        <w:rPr>
-          <w:lang w:val="en-US"/>
-        </w:rPr>
-        <w:t xml:space="preserve"> -</w:t>
-      </w:r>
-    </w:p>
-    <w:p>
-      <w:pPr>
-        <w:rPr>
-          <w:lang w:val="en-US"/>
-        </w:rPr>
-      </w:pPr>
-      <w:r>
-        <w:rPr>
-          <w:lang w:val="en-US"/>
-        </w:rPr>
-        <w:t xml:space="preserve">23 - </w:t>
-      </w:r>
-    </w:p>
-    <w:p>
-      <w:pPr>
-        <w:rPr>
-          <w:lang w:val="en-US"/>
-        </w:rPr>
-      </w:pPr>
-      <w:r>
-        <w:rPr>
-          <w:lang w:val="en-US"/>
-        </w:rPr>
-        <w:t xml:space="preserve">24 - </w:t>
-      </w:r>
-    </w:p>
-    <w:p>
-      <w:pPr>
-        <w:rPr>
-          <w:lang w:val="en-US"/>
-        </w:rPr>
-      </w:pPr>
-      <w:r>
-        <w:rPr>
-          <w:lang w:val="en-US"/>
-        </w:rPr>
         <w:t>25 -</w:t>
       </w:r>
     </w:p>

</xml_diff>

<commit_message>
03 – Primeiro caso de uso
</commit_message>
<xml_diff>
--- a/2023/04_ddd.docx
+++ b/2023/04_ddd.docx
@@ -149,79 +149,29 @@
         <w:rPr>
           <w:u w:val="single"/>
         </w:rPr>
-        <w:t xml:space="preserve">npm </w:t>
-      </w:r>
-      <w:proofErr w:type="spellStart"/>
+        <w:t>npm init -y</w:t>
+      </w:r>
+      <w:r>
+        <w:t xml:space="preserve"> </w:t>
+      </w:r>
+      <w:r>
+        <w:t xml:space="preserve">e </w:t>
+      </w:r>
       <w:r>
         <w:rPr>
           <w:u w:val="single"/>
         </w:rPr>
-        <w:t>init</w:t>
-      </w:r>
-      <w:proofErr w:type="spellEnd"/>
+        <w:t>npm i typescript e @types/node -D</w:t>
+      </w:r>
+      <w:r>
+        <w:t xml:space="preserve"> e depois roda o </w:t>
+      </w:r>
       <w:r>
         <w:rPr>
           <w:u w:val="single"/>
         </w:rPr>
-        <w:t xml:space="preserve"> -y</w:t>
-      </w:r>
-      <w:r>
-        <w:t xml:space="preserve"> </w:t>
-      </w:r>
-      <w:r>
-        <w:t xml:space="preserve">e </w:t>
-      </w:r>
-      <w:r>
-        <w:rPr>
-          <w:u w:val="single"/>
-        </w:rPr>
-        <w:t>npm i typescript e @</w:t>
-      </w:r>
-      <w:proofErr w:type="spellStart"/>
-      <w:r>
-        <w:rPr>
-          <w:u w:val="single"/>
-        </w:rPr>
-        <w:t>types</w:t>
-      </w:r>
-      <w:proofErr w:type="spellEnd"/>
-      <w:r>
-        <w:rPr>
-          <w:u w:val="single"/>
-        </w:rPr>
-        <w:t>/node -D</w:t>
-      </w:r>
-      <w:r>
-        <w:t xml:space="preserve"> e depois roda o </w:t>
-      </w:r>
-      <w:r>
-        <w:rPr>
-          <w:u w:val="single"/>
-        </w:rPr>
-        <w:t xml:space="preserve">npx </w:t>
-      </w:r>
-      <w:proofErr w:type="spellStart"/>
-      <w:r>
-        <w:rPr>
-          <w:u w:val="single"/>
-        </w:rPr>
-        <w:t>tsc</w:t>
-      </w:r>
-      <w:proofErr w:type="spellEnd"/>
-      <w:r>
-        <w:rPr>
-          <w:u w:val="single"/>
-        </w:rPr>
-        <w:t xml:space="preserve"> –</w:t>
-      </w:r>
-      <w:proofErr w:type="spellStart"/>
-      <w:r>
-        <w:rPr>
-          <w:u w:val="single"/>
-        </w:rPr>
-        <w:t>init</w:t>
-      </w:r>
-      <w:proofErr w:type="spellEnd"/>
+        <w:t>npx tsc –init</w:t>
+      </w:r>
       <w:r>
         <w:t xml:space="preserve"> </w:t>
       </w:r>
@@ -233,6 +183,9 @@
         </w:tabs>
       </w:pPr>
       <w:r>
+        <w:rPr>
+          <w:noProof/>
+        </w:rPr>
         <w:drawing>
           <wp:inline distT="0" distB="0" distL="0" distR="0" wp14:anchorId="789237FD" wp14:editId="6A75280B">
             <wp:extent cx="5400040" cy="1357630"/>
@@ -277,6 +230,9 @@
         </w:tabs>
       </w:pPr>
       <w:r>
+        <w:rPr>
+          <w:noProof/>
+        </w:rPr>
         <w:lastRenderedPageBreak/>
         <w:drawing>
           <wp:inline distT="0" distB="0" distL="0" distR="0" wp14:anchorId="0CD4CE0C" wp14:editId="7A057A08">
@@ -335,41 +291,252 @@
       </w:r>
     </w:p>
     <w:p>
-      <w:pPr>
-        <w:rPr>
-          <w:highlight w:val="cyan"/>
-        </w:rPr>
-      </w:pPr>
-      <w:r>
-        <w:rPr>
-          <w:highlight w:val="cyan"/>
-        </w:rPr>
-        <w:t>04 –</w:t>
-      </w:r>
-      <w:r>
-        <w:rPr>
-          <w:highlight w:val="cyan"/>
-        </w:rPr>
-        <w:t xml:space="preserve"> Mapeando relacionamentos</w:t>
-      </w:r>
-    </w:p>
-    <w:p>
-      <w:pPr>
-        <w:rPr>
-          <w:highlight w:val="cyan"/>
-        </w:rPr>
-      </w:pPr>
-      <w:r>
-        <w:rPr>
-          <w:highlight w:val="cyan"/>
-        </w:rPr>
-        <w:t xml:space="preserve">05 </w:t>
-      </w:r>
-      <w:r>
-        <w:rPr>
-          <w:highlight w:val="cyan"/>
-        </w:rPr>
-        <w:t>– Dependências externas</w:t>
+      <w:r>
+        <w:t xml:space="preserve">Instalar o </w:t>
+      </w:r>
+      <w:r>
+        <w:rPr>
+          <w:u w:val="single"/>
+        </w:rPr>
+        <w:t>npm i vitest -D</w:t>
+      </w:r>
+      <w:r>
+        <w:t xml:space="preserve"> </w:t>
+      </w:r>
+    </w:p>
+    <w:p>
+      <w:r>
+        <w:drawing>
+          <wp:inline distT="0" distB="0" distL="0" distR="0" wp14:anchorId="5951A051" wp14:editId="466F6923">
+            <wp:extent cx="5400040" cy="2099310"/>
+            <wp:effectExtent l="0" t="0" r="0" b="0"/>
+            <wp:docPr id="4" name="Imagem 4"/>
+            <wp:cNvGraphicFramePr>
+              <a:graphicFrameLocks xmlns:a="http://schemas.openxmlformats.org/drawingml/2006/main" noChangeAspect="1"/>
+            </wp:cNvGraphicFramePr>
+            <a:graphic xmlns:a="http://schemas.openxmlformats.org/drawingml/2006/main">
+              <a:graphicData uri="http://schemas.openxmlformats.org/drawingml/2006/picture">
+                <pic:pic xmlns:pic="http://schemas.openxmlformats.org/drawingml/2006/picture">
+                  <pic:nvPicPr>
+                    <pic:cNvPr id="1" name=""/>
+                    <pic:cNvPicPr/>
+                  </pic:nvPicPr>
+                  <pic:blipFill>
+                    <a:blip r:embed="rId7"/>
+                    <a:stretch>
+                      <a:fillRect/>
+                    </a:stretch>
+                  </pic:blipFill>
+                  <pic:spPr>
+                    <a:xfrm>
+                      <a:off x="0" y="0"/>
+                      <a:ext cx="5400040" cy="2099310"/>
+                    </a:xfrm>
+                    <a:prstGeom prst="rect">
+                      <a:avLst/>
+                    </a:prstGeom>
+                  </pic:spPr>
+                </pic:pic>
+              </a:graphicData>
+            </a:graphic>
+          </wp:inline>
+        </w:drawing>
+      </w:r>
+    </w:p>
+    <w:p>
+      <w:r>
+        <w:drawing>
+          <wp:inline distT="0" distB="0" distL="0" distR="0" wp14:anchorId="5E4D5ED1" wp14:editId="5EFC61D4">
+            <wp:extent cx="5400040" cy="2102485"/>
+            <wp:effectExtent l="0" t="0" r="0" b="0"/>
+            <wp:docPr id="5" name="Imagem 5"/>
+            <wp:cNvGraphicFramePr>
+              <a:graphicFrameLocks xmlns:a="http://schemas.openxmlformats.org/drawingml/2006/main" noChangeAspect="1"/>
+            </wp:cNvGraphicFramePr>
+            <a:graphic xmlns:a="http://schemas.openxmlformats.org/drawingml/2006/main">
+              <a:graphicData uri="http://schemas.openxmlformats.org/drawingml/2006/picture">
+                <pic:pic xmlns:pic="http://schemas.openxmlformats.org/drawingml/2006/picture">
+                  <pic:nvPicPr>
+                    <pic:cNvPr id="1" name=""/>
+                    <pic:cNvPicPr/>
+                  </pic:nvPicPr>
+                  <pic:blipFill>
+                    <a:blip r:embed="rId8"/>
+                    <a:stretch>
+                      <a:fillRect/>
+                    </a:stretch>
+                  </pic:blipFill>
+                  <pic:spPr>
+                    <a:xfrm>
+                      <a:off x="0" y="0"/>
+                      <a:ext cx="5400040" cy="2102485"/>
+                    </a:xfrm>
+                    <a:prstGeom prst="rect">
+                      <a:avLst/>
+                    </a:prstGeom>
+                  </pic:spPr>
+                </pic:pic>
+              </a:graphicData>
+            </a:graphic>
+          </wp:inline>
+        </w:drawing>
+      </w:r>
+    </w:p>
+    <w:p>
+      <w:r>
+        <w:lastRenderedPageBreak/>
+        <w:drawing>
+          <wp:inline distT="0" distB="0" distL="0" distR="0" wp14:anchorId="436B6D40" wp14:editId="5E162AE5">
+            <wp:extent cx="5400040" cy="2326005"/>
+            <wp:effectExtent l="0" t="0" r="0" b="0"/>
+            <wp:docPr id="6" name="Imagem 6"/>
+            <wp:cNvGraphicFramePr>
+              <a:graphicFrameLocks xmlns:a="http://schemas.openxmlformats.org/drawingml/2006/main" noChangeAspect="1"/>
+            </wp:cNvGraphicFramePr>
+            <a:graphic xmlns:a="http://schemas.openxmlformats.org/drawingml/2006/main">
+              <a:graphicData uri="http://schemas.openxmlformats.org/drawingml/2006/picture">
+                <pic:pic xmlns:pic="http://schemas.openxmlformats.org/drawingml/2006/picture">
+                  <pic:nvPicPr>
+                    <pic:cNvPr id="1" name=""/>
+                    <pic:cNvPicPr/>
+                  </pic:nvPicPr>
+                  <pic:blipFill>
+                    <a:blip r:embed="rId9"/>
+                    <a:stretch>
+                      <a:fillRect/>
+                    </a:stretch>
+                  </pic:blipFill>
+                  <pic:spPr>
+                    <a:xfrm>
+                      <a:off x="0" y="0"/>
+                      <a:ext cx="5400040" cy="2326005"/>
+                    </a:xfrm>
+                    <a:prstGeom prst="rect">
+                      <a:avLst/>
+                    </a:prstGeom>
+                  </pic:spPr>
+                </pic:pic>
+              </a:graphicData>
+            </a:graphic>
+          </wp:inline>
+        </w:drawing>
+      </w:r>
+    </w:p>
+    <w:p>
+      <w:r>
+        <w:drawing>
+          <wp:inline distT="0" distB="0" distL="0" distR="0" wp14:anchorId="61E11835" wp14:editId="76CD50D1">
+            <wp:extent cx="5400040" cy="1931035"/>
+            <wp:effectExtent l="0" t="0" r="0" b="0"/>
+            <wp:docPr id="7" name="Imagem 7"/>
+            <wp:cNvGraphicFramePr>
+              <a:graphicFrameLocks xmlns:a="http://schemas.openxmlformats.org/drawingml/2006/main" noChangeAspect="1"/>
+            </wp:cNvGraphicFramePr>
+            <a:graphic xmlns:a="http://schemas.openxmlformats.org/drawingml/2006/main">
+              <a:graphicData uri="http://schemas.openxmlformats.org/drawingml/2006/picture">
+                <pic:pic xmlns:pic="http://schemas.openxmlformats.org/drawingml/2006/picture">
+                  <pic:nvPicPr>
+                    <pic:cNvPr id="1" name=""/>
+                    <pic:cNvPicPr/>
+                  </pic:nvPicPr>
+                  <pic:blipFill>
+                    <a:blip r:embed="rId10"/>
+                    <a:stretch>
+                      <a:fillRect/>
+                    </a:stretch>
+                  </pic:blipFill>
+                  <pic:spPr>
+                    <a:xfrm>
+                      <a:off x="0" y="0"/>
+                      <a:ext cx="5400040" cy="1931035"/>
+                    </a:xfrm>
+                    <a:prstGeom prst="rect">
+                      <a:avLst/>
+                    </a:prstGeom>
+                  </pic:spPr>
+                </pic:pic>
+              </a:graphicData>
+            </a:graphic>
+          </wp:inline>
+        </w:drawing>
+      </w:r>
+    </w:p>
+    <w:p>
+      <w:r>
+        <w:drawing>
+          <wp:inline distT="0" distB="0" distL="0" distR="0" wp14:anchorId="2411F1CD" wp14:editId="20665D58">
+            <wp:extent cx="5400040" cy="1380490"/>
+            <wp:effectExtent l="0" t="0" r="0" b="0"/>
+            <wp:docPr id="8" name="Imagem 8"/>
+            <wp:cNvGraphicFramePr>
+              <a:graphicFrameLocks xmlns:a="http://schemas.openxmlformats.org/drawingml/2006/main" noChangeAspect="1"/>
+            </wp:cNvGraphicFramePr>
+            <a:graphic xmlns:a="http://schemas.openxmlformats.org/drawingml/2006/main">
+              <a:graphicData uri="http://schemas.openxmlformats.org/drawingml/2006/picture">
+                <pic:pic xmlns:pic="http://schemas.openxmlformats.org/drawingml/2006/picture">
+                  <pic:nvPicPr>
+                    <pic:cNvPr id="1" name=""/>
+                    <pic:cNvPicPr/>
+                  </pic:nvPicPr>
+                  <pic:blipFill>
+                    <a:blip r:embed="rId11"/>
+                    <a:stretch>
+                      <a:fillRect/>
+                    </a:stretch>
+                  </pic:blipFill>
+                  <pic:spPr>
+                    <a:xfrm>
+                      <a:off x="0" y="0"/>
+                      <a:ext cx="5400040" cy="1380490"/>
+                    </a:xfrm>
+                    <a:prstGeom prst="rect">
+                      <a:avLst/>
+                    </a:prstGeom>
+                  </pic:spPr>
+                </pic:pic>
+              </a:graphicData>
+            </a:graphic>
+          </wp:inline>
+        </w:drawing>
+      </w:r>
+    </w:p>
+    <w:p>
+      <w:r>
+        <w:drawing>
+          <wp:inline distT="0" distB="0" distL="0" distR="0" wp14:anchorId="2C2F285E" wp14:editId="1B5A5CAB">
+            <wp:extent cx="5400040" cy="1708785"/>
+            <wp:effectExtent l="0" t="0" r="0" b="5715"/>
+            <wp:docPr id="10" name="Imagem 10"/>
+            <wp:cNvGraphicFramePr>
+              <a:graphicFrameLocks xmlns:a="http://schemas.openxmlformats.org/drawingml/2006/main" noChangeAspect="1"/>
+            </wp:cNvGraphicFramePr>
+            <a:graphic xmlns:a="http://schemas.openxmlformats.org/drawingml/2006/main">
+              <a:graphicData uri="http://schemas.openxmlformats.org/drawingml/2006/picture">
+                <pic:pic xmlns:pic="http://schemas.openxmlformats.org/drawingml/2006/picture">
+                  <pic:nvPicPr>
+                    <pic:cNvPr id="1" name=""/>
+                    <pic:cNvPicPr/>
+                  </pic:nvPicPr>
+                  <pic:blipFill>
+                    <a:blip r:embed="rId12"/>
+                    <a:stretch>
+                      <a:fillRect/>
+                    </a:stretch>
+                  </pic:blipFill>
+                  <pic:spPr>
+                    <a:xfrm>
+                      <a:off x="0" y="0"/>
+                      <a:ext cx="5400040" cy="1708785"/>
+                    </a:xfrm>
+                    <a:prstGeom prst="rect">
+                      <a:avLst/>
+                    </a:prstGeom>
+                  </pic:spPr>
+                </pic:pic>
+              </a:graphicData>
+            </a:graphic>
+          </wp:inline>
+        </w:drawing>
       </w:r>
       <w:bookmarkStart w:id="0" w:name="_GoBack"/>
       <w:bookmarkEnd w:id="0"/>
@@ -384,50 +551,52 @@
         <w:rPr>
           <w:highlight w:val="cyan"/>
         </w:rPr>
+        <w:t>04 –</w:t>
+      </w:r>
+      <w:r>
+        <w:rPr>
+          <w:highlight w:val="cyan"/>
+        </w:rPr>
+        <w:t xml:space="preserve"> Mapeando relacionamentos</w:t>
+      </w:r>
+    </w:p>
+    <w:p>
+      <w:pPr>
+        <w:rPr>
+          <w:highlight w:val="cyan"/>
+        </w:rPr>
+      </w:pPr>
+      <w:r>
+        <w:rPr>
+          <w:highlight w:val="cyan"/>
+        </w:rPr>
+        <w:t xml:space="preserve">05 </w:t>
+      </w:r>
+      <w:r>
+        <w:rPr>
+          <w:highlight w:val="cyan"/>
+        </w:rPr>
+        <w:t>– Dependências externas</w:t>
+      </w:r>
+    </w:p>
+    <w:p>
+      <w:pPr>
+        <w:rPr>
+          <w:highlight w:val="cyan"/>
+        </w:rPr>
+      </w:pPr>
+      <w:r>
+        <w:rPr>
+          <w:highlight w:val="cyan"/>
+        </w:rPr>
         <w:t xml:space="preserve">06 </w:t>
       </w:r>
       <w:r>
         <w:rPr>
           <w:highlight w:val="cyan"/>
         </w:rPr>
-        <w:t xml:space="preserve">– </w:t>
-      </w:r>
-      <w:proofErr w:type="spellStart"/>
-      <w:r>
-        <w:rPr>
-          <w:highlight w:val="cyan"/>
-        </w:rPr>
-        <w:t>Value</w:t>
-      </w:r>
-      <w:proofErr w:type="spellEnd"/>
-      <w:r>
-        <w:rPr>
-          <w:highlight w:val="cyan"/>
-        </w:rPr>
-        <w:t xml:space="preserve"> </w:t>
-      </w:r>
-      <w:proofErr w:type="spellStart"/>
-      <w:r>
-        <w:rPr>
-          <w:highlight w:val="cyan"/>
-        </w:rPr>
-        <w:t>object</w:t>
-      </w:r>
-      <w:proofErr w:type="spellEnd"/>
-      <w:r>
-        <w:rPr>
-          <w:highlight w:val="cyan"/>
-        </w:rPr>
-        <w:t xml:space="preserve"> de </w:t>
-      </w:r>
-      <w:proofErr w:type="spellStart"/>
-      <w:r>
-        <w:rPr>
-          <w:highlight w:val="cyan"/>
-        </w:rPr>
-        <w:t>slug</w:t>
-      </w:r>
-      <w:proofErr w:type="spellEnd"/>
+        <w:t>– Value object de slug</w:t>
+      </w:r>
     </w:p>
     <w:p>
       <w:pPr>
@@ -458,6 +627,7 @@
         <w:rPr>
           <w:highlight w:val="cyan"/>
         </w:rPr>
+        <w:lastRenderedPageBreak/>
         <w:t xml:space="preserve">08 </w:t>
       </w:r>
       <w:r>
@@ -521,35 +691,7 @@
         <w:rPr>
           <w:highlight w:val="cyan"/>
         </w:rPr>
-        <w:t xml:space="preserve">– </w:t>
-      </w:r>
-      <w:proofErr w:type="spellStart"/>
-      <w:r>
-        <w:rPr>
-          <w:highlight w:val="cyan"/>
-        </w:rPr>
-        <w:t>Getters</w:t>
-      </w:r>
-      <w:proofErr w:type="spellEnd"/>
-      <w:r>
-        <w:rPr>
-          <w:highlight w:val="cyan"/>
-        </w:rPr>
-        <w:t xml:space="preserve"> &amp; </w:t>
-      </w:r>
-      <w:proofErr w:type="spellStart"/>
-      <w:r>
-        <w:rPr>
-          <w:highlight w:val="cyan"/>
-        </w:rPr>
-        <w:t>setters</w:t>
-      </w:r>
-      <w:proofErr w:type="spellEnd"/>
-      <w:r>
-        <w:rPr>
-          <w:highlight w:val="cyan"/>
-        </w:rPr>
-        <w:t xml:space="preserve"> das entidades</w:t>
+        <w:t>– Getters &amp; setters das entidades</w:t>
       </w:r>
     </w:p>
     <w:p>
@@ -568,44 +710,8 @@
         <w:rPr>
           <w:highlight w:val="cyan"/>
         </w:rPr>
-        <w:t xml:space="preserve">– Path </w:t>
-      </w:r>
-      <w:proofErr w:type="spellStart"/>
-      <w:r>
-        <w:rPr>
-          <w:highlight w:val="cyan"/>
-        </w:rPr>
-        <w:t>aliases</w:t>
-      </w:r>
-      <w:proofErr w:type="spellEnd"/>
-      <w:r>
-        <w:rPr>
-          <w:highlight w:val="cyan"/>
-        </w:rPr>
-        <w:t xml:space="preserve"> e </w:t>
-      </w:r>
-      <w:proofErr w:type="spellStart"/>
-      <w:r>
-        <w:rPr>
-          <w:highlight w:val="cyan"/>
-        </w:rPr>
-        <w:t>vitest</w:t>
-      </w:r>
-      <w:proofErr w:type="spellEnd"/>
-      <w:r>
-        <w:rPr>
-          <w:highlight w:val="cyan"/>
-        </w:rPr>
-        <w:t xml:space="preserve"> </w:t>
-      </w:r>
-      <w:proofErr w:type="spellStart"/>
-      <w:r>
-        <w:rPr>
-          <w:highlight w:val="cyan"/>
-        </w:rPr>
-        <w:t>globals</w:t>
-      </w:r>
-      <w:proofErr w:type="spellEnd"/>
+        <w:t>– Path aliases e vitest globals</w:t>
+      </w:r>
     </w:p>
     <w:p>
       <w:pPr>
@@ -623,16 +729,8 @@
         <w:rPr>
           <w:highlight w:val="cyan"/>
         </w:rPr>
-        <w:t xml:space="preserve">– Configuração do </w:t>
-      </w:r>
-      <w:proofErr w:type="spellStart"/>
-      <w:r>
-        <w:rPr>
-          <w:highlight w:val="cyan"/>
-        </w:rPr>
-        <w:t>ESLint</w:t>
-      </w:r>
-      <w:proofErr w:type="spellEnd"/>
+        <w:t>– Configuração do ESLint</w:t>
+      </w:r>
     </w:p>
     <w:p>
       <w:pPr>
@@ -650,16 +748,8 @@
         <w:rPr>
           <w:highlight w:val="cyan"/>
         </w:rPr>
-        <w:t xml:space="preserve">– Fundamentos e clean </w:t>
-      </w:r>
-      <w:proofErr w:type="spellStart"/>
-      <w:r>
-        <w:rPr>
-          <w:highlight w:val="cyan"/>
-        </w:rPr>
-        <w:t>architecture</w:t>
-      </w:r>
-      <w:proofErr w:type="spellEnd"/>
+        <w:t>– Fundamentos e clean architecture</w:t>
+      </w:r>
     </w:p>
     <w:p>
       <w:pPr>
@@ -677,21 +767,7 @@
         <w:rPr>
           <w:highlight w:val="cyan"/>
         </w:rPr>
-        <w:t xml:space="preserve">– </w:t>
-      </w:r>
-      <w:proofErr w:type="spellStart"/>
-      <w:r>
-        <w:rPr>
-          <w:highlight w:val="cyan"/>
-        </w:rPr>
-        <w:t>Refatorando</w:t>
-      </w:r>
-      <w:proofErr w:type="spellEnd"/>
-      <w:r>
-        <w:rPr>
-          <w:highlight w:val="cyan"/>
-        </w:rPr>
-        <w:t xml:space="preserve"> as pastas</w:t>
+        <w:t>– Refatorando as pastas</w:t>
       </w:r>
     </w:p>
     <w:p>
@@ -724,21 +800,7 @@
         <w:rPr>
           <w:highlight w:val="cyan"/>
         </w:rPr>
-        <w:t xml:space="preserve">– </w:t>
-      </w:r>
-      <w:proofErr w:type="spellStart"/>
-      <w:r>
-        <w:rPr>
-          <w:highlight w:val="cyan"/>
-        </w:rPr>
-        <w:t>Refatorando</w:t>
-      </w:r>
-      <w:proofErr w:type="spellEnd"/>
-      <w:r>
-        <w:rPr>
-          <w:highlight w:val="cyan"/>
-        </w:rPr>
-        <w:t xml:space="preserve"> os testes unitários</w:t>
+        <w:t>– Refatorando os testes unitários</w:t>
       </w:r>
     </w:p>
     <w:p>
@@ -842,7 +904,6 @@
         <w:rPr>
           <w:lang w:val="en-US"/>
         </w:rPr>
-        <w:lastRenderedPageBreak/>
         <w:t>25 -</w:t>
       </w:r>
     </w:p>

</xml_diff>

<commit_message>
04 – Mapeando relacionamentos
</commit_message>
<xml_diff>
--- a/2023/04_ddd.docx
+++ b/2023/04_ddd.docx
@@ -538,6 +538,167 @@
           </wp:inline>
         </w:drawing>
       </w:r>
+    </w:p>
+    <w:p>
+      <w:pPr>
+        <w:rPr>
+          <w:highlight w:val="cyan"/>
+        </w:rPr>
+      </w:pPr>
+      <w:r>
+        <w:rPr>
+          <w:highlight w:val="cyan"/>
+        </w:rPr>
+        <w:t>04 –</w:t>
+      </w:r>
+      <w:r>
+        <w:rPr>
+          <w:highlight w:val="cyan"/>
+        </w:rPr>
+        <w:t xml:space="preserve"> Mapeando relacionamentos</w:t>
+      </w:r>
+    </w:p>
+    <w:p>
+      <w:r>
+        <w:t xml:space="preserve">Dry = don’t </w:t>
+      </w:r>
+      <w:r>
+        <w:t xml:space="preserve">repeat yourself </w:t>
+      </w:r>
+    </w:p>
+    <w:p>
+      <w:pPr>
+        <w:rPr>
+          <w:highlight w:val="cyan"/>
+        </w:rPr>
+      </w:pPr>
+      <w:r>
+        <w:lastRenderedPageBreak/>
+        <w:drawing>
+          <wp:inline distT="0" distB="0" distL="0" distR="0" wp14:anchorId="7D8A6721" wp14:editId="3BFF5AAF">
+            <wp:extent cx="5400040" cy="3679825"/>
+            <wp:effectExtent l="0" t="0" r="0" b="0"/>
+            <wp:docPr id="11" name="Imagem 11"/>
+            <wp:cNvGraphicFramePr>
+              <a:graphicFrameLocks xmlns:a="http://schemas.openxmlformats.org/drawingml/2006/main" noChangeAspect="1"/>
+            </wp:cNvGraphicFramePr>
+            <a:graphic xmlns:a="http://schemas.openxmlformats.org/drawingml/2006/main">
+              <a:graphicData uri="http://schemas.openxmlformats.org/drawingml/2006/picture">
+                <pic:pic xmlns:pic="http://schemas.openxmlformats.org/drawingml/2006/picture">
+                  <pic:nvPicPr>
+                    <pic:cNvPr id="1" name=""/>
+                    <pic:cNvPicPr/>
+                  </pic:nvPicPr>
+                  <pic:blipFill>
+                    <a:blip r:embed="rId13"/>
+                    <a:stretch>
+                      <a:fillRect/>
+                    </a:stretch>
+                  </pic:blipFill>
+                  <pic:spPr>
+                    <a:xfrm>
+                      <a:off x="0" y="0"/>
+                      <a:ext cx="5400040" cy="3679825"/>
+                    </a:xfrm>
+                    <a:prstGeom prst="rect">
+                      <a:avLst/>
+                    </a:prstGeom>
+                  </pic:spPr>
+                </pic:pic>
+              </a:graphicData>
+            </a:graphic>
+          </wp:inline>
+        </w:drawing>
+      </w:r>
+    </w:p>
+    <w:p>
+      <w:pPr>
+        <w:rPr>
+          <w:highlight w:val="cyan"/>
+        </w:rPr>
+      </w:pPr>
+      <w:r>
+        <w:drawing>
+          <wp:inline distT="0" distB="0" distL="0" distR="0" wp14:anchorId="5152380C" wp14:editId="35FBBC21">
+            <wp:extent cx="5400040" cy="3714115"/>
+            <wp:effectExtent l="0" t="0" r="0" b="635"/>
+            <wp:docPr id="12" name="Imagem 12"/>
+            <wp:cNvGraphicFramePr>
+              <a:graphicFrameLocks xmlns:a="http://schemas.openxmlformats.org/drawingml/2006/main" noChangeAspect="1"/>
+            </wp:cNvGraphicFramePr>
+            <a:graphic xmlns:a="http://schemas.openxmlformats.org/drawingml/2006/main">
+              <a:graphicData uri="http://schemas.openxmlformats.org/drawingml/2006/picture">
+                <pic:pic xmlns:pic="http://schemas.openxmlformats.org/drawingml/2006/picture">
+                  <pic:nvPicPr>
+                    <pic:cNvPr id="1" name=""/>
+                    <pic:cNvPicPr/>
+                  </pic:nvPicPr>
+                  <pic:blipFill>
+                    <a:blip r:embed="rId14"/>
+                    <a:stretch>
+                      <a:fillRect/>
+                    </a:stretch>
+                  </pic:blipFill>
+                  <pic:spPr>
+                    <a:xfrm>
+                      <a:off x="0" y="0"/>
+                      <a:ext cx="5400040" cy="3714115"/>
+                    </a:xfrm>
+                    <a:prstGeom prst="rect">
+                      <a:avLst/>
+                    </a:prstGeom>
+                  </pic:spPr>
+                </pic:pic>
+              </a:graphicData>
+            </a:graphic>
+          </wp:inline>
+        </w:drawing>
+      </w:r>
+    </w:p>
+    <w:p>
+      <w:pPr>
+        <w:rPr>
+          <w:highlight w:val="cyan"/>
+        </w:rPr>
+      </w:pPr>
+      <w:r>
+        <w:lastRenderedPageBreak/>
+        <w:drawing>
+          <wp:inline distT="0" distB="0" distL="0" distR="0" wp14:anchorId="78009DAA" wp14:editId="09A38193">
+            <wp:extent cx="5400040" cy="3017520"/>
+            <wp:effectExtent l="0" t="0" r="0" b="0"/>
+            <wp:docPr id="13" name="Imagem 13"/>
+            <wp:cNvGraphicFramePr>
+              <a:graphicFrameLocks xmlns:a="http://schemas.openxmlformats.org/drawingml/2006/main" noChangeAspect="1"/>
+            </wp:cNvGraphicFramePr>
+            <a:graphic xmlns:a="http://schemas.openxmlformats.org/drawingml/2006/main">
+              <a:graphicData uri="http://schemas.openxmlformats.org/drawingml/2006/picture">
+                <pic:pic xmlns:pic="http://schemas.openxmlformats.org/drawingml/2006/picture">
+                  <pic:nvPicPr>
+                    <pic:cNvPr id="1" name=""/>
+                    <pic:cNvPicPr/>
+                  </pic:nvPicPr>
+                  <pic:blipFill>
+                    <a:blip r:embed="rId15"/>
+                    <a:stretch>
+                      <a:fillRect/>
+                    </a:stretch>
+                  </pic:blipFill>
+                  <pic:spPr>
+                    <a:xfrm>
+                      <a:off x="0" y="0"/>
+                      <a:ext cx="5400040" cy="3017520"/>
+                    </a:xfrm>
+                    <a:prstGeom prst="rect">
+                      <a:avLst/>
+                    </a:prstGeom>
+                  </pic:spPr>
+                </pic:pic>
+              </a:graphicData>
+            </a:graphic>
+          </wp:inline>
+        </w:drawing>
+      </w:r>
       <w:bookmarkStart w:id="0" w:name="_GoBack"/>
       <w:bookmarkEnd w:id="0"/>
     </w:p>
@@ -551,25 +712,6 @@
         <w:rPr>
           <w:highlight w:val="cyan"/>
         </w:rPr>
-        <w:t>04 –</w:t>
-      </w:r>
-      <w:r>
-        <w:rPr>
-          <w:highlight w:val="cyan"/>
-        </w:rPr>
-        <w:t xml:space="preserve"> Mapeando relacionamentos</w:t>
-      </w:r>
-    </w:p>
-    <w:p>
-      <w:pPr>
-        <w:rPr>
-          <w:highlight w:val="cyan"/>
-        </w:rPr>
-      </w:pPr>
-      <w:r>
-        <w:rPr>
-          <w:highlight w:val="cyan"/>
-        </w:rPr>
         <w:t xml:space="preserve">05 </w:t>
       </w:r>
       <w:r>
@@ -627,283 +769,283 @@
         <w:rPr>
           <w:highlight w:val="cyan"/>
         </w:rPr>
+        <w:t xml:space="preserve">08 </w:t>
+      </w:r>
+      <w:r>
+        <w:rPr>
+          <w:highlight w:val="cyan"/>
+        </w:rPr>
+        <w:t>– ID das entidades</w:t>
+      </w:r>
+    </w:p>
+    <w:p>
+      <w:pPr>
+        <w:rPr>
+          <w:highlight w:val="cyan"/>
+        </w:rPr>
+      </w:pPr>
+      <w:r>
+        <w:rPr>
+          <w:highlight w:val="cyan"/>
+        </w:rPr>
+        <w:t xml:space="preserve">09 </w:t>
+      </w:r>
+      <w:r>
+        <w:rPr>
+          <w:highlight w:val="cyan"/>
+        </w:rPr>
+        <w:t>– Mapeando propriedades</w:t>
+      </w:r>
+    </w:p>
+    <w:p>
+      <w:pPr>
+        <w:rPr>
+          <w:highlight w:val="cyan"/>
+        </w:rPr>
+      </w:pPr>
+      <w:r>
+        <w:rPr>
+          <w:highlight w:val="cyan"/>
+        </w:rPr>
+        <w:t xml:space="preserve">10 </w:t>
+      </w:r>
+      <w:r>
+        <w:rPr>
+          <w:highlight w:val="cyan"/>
+        </w:rPr>
+        <w:t>– Abstraindo criação de entidades</w:t>
+      </w:r>
+    </w:p>
+    <w:p>
+      <w:pPr>
+        <w:rPr>
+          <w:highlight w:val="cyan"/>
+        </w:rPr>
+      </w:pPr>
+      <w:r>
+        <w:rPr>
+          <w:highlight w:val="cyan"/>
+        </w:rPr>
+        <w:t xml:space="preserve">11 </w:t>
+      </w:r>
+      <w:r>
+        <w:rPr>
+          <w:highlight w:val="cyan"/>
+        </w:rPr>
+        <w:t>– Getters &amp; setters das entidades</w:t>
+      </w:r>
+    </w:p>
+    <w:p>
+      <w:pPr>
+        <w:rPr>
+          <w:highlight w:val="cyan"/>
+        </w:rPr>
+      </w:pPr>
+      <w:r>
+        <w:rPr>
+          <w:highlight w:val="cyan"/>
+        </w:rPr>
+        <w:t xml:space="preserve">12 </w:t>
+      </w:r>
+      <w:r>
+        <w:rPr>
+          <w:highlight w:val="cyan"/>
+        </w:rPr>
+        <w:t>– Path aliases e vitest globals</w:t>
+      </w:r>
+    </w:p>
+    <w:p>
+      <w:pPr>
+        <w:rPr>
+          <w:highlight w:val="cyan"/>
+        </w:rPr>
+      </w:pPr>
+      <w:r>
+        <w:rPr>
+          <w:highlight w:val="cyan"/>
+        </w:rPr>
+        <w:t xml:space="preserve">13 </w:t>
+      </w:r>
+      <w:r>
+        <w:rPr>
+          <w:highlight w:val="cyan"/>
+        </w:rPr>
+        <w:t>– Configuração do ESLint</w:t>
+      </w:r>
+    </w:p>
+    <w:p>
+      <w:pPr>
+        <w:rPr>
+          <w:highlight w:val="cyan"/>
+        </w:rPr>
+      </w:pPr>
+      <w:r>
+        <w:rPr>
+          <w:highlight w:val="cyan"/>
+        </w:rPr>
+        <w:t xml:space="preserve">14 </w:t>
+      </w:r>
+      <w:r>
+        <w:rPr>
+          <w:highlight w:val="cyan"/>
+        </w:rPr>
+        <w:t>– Fundamentos e clean architecture</w:t>
+      </w:r>
+    </w:p>
+    <w:p>
+      <w:pPr>
+        <w:rPr>
+          <w:highlight w:val="cyan"/>
+        </w:rPr>
+      </w:pPr>
+      <w:r>
+        <w:rPr>
+          <w:highlight w:val="cyan"/>
+        </w:rPr>
+        <w:t xml:space="preserve">15 </w:t>
+      </w:r>
+      <w:r>
+        <w:rPr>
+          <w:highlight w:val="cyan"/>
+        </w:rPr>
+        <w:t>– Refatorando as pastas</w:t>
+      </w:r>
+    </w:p>
+    <w:p>
+      <w:pPr>
+        <w:rPr>
+          <w:highlight w:val="cyan"/>
+        </w:rPr>
+      </w:pPr>
+      <w:r>
+        <w:rPr>
+          <w:highlight w:val="cyan"/>
+        </w:rPr>
+        <w:t xml:space="preserve">16 </w:t>
+      </w:r>
+      <w:r>
+        <w:rPr>
+          <w:highlight w:val="cyan"/>
+        </w:rPr>
+        <w:t>– Caso de uso criar pergunta</w:t>
+      </w:r>
+    </w:p>
+    <w:p>
+      <w:r>
+        <w:rPr>
+          <w:highlight w:val="cyan"/>
+        </w:rPr>
+        <w:t xml:space="preserve">17 </w:t>
+      </w:r>
+      <w:r>
+        <w:rPr>
+          <w:highlight w:val="cyan"/>
+        </w:rPr>
+        <w:t>– Refatorando os testes unitários</w:t>
+      </w:r>
+    </w:p>
+    <w:p>
+      <w:pPr>
+        <w:rPr>
+          <w:lang w:val="en-US"/>
+        </w:rPr>
+      </w:pPr>
+      <w:r>
+        <w:rPr>
+          <w:lang w:val="en-US"/>
+        </w:rPr>
+        <w:t>18 -</w:t>
+      </w:r>
+    </w:p>
+    <w:p>
+      <w:pPr>
+        <w:rPr>
+          <w:lang w:val="en-US"/>
+        </w:rPr>
+      </w:pPr>
+      <w:r>
+        <w:rPr>
+          <w:lang w:val="en-US"/>
+        </w:rPr>
+        <w:t>19 -</w:t>
+      </w:r>
+    </w:p>
+    <w:p>
+      <w:pPr>
+        <w:rPr>
+          <w:lang w:val="en-US"/>
+        </w:rPr>
+      </w:pPr>
+      <w:r>
+        <w:rPr>
+          <w:lang w:val="en-US"/>
+        </w:rPr>
+        <w:t>20 -</w:t>
+      </w:r>
+    </w:p>
+    <w:p>
+      <w:pPr>
+        <w:rPr>
+          <w:lang w:val="en-US"/>
+        </w:rPr>
+      </w:pPr>
+      <w:r>
+        <w:rPr>
+          <w:lang w:val="en-US"/>
+        </w:rPr>
+        <w:t>21 -</w:t>
+      </w:r>
+    </w:p>
+    <w:p>
+      <w:pPr>
+        <w:rPr>
+          <w:lang w:val="en-US"/>
+        </w:rPr>
+      </w:pPr>
+      <w:r>
+        <w:rPr>
+          <w:lang w:val="en-US"/>
+        </w:rPr>
+        <w:t>22 -</w:t>
+      </w:r>
+    </w:p>
+    <w:p>
+      <w:pPr>
+        <w:rPr>
+          <w:lang w:val="en-US"/>
+        </w:rPr>
+      </w:pPr>
+      <w:r>
+        <w:rPr>
+          <w:lang w:val="en-US"/>
+        </w:rPr>
+        <w:t xml:space="preserve">23 - </w:t>
+      </w:r>
+    </w:p>
+    <w:p>
+      <w:pPr>
+        <w:rPr>
+          <w:lang w:val="en-US"/>
+        </w:rPr>
+      </w:pPr>
+      <w:r>
+        <w:rPr>
+          <w:lang w:val="en-US"/>
+        </w:rPr>
+        <w:t xml:space="preserve">24 - </w:t>
+      </w:r>
+    </w:p>
+    <w:p>
+      <w:pPr>
+        <w:rPr>
+          <w:lang w:val="en-US"/>
+        </w:rPr>
+      </w:pPr>
+      <w:r>
+        <w:rPr>
+          <w:lang w:val="en-US"/>
+        </w:rPr>
         <w:lastRenderedPageBreak/>
-        <w:t xml:space="preserve">08 </w:t>
-      </w:r>
-      <w:r>
-        <w:rPr>
-          <w:highlight w:val="cyan"/>
-        </w:rPr>
-        <w:t>– ID das entidades</w:t>
-      </w:r>
-    </w:p>
-    <w:p>
-      <w:pPr>
-        <w:rPr>
-          <w:highlight w:val="cyan"/>
-        </w:rPr>
-      </w:pPr>
-      <w:r>
-        <w:rPr>
-          <w:highlight w:val="cyan"/>
-        </w:rPr>
-        <w:t xml:space="preserve">09 </w:t>
-      </w:r>
-      <w:r>
-        <w:rPr>
-          <w:highlight w:val="cyan"/>
-        </w:rPr>
-        <w:t>– Mapeando propriedades</w:t>
-      </w:r>
-    </w:p>
-    <w:p>
-      <w:pPr>
-        <w:rPr>
-          <w:highlight w:val="cyan"/>
-        </w:rPr>
-      </w:pPr>
-      <w:r>
-        <w:rPr>
-          <w:highlight w:val="cyan"/>
-        </w:rPr>
-        <w:t xml:space="preserve">10 </w:t>
-      </w:r>
-      <w:r>
-        <w:rPr>
-          <w:highlight w:val="cyan"/>
-        </w:rPr>
-        <w:t>– Abstraindo criação de entidades</w:t>
-      </w:r>
-    </w:p>
-    <w:p>
-      <w:pPr>
-        <w:rPr>
-          <w:highlight w:val="cyan"/>
-        </w:rPr>
-      </w:pPr>
-      <w:r>
-        <w:rPr>
-          <w:highlight w:val="cyan"/>
-        </w:rPr>
-        <w:t xml:space="preserve">11 </w:t>
-      </w:r>
-      <w:r>
-        <w:rPr>
-          <w:highlight w:val="cyan"/>
-        </w:rPr>
-        <w:t>– Getters &amp; setters das entidades</w:t>
-      </w:r>
-    </w:p>
-    <w:p>
-      <w:pPr>
-        <w:rPr>
-          <w:highlight w:val="cyan"/>
-        </w:rPr>
-      </w:pPr>
-      <w:r>
-        <w:rPr>
-          <w:highlight w:val="cyan"/>
-        </w:rPr>
-        <w:t xml:space="preserve">12 </w:t>
-      </w:r>
-      <w:r>
-        <w:rPr>
-          <w:highlight w:val="cyan"/>
-        </w:rPr>
-        <w:t>– Path aliases e vitest globals</w:t>
-      </w:r>
-    </w:p>
-    <w:p>
-      <w:pPr>
-        <w:rPr>
-          <w:highlight w:val="cyan"/>
-        </w:rPr>
-      </w:pPr>
-      <w:r>
-        <w:rPr>
-          <w:highlight w:val="cyan"/>
-        </w:rPr>
-        <w:t xml:space="preserve">13 </w:t>
-      </w:r>
-      <w:r>
-        <w:rPr>
-          <w:highlight w:val="cyan"/>
-        </w:rPr>
-        <w:t>– Configuração do ESLint</w:t>
-      </w:r>
-    </w:p>
-    <w:p>
-      <w:pPr>
-        <w:rPr>
-          <w:highlight w:val="cyan"/>
-        </w:rPr>
-      </w:pPr>
-      <w:r>
-        <w:rPr>
-          <w:highlight w:val="cyan"/>
-        </w:rPr>
-        <w:t xml:space="preserve">14 </w:t>
-      </w:r>
-      <w:r>
-        <w:rPr>
-          <w:highlight w:val="cyan"/>
-        </w:rPr>
-        <w:t>– Fundamentos e clean architecture</w:t>
-      </w:r>
-    </w:p>
-    <w:p>
-      <w:pPr>
-        <w:rPr>
-          <w:highlight w:val="cyan"/>
-        </w:rPr>
-      </w:pPr>
-      <w:r>
-        <w:rPr>
-          <w:highlight w:val="cyan"/>
-        </w:rPr>
-        <w:t xml:space="preserve">15 </w:t>
-      </w:r>
-      <w:r>
-        <w:rPr>
-          <w:highlight w:val="cyan"/>
-        </w:rPr>
-        <w:t>– Refatorando as pastas</w:t>
-      </w:r>
-    </w:p>
-    <w:p>
-      <w:pPr>
-        <w:rPr>
-          <w:highlight w:val="cyan"/>
-        </w:rPr>
-      </w:pPr>
-      <w:r>
-        <w:rPr>
-          <w:highlight w:val="cyan"/>
-        </w:rPr>
-        <w:t xml:space="preserve">16 </w:t>
-      </w:r>
-      <w:r>
-        <w:rPr>
-          <w:highlight w:val="cyan"/>
-        </w:rPr>
-        <w:t>– Caso de uso criar pergunta</w:t>
-      </w:r>
-    </w:p>
-    <w:p>
-      <w:r>
-        <w:rPr>
-          <w:highlight w:val="cyan"/>
-        </w:rPr>
-        <w:t xml:space="preserve">17 </w:t>
-      </w:r>
-      <w:r>
-        <w:rPr>
-          <w:highlight w:val="cyan"/>
-        </w:rPr>
-        <w:t>– Refatorando os testes unitários</w:t>
-      </w:r>
-    </w:p>
-    <w:p>
-      <w:pPr>
-        <w:rPr>
-          <w:lang w:val="en-US"/>
-        </w:rPr>
-      </w:pPr>
-      <w:r>
-        <w:rPr>
-          <w:lang w:val="en-US"/>
-        </w:rPr>
-        <w:t>18 -</w:t>
-      </w:r>
-    </w:p>
-    <w:p>
-      <w:pPr>
-        <w:rPr>
-          <w:lang w:val="en-US"/>
-        </w:rPr>
-      </w:pPr>
-      <w:r>
-        <w:rPr>
-          <w:lang w:val="en-US"/>
-        </w:rPr>
-        <w:t>19 -</w:t>
-      </w:r>
-    </w:p>
-    <w:p>
-      <w:pPr>
-        <w:rPr>
-          <w:lang w:val="en-US"/>
-        </w:rPr>
-      </w:pPr>
-      <w:r>
-        <w:rPr>
-          <w:lang w:val="en-US"/>
-        </w:rPr>
-        <w:t>20 -</w:t>
-      </w:r>
-    </w:p>
-    <w:p>
-      <w:pPr>
-        <w:rPr>
-          <w:lang w:val="en-US"/>
-        </w:rPr>
-      </w:pPr>
-      <w:r>
-        <w:rPr>
-          <w:lang w:val="en-US"/>
-        </w:rPr>
-        <w:t>21 -</w:t>
-      </w:r>
-    </w:p>
-    <w:p>
-      <w:pPr>
-        <w:rPr>
-          <w:lang w:val="en-US"/>
-        </w:rPr>
-      </w:pPr>
-      <w:r>
-        <w:rPr>
-          <w:lang w:val="en-US"/>
-        </w:rPr>
-        <w:t>22 -</w:t>
-      </w:r>
-    </w:p>
-    <w:p>
-      <w:pPr>
-        <w:rPr>
-          <w:lang w:val="en-US"/>
-        </w:rPr>
-      </w:pPr>
-      <w:r>
-        <w:rPr>
-          <w:lang w:val="en-US"/>
-        </w:rPr>
-        <w:t xml:space="preserve">23 - </w:t>
-      </w:r>
-    </w:p>
-    <w:p>
-      <w:pPr>
-        <w:rPr>
-          <w:lang w:val="en-US"/>
-        </w:rPr>
-      </w:pPr>
-      <w:r>
-        <w:rPr>
-          <w:lang w:val="en-US"/>
-        </w:rPr>
-        <w:t xml:space="preserve">24 - </w:t>
-      </w:r>
-    </w:p>
-    <w:p>
-      <w:pPr>
-        <w:rPr>
-          <w:lang w:val="en-US"/>
-        </w:rPr>
-      </w:pPr>
-      <w:r>
-        <w:rPr>
-          <w:lang w:val="en-US"/>
-        </w:rPr>
         <w:t>25 -</w:t>
       </w:r>
     </w:p>

</xml_diff>

<commit_message>
05 – Dependências externas
</commit_message>
<xml_diff>
--- a/2023/04_ddd.docx
+++ b/2023/04_ddd.docx
@@ -699,6 +699,202 @@
           </wp:inline>
         </w:drawing>
       </w:r>
+    </w:p>
+    <w:p>
+      <w:pPr>
+        <w:rPr>
+          <w:highlight w:val="cyan"/>
+        </w:rPr>
+      </w:pPr>
+      <w:r>
+        <w:rPr>
+          <w:highlight w:val="cyan"/>
+        </w:rPr>
+        <w:t xml:space="preserve">05 </w:t>
+      </w:r>
+      <w:r>
+        <w:rPr>
+          <w:highlight w:val="cyan"/>
+        </w:rPr>
+        <w:t>– Dependências externas</w:t>
+      </w:r>
+    </w:p>
+    <w:p>
+      <w:pPr>
+        <w:rPr>
+          <w:highlight w:val="cyan"/>
+        </w:rPr>
+      </w:pPr>
+      <w:r>
+        <w:drawing>
+          <wp:inline distT="0" distB="0" distL="0" distR="0" wp14:anchorId="382B9AF1" wp14:editId="2370EF76">
+            <wp:extent cx="5400040" cy="1863725"/>
+            <wp:effectExtent l="0" t="0" r="0" b="3175"/>
+            <wp:docPr id="14" name="Imagem 14"/>
+            <wp:cNvGraphicFramePr>
+              <a:graphicFrameLocks xmlns:a="http://schemas.openxmlformats.org/drawingml/2006/main" noChangeAspect="1"/>
+            </wp:cNvGraphicFramePr>
+            <a:graphic xmlns:a="http://schemas.openxmlformats.org/drawingml/2006/main">
+              <a:graphicData uri="http://schemas.openxmlformats.org/drawingml/2006/picture">
+                <pic:pic xmlns:pic="http://schemas.openxmlformats.org/drawingml/2006/picture">
+                  <pic:nvPicPr>
+                    <pic:cNvPr id="1" name=""/>
+                    <pic:cNvPicPr/>
+                  </pic:nvPicPr>
+                  <pic:blipFill>
+                    <a:blip r:embed="rId16"/>
+                    <a:stretch>
+                      <a:fillRect/>
+                    </a:stretch>
+                  </pic:blipFill>
+                  <pic:spPr>
+                    <a:xfrm>
+                      <a:off x="0" y="0"/>
+                      <a:ext cx="5400040" cy="1863725"/>
+                    </a:xfrm>
+                    <a:prstGeom prst="rect">
+                      <a:avLst/>
+                    </a:prstGeom>
+                  </pic:spPr>
+                </pic:pic>
+              </a:graphicData>
+            </a:graphic>
+          </wp:inline>
+        </w:drawing>
+      </w:r>
+    </w:p>
+    <w:p>
+      <w:pPr>
+        <w:rPr>
+          <w:highlight w:val="cyan"/>
+        </w:rPr>
+      </w:pPr>
+      <w:r>
+        <w:drawing>
+          <wp:inline distT="0" distB="0" distL="0" distR="0" wp14:anchorId="50FEA62F" wp14:editId="651621B5">
+            <wp:extent cx="5400040" cy="2637155"/>
+            <wp:effectExtent l="0" t="0" r="0" b="0"/>
+            <wp:docPr id="15" name="Imagem 15"/>
+            <wp:cNvGraphicFramePr>
+              <a:graphicFrameLocks xmlns:a="http://schemas.openxmlformats.org/drawingml/2006/main" noChangeAspect="1"/>
+            </wp:cNvGraphicFramePr>
+            <a:graphic xmlns:a="http://schemas.openxmlformats.org/drawingml/2006/main">
+              <a:graphicData uri="http://schemas.openxmlformats.org/drawingml/2006/picture">
+                <pic:pic xmlns:pic="http://schemas.openxmlformats.org/drawingml/2006/picture">
+                  <pic:nvPicPr>
+                    <pic:cNvPr id="1" name=""/>
+                    <pic:cNvPicPr/>
+                  </pic:nvPicPr>
+                  <pic:blipFill>
+                    <a:blip r:embed="rId17"/>
+                    <a:stretch>
+                      <a:fillRect/>
+                    </a:stretch>
+                  </pic:blipFill>
+                  <pic:spPr>
+                    <a:xfrm>
+                      <a:off x="0" y="0"/>
+                      <a:ext cx="5400040" cy="2637155"/>
+                    </a:xfrm>
+                    <a:prstGeom prst="rect">
+                      <a:avLst/>
+                    </a:prstGeom>
+                  </pic:spPr>
+                </pic:pic>
+              </a:graphicData>
+            </a:graphic>
+          </wp:inline>
+        </w:drawing>
+      </w:r>
+    </w:p>
+    <w:p>
+      <w:pPr>
+        <w:rPr>
+          <w:highlight w:val="cyan"/>
+        </w:rPr>
+      </w:pPr>
+      <w:r>
+        <w:lastRenderedPageBreak/>
+        <w:drawing>
+          <wp:inline distT="0" distB="0" distL="0" distR="0" wp14:anchorId="08C36542" wp14:editId="397ADE33">
+            <wp:extent cx="5400040" cy="2411095"/>
+            <wp:effectExtent l="0" t="0" r="0" b="8255"/>
+            <wp:docPr id="16" name="Imagem 16"/>
+            <wp:cNvGraphicFramePr>
+              <a:graphicFrameLocks xmlns:a="http://schemas.openxmlformats.org/drawingml/2006/main" noChangeAspect="1"/>
+            </wp:cNvGraphicFramePr>
+            <a:graphic xmlns:a="http://schemas.openxmlformats.org/drawingml/2006/main">
+              <a:graphicData uri="http://schemas.openxmlformats.org/drawingml/2006/picture">
+                <pic:pic xmlns:pic="http://schemas.openxmlformats.org/drawingml/2006/picture">
+                  <pic:nvPicPr>
+                    <pic:cNvPr id="1" name=""/>
+                    <pic:cNvPicPr/>
+                  </pic:nvPicPr>
+                  <pic:blipFill>
+                    <a:blip r:embed="rId18"/>
+                    <a:stretch>
+                      <a:fillRect/>
+                    </a:stretch>
+                  </pic:blipFill>
+                  <pic:spPr>
+                    <a:xfrm>
+                      <a:off x="0" y="0"/>
+                      <a:ext cx="5400040" cy="2411095"/>
+                    </a:xfrm>
+                    <a:prstGeom prst="rect">
+                      <a:avLst/>
+                    </a:prstGeom>
+                  </pic:spPr>
+                </pic:pic>
+              </a:graphicData>
+            </a:graphic>
+          </wp:inline>
+        </w:drawing>
+      </w:r>
+    </w:p>
+    <w:p>
+      <w:pPr>
+        <w:rPr>
+          <w:highlight w:val="cyan"/>
+        </w:rPr>
+      </w:pPr>
+      <w:r>
+        <w:drawing>
+          <wp:inline distT="0" distB="0" distL="0" distR="0" wp14:anchorId="336322EA" wp14:editId="78DD0171">
+            <wp:extent cx="5400040" cy="1044575"/>
+            <wp:effectExtent l="0" t="0" r="0" b="3175"/>
+            <wp:docPr id="17" name="Imagem 17"/>
+            <wp:cNvGraphicFramePr>
+              <a:graphicFrameLocks xmlns:a="http://schemas.openxmlformats.org/drawingml/2006/main" noChangeAspect="1"/>
+            </wp:cNvGraphicFramePr>
+            <a:graphic xmlns:a="http://schemas.openxmlformats.org/drawingml/2006/main">
+              <a:graphicData uri="http://schemas.openxmlformats.org/drawingml/2006/picture">
+                <pic:pic xmlns:pic="http://schemas.openxmlformats.org/drawingml/2006/picture">
+                  <pic:nvPicPr>
+                    <pic:cNvPr id="1" name=""/>
+                    <pic:cNvPicPr/>
+                  </pic:nvPicPr>
+                  <pic:blipFill>
+                    <a:blip r:embed="rId19"/>
+                    <a:stretch>
+                      <a:fillRect/>
+                    </a:stretch>
+                  </pic:blipFill>
+                  <pic:spPr>
+                    <a:xfrm>
+                      <a:off x="0" y="0"/>
+                      <a:ext cx="5400040" cy="1044575"/>
+                    </a:xfrm>
+                    <a:prstGeom prst="rect">
+                      <a:avLst/>
+                    </a:prstGeom>
+                  </pic:spPr>
+                </pic:pic>
+              </a:graphicData>
+            </a:graphic>
+          </wp:inline>
+        </w:drawing>
+      </w:r>
       <w:bookmarkStart w:id="0" w:name="_GoBack"/>
       <w:bookmarkEnd w:id="0"/>
     </w:p>
@@ -712,25 +908,6 @@
         <w:rPr>
           <w:highlight w:val="cyan"/>
         </w:rPr>
-        <w:t xml:space="preserve">05 </w:t>
-      </w:r>
-      <w:r>
-        <w:rPr>
-          <w:highlight w:val="cyan"/>
-        </w:rPr>
-        <w:t>– Dependências externas</w:t>
-      </w:r>
-    </w:p>
-    <w:p>
-      <w:pPr>
-        <w:rPr>
-          <w:highlight w:val="cyan"/>
-        </w:rPr>
-      </w:pPr>
-      <w:r>
-        <w:rPr>
-          <w:highlight w:val="cyan"/>
-        </w:rPr>
         <w:t xml:space="preserve">06 </w:t>
       </w:r>
       <w:r>
@@ -1032,6 +1209,7 @@
         <w:rPr>
           <w:lang w:val="en-US"/>
         </w:rPr>
+        <w:lastRenderedPageBreak/>
         <w:t xml:space="preserve">24 - </w:t>
       </w:r>
     </w:p>
@@ -1045,7 +1223,6 @@
         <w:rPr>
           <w:lang w:val="en-US"/>
         </w:rPr>
-        <w:lastRenderedPageBreak/>
         <w:t>25 -</w:t>
       </w:r>
     </w:p>

</xml_diff>

<commit_message>
06 – Value object de slug
</commit_message>
<xml_diff>
--- a/2023/04_ddd.docx
+++ b/2023/04_ddd.docx
@@ -306,6 +306,9 @@
     </w:p>
     <w:p>
       <w:r>
+        <w:rPr>
+          <w:noProof/>
+        </w:rPr>
         <w:drawing>
           <wp:inline distT="0" distB="0" distL="0" distR="0" wp14:anchorId="5951A051" wp14:editId="466F6923">
             <wp:extent cx="5400040" cy="2099310"/>
@@ -345,6 +348,9 @@
     </w:p>
     <w:p>
       <w:r>
+        <w:rPr>
+          <w:noProof/>
+        </w:rPr>
         <w:drawing>
           <wp:inline distT="0" distB="0" distL="0" distR="0" wp14:anchorId="5E4D5ED1" wp14:editId="5EFC61D4">
             <wp:extent cx="5400040" cy="2102485"/>
@@ -384,6 +390,9 @@
     </w:p>
     <w:p>
       <w:r>
+        <w:rPr>
+          <w:noProof/>
+        </w:rPr>
         <w:lastRenderedPageBreak/>
         <w:drawing>
           <wp:inline distT="0" distB="0" distL="0" distR="0" wp14:anchorId="436B6D40" wp14:editId="5E162AE5">
@@ -424,6 +433,9 @@
     </w:p>
     <w:p>
       <w:r>
+        <w:rPr>
+          <w:noProof/>
+        </w:rPr>
         <w:drawing>
           <wp:inline distT="0" distB="0" distL="0" distR="0" wp14:anchorId="61E11835" wp14:editId="76CD50D1">
             <wp:extent cx="5400040" cy="1931035"/>
@@ -463,6 +475,9 @@
     </w:p>
     <w:p>
       <w:r>
+        <w:rPr>
+          <w:noProof/>
+        </w:rPr>
         <w:drawing>
           <wp:inline distT="0" distB="0" distL="0" distR="0" wp14:anchorId="2411F1CD" wp14:editId="20665D58">
             <wp:extent cx="5400040" cy="1380490"/>
@@ -502,6 +517,9 @@
     </w:p>
     <w:p>
       <w:r>
+        <w:rPr>
+          <w:noProof/>
+        </w:rPr>
         <w:drawing>
           <wp:inline distT="0" distB="0" distL="0" distR="0" wp14:anchorId="2C2F285E" wp14:editId="1B5A5CAB">
             <wp:extent cx="5400040" cy="1708785"/>
@@ -573,6 +591,9 @@
         </w:rPr>
       </w:pPr>
       <w:r>
+        <w:rPr>
+          <w:noProof/>
+        </w:rPr>
         <w:lastRenderedPageBreak/>
         <w:drawing>
           <wp:inline distT="0" distB="0" distL="0" distR="0" wp14:anchorId="7D8A6721" wp14:editId="3BFF5AAF">
@@ -618,6 +639,9 @@
         </w:rPr>
       </w:pPr>
       <w:r>
+        <w:rPr>
+          <w:noProof/>
+        </w:rPr>
         <w:drawing>
           <wp:inline distT="0" distB="0" distL="0" distR="0" wp14:anchorId="5152380C" wp14:editId="35FBBC21">
             <wp:extent cx="5400040" cy="3714115"/>
@@ -662,6 +686,9 @@
         </w:rPr>
       </w:pPr>
       <w:r>
+        <w:rPr>
+          <w:noProof/>
+        </w:rPr>
         <w:lastRenderedPageBreak/>
         <w:drawing>
           <wp:inline distT="0" distB="0" distL="0" distR="0" wp14:anchorId="78009DAA" wp14:editId="09A38193">
@@ -726,6 +753,9 @@
         </w:rPr>
       </w:pPr>
       <w:r>
+        <w:rPr>
+          <w:noProof/>
+        </w:rPr>
         <w:drawing>
           <wp:inline distT="0" distB="0" distL="0" distR="0" wp14:anchorId="382B9AF1" wp14:editId="2370EF76">
             <wp:extent cx="5400040" cy="1863725"/>
@@ -770,6 +800,9 @@
         </w:rPr>
       </w:pPr>
       <w:r>
+        <w:rPr>
+          <w:noProof/>
+        </w:rPr>
         <w:drawing>
           <wp:inline distT="0" distB="0" distL="0" distR="0" wp14:anchorId="50FEA62F" wp14:editId="651621B5">
             <wp:extent cx="5400040" cy="2637155"/>
@@ -814,6 +847,9 @@
         </w:rPr>
       </w:pPr>
       <w:r>
+        <w:rPr>
+          <w:noProof/>
+        </w:rPr>
         <w:lastRenderedPageBreak/>
         <w:drawing>
           <wp:inline distT="0" distB="0" distL="0" distR="0" wp14:anchorId="08C36542" wp14:editId="397ADE33">
@@ -859,6 +895,9 @@
         </w:rPr>
       </w:pPr>
       <w:r>
+        <w:rPr>
+          <w:noProof/>
+        </w:rPr>
         <w:drawing>
           <wp:inline distT="0" distB="0" distL="0" distR="0" wp14:anchorId="336322EA" wp14:editId="78DD0171">
             <wp:extent cx="5400040" cy="1044575"/>
@@ -895,6 +934,114 @@
           </wp:inline>
         </w:drawing>
       </w:r>
+    </w:p>
+    <w:p>
+      <w:pPr>
+        <w:rPr>
+          <w:highlight w:val="cyan"/>
+        </w:rPr>
+      </w:pPr>
+      <w:r>
+        <w:rPr>
+          <w:highlight w:val="cyan"/>
+        </w:rPr>
+        <w:t xml:space="preserve">06 </w:t>
+      </w:r>
+      <w:r>
+        <w:rPr>
+          <w:highlight w:val="cyan"/>
+        </w:rPr>
+        <w:t>– Value object de slug</w:t>
+      </w:r>
+    </w:p>
+    <w:p>
+      <w:pPr>
+        <w:rPr>
+          <w:highlight w:val="cyan"/>
+        </w:rPr>
+      </w:pPr>
+      <w:r>
+        <w:lastRenderedPageBreak/>
+        <w:drawing>
+          <wp:inline distT="0" distB="0" distL="0" distR="0" wp14:anchorId="05ED458B" wp14:editId="6D3E5360">
+            <wp:extent cx="5400040" cy="5163185"/>
+            <wp:effectExtent l="0" t="0" r="0" b="0"/>
+            <wp:docPr id="9" name="Imagem 9"/>
+            <wp:cNvGraphicFramePr>
+              <a:graphicFrameLocks xmlns:a="http://schemas.openxmlformats.org/drawingml/2006/main" noChangeAspect="1"/>
+            </wp:cNvGraphicFramePr>
+            <a:graphic xmlns:a="http://schemas.openxmlformats.org/drawingml/2006/main">
+              <a:graphicData uri="http://schemas.openxmlformats.org/drawingml/2006/picture">
+                <pic:pic xmlns:pic="http://schemas.openxmlformats.org/drawingml/2006/picture">
+                  <pic:nvPicPr>
+                    <pic:cNvPr id="1" name=""/>
+                    <pic:cNvPicPr/>
+                  </pic:nvPicPr>
+                  <pic:blipFill>
+                    <a:blip r:embed="rId20"/>
+                    <a:stretch>
+                      <a:fillRect/>
+                    </a:stretch>
+                  </pic:blipFill>
+                  <pic:spPr>
+                    <a:xfrm>
+                      <a:off x="0" y="0"/>
+                      <a:ext cx="5400040" cy="5163185"/>
+                    </a:xfrm>
+                    <a:prstGeom prst="rect">
+                      <a:avLst/>
+                    </a:prstGeom>
+                  </pic:spPr>
+                </pic:pic>
+              </a:graphicData>
+            </a:graphic>
+          </wp:inline>
+        </w:drawing>
+      </w:r>
+    </w:p>
+    <w:p>
+      <w:pPr>
+        <w:rPr>
+          <w:highlight w:val="cyan"/>
+        </w:rPr>
+      </w:pPr>
+      <w:r>
+        <w:drawing>
+          <wp:inline distT="0" distB="0" distL="0" distR="0" wp14:anchorId="284A2003" wp14:editId="2928EFCA">
+            <wp:extent cx="5400040" cy="1910715"/>
+            <wp:effectExtent l="0" t="0" r="0" b="0"/>
+            <wp:docPr id="18" name="Imagem 18"/>
+            <wp:cNvGraphicFramePr>
+              <a:graphicFrameLocks xmlns:a="http://schemas.openxmlformats.org/drawingml/2006/main" noChangeAspect="1"/>
+            </wp:cNvGraphicFramePr>
+            <a:graphic xmlns:a="http://schemas.openxmlformats.org/drawingml/2006/main">
+              <a:graphicData uri="http://schemas.openxmlformats.org/drawingml/2006/picture">
+                <pic:pic xmlns:pic="http://schemas.openxmlformats.org/drawingml/2006/picture">
+                  <pic:nvPicPr>
+                    <pic:cNvPr id="1" name=""/>
+                    <pic:cNvPicPr/>
+                  </pic:nvPicPr>
+                  <pic:blipFill>
+                    <a:blip r:embed="rId21"/>
+                    <a:stretch>
+                      <a:fillRect/>
+                    </a:stretch>
+                  </pic:blipFill>
+                  <pic:spPr>
+                    <a:xfrm>
+                      <a:off x="0" y="0"/>
+                      <a:ext cx="5400040" cy="1910715"/>
+                    </a:xfrm>
+                    <a:prstGeom prst="rect">
+                      <a:avLst/>
+                    </a:prstGeom>
+                  </pic:spPr>
+                </pic:pic>
+              </a:graphicData>
+            </a:graphic>
+          </wp:inline>
+        </w:drawing>
+      </w:r>
       <w:bookmarkStart w:id="0" w:name="_GoBack"/>
       <w:bookmarkEnd w:id="0"/>
     </w:p>
@@ -908,25 +1055,6 @@
         <w:rPr>
           <w:highlight w:val="cyan"/>
         </w:rPr>
-        <w:t xml:space="preserve">06 </w:t>
-      </w:r>
-      <w:r>
-        <w:rPr>
-          <w:highlight w:val="cyan"/>
-        </w:rPr>
-        <w:t>– Value object de slug</w:t>
-      </w:r>
-    </w:p>
-    <w:p>
-      <w:pPr>
-        <w:rPr>
-          <w:highlight w:val="cyan"/>
-        </w:rPr>
-      </w:pPr>
-      <w:r>
-        <w:rPr>
-          <w:highlight w:val="cyan"/>
-        </w:rPr>
         <w:t xml:space="preserve">07 </w:t>
       </w:r>
       <w:r>
@@ -1041,6 +1169,7 @@
         <w:rPr>
           <w:highlight w:val="cyan"/>
         </w:rPr>
+        <w:lastRenderedPageBreak/>
         <w:t xml:space="preserve">13 </w:t>
       </w:r>
       <w:r>
@@ -1209,7 +1338,6 @@
         <w:rPr>
           <w:lang w:val="en-US"/>
         </w:rPr>
-        <w:lastRenderedPageBreak/>
         <w:t xml:space="preserve">24 - </w:t>
       </w:r>
     </w:p>

</xml_diff>

<commit_message>
07 – Classe base de entidades
</commit_message>
<xml_diff>
--- a/2023/04_ddd.docx
+++ b/2023/04_ddd.docx
@@ -1042,6 +1042,242 @@
           </wp:inline>
         </w:drawing>
       </w:r>
+    </w:p>
+    <w:p>
+      <w:pPr>
+        <w:rPr>
+          <w:highlight w:val="cyan"/>
+        </w:rPr>
+      </w:pPr>
+      <w:r>
+        <w:rPr>
+          <w:highlight w:val="cyan"/>
+        </w:rPr>
+        <w:t xml:space="preserve">07 </w:t>
+      </w:r>
+      <w:r>
+        <w:rPr>
+          <w:highlight w:val="cyan"/>
+        </w:rPr>
+        <w:t>– Classe base de entidades</w:t>
+      </w:r>
+    </w:p>
+    <w:p>
+      <w:pPr>
+        <w:rPr>
+          <w:highlight w:val="cyan"/>
+        </w:rPr>
+      </w:pPr>
+      <w:r>
+        <w:lastRenderedPageBreak/>
+        <w:drawing>
+          <wp:inline distT="0" distB="0" distL="0" distR="0" wp14:anchorId="14808AE7" wp14:editId="0BA7FEA4">
+            <wp:extent cx="5400040" cy="2155190"/>
+            <wp:effectExtent l="0" t="0" r="0" b="0"/>
+            <wp:docPr id="19" name="Imagem 19"/>
+            <wp:cNvGraphicFramePr>
+              <a:graphicFrameLocks xmlns:a="http://schemas.openxmlformats.org/drawingml/2006/main" noChangeAspect="1"/>
+            </wp:cNvGraphicFramePr>
+            <a:graphic xmlns:a="http://schemas.openxmlformats.org/drawingml/2006/main">
+              <a:graphicData uri="http://schemas.openxmlformats.org/drawingml/2006/picture">
+                <pic:pic xmlns:pic="http://schemas.openxmlformats.org/drawingml/2006/picture">
+                  <pic:nvPicPr>
+                    <pic:cNvPr id="1" name=""/>
+                    <pic:cNvPicPr/>
+                  </pic:nvPicPr>
+                  <pic:blipFill>
+                    <a:blip r:embed="rId22"/>
+                    <a:stretch>
+                      <a:fillRect/>
+                    </a:stretch>
+                  </pic:blipFill>
+                  <pic:spPr>
+                    <a:xfrm>
+                      <a:off x="0" y="0"/>
+                      <a:ext cx="5400040" cy="2155190"/>
+                    </a:xfrm>
+                    <a:prstGeom prst="rect">
+                      <a:avLst/>
+                    </a:prstGeom>
+                  </pic:spPr>
+                </pic:pic>
+              </a:graphicData>
+            </a:graphic>
+          </wp:inline>
+        </w:drawing>
+      </w:r>
+    </w:p>
+    <w:p>
+      <w:r>
+        <w:drawing>
+          <wp:inline distT="0" distB="0" distL="0" distR="0" wp14:anchorId="39A5633C" wp14:editId="45EFF5D1">
+            <wp:extent cx="5400040" cy="2472055"/>
+            <wp:effectExtent l="0" t="0" r="0" b="4445"/>
+            <wp:docPr id="20" name="Imagem 20"/>
+            <wp:cNvGraphicFramePr>
+              <a:graphicFrameLocks xmlns:a="http://schemas.openxmlformats.org/drawingml/2006/main" noChangeAspect="1"/>
+            </wp:cNvGraphicFramePr>
+            <a:graphic xmlns:a="http://schemas.openxmlformats.org/drawingml/2006/main">
+              <a:graphicData uri="http://schemas.openxmlformats.org/drawingml/2006/picture">
+                <pic:pic xmlns:pic="http://schemas.openxmlformats.org/drawingml/2006/picture">
+                  <pic:nvPicPr>
+                    <pic:cNvPr id="1" name=""/>
+                    <pic:cNvPicPr/>
+                  </pic:nvPicPr>
+                  <pic:blipFill>
+                    <a:blip r:embed="rId23"/>
+                    <a:stretch>
+                      <a:fillRect/>
+                    </a:stretch>
+                  </pic:blipFill>
+                  <pic:spPr>
+                    <a:xfrm>
+                      <a:off x="0" y="0"/>
+                      <a:ext cx="5400040" cy="2472055"/>
+                    </a:xfrm>
+                    <a:prstGeom prst="rect">
+                      <a:avLst/>
+                    </a:prstGeom>
+                  </pic:spPr>
+                </pic:pic>
+              </a:graphicData>
+            </a:graphic>
+          </wp:inline>
+        </w:drawing>
+      </w:r>
+    </w:p>
+    <w:p>
+      <w:pPr>
+        <w:rPr>
+          <w:highlight w:val="cyan"/>
+        </w:rPr>
+      </w:pPr>
+      <w:r>
+        <w:drawing>
+          <wp:inline distT="0" distB="0" distL="0" distR="0" wp14:anchorId="230AB768" wp14:editId="08AFEC94">
+            <wp:extent cx="5400040" cy="2200275"/>
+            <wp:effectExtent l="0" t="0" r="0" b="9525"/>
+            <wp:docPr id="21" name="Imagem 21"/>
+            <wp:cNvGraphicFramePr>
+              <a:graphicFrameLocks xmlns:a="http://schemas.openxmlformats.org/drawingml/2006/main" noChangeAspect="1"/>
+            </wp:cNvGraphicFramePr>
+            <a:graphic xmlns:a="http://schemas.openxmlformats.org/drawingml/2006/main">
+              <a:graphicData uri="http://schemas.openxmlformats.org/drawingml/2006/picture">
+                <pic:pic xmlns:pic="http://schemas.openxmlformats.org/drawingml/2006/picture">
+                  <pic:nvPicPr>
+                    <pic:cNvPr id="1" name=""/>
+                    <pic:cNvPicPr/>
+                  </pic:nvPicPr>
+                  <pic:blipFill>
+                    <a:blip r:embed="rId24"/>
+                    <a:stretch>
+                      <a:fillRect/>
+                    </a:stretch>
+                  </pic:blipFill>
+                  <pic:spPr>
+                    <a:xfrm>
+                      <a:off x="0" y="0"/>
+                      <a:ext cx="5400040" cy="2200275"/>
+                    </a:xfrm>
+                    <a:prstGeom prst="rect">
+                      <a:avLst/>
+                    </a:prstGeom>
+                  </pic:spPr>
+                </pic:pic>
+              </a:graphicData>
+            </a:graphic>
+          </wp:inline>
+        </w:drawing>
+      </w:r>
+    </w:p>
+    <w:p>
+      <w:pPr>
+        <w:rPr>
+          <w:highlight w:val="cyan"/>
+        </w:rPr>
+      </w:pPr>
+      <w:r>
+        <w:lastRenderedPageBreak/>
+        <w:drawing>
+          <wp:inline distT="0" distB="0" distL="0" distR="0" wp14:anchorId="34EDC3F6" wp14:editId="06F8FC29">
+            <wp:extent cx="5400040" cy="2292350"/>
+            <wp:effectExtent l="0" t="0" r="0" b="0"/>
+            <wp:docPr id="22" name="Imagem 22"/>
+            <wp:cNvGraphicFramePr>
+              <a:graphicFrameLocks xmlns:a="http://schemas.openxmlformats.org/drawingml/2006/main" noChangeAspect="1"/>
+            </wp:cNvGraphicFramePr>
+            <a:graphic xmlns:a="http://schemas.openxmlformats.org/drawingml/2006/main">
+              <a:graphicData uri="http://schemas.openxmlformats.org/drawingml/2006/picture">
+                <pic:pic xmlns:pic="http://schemas.openxmlformats.org/drawingml/2006/picture">
+                  <pic:nvPicPr>
+                    <pic:cNvPr id="1" name=""/>
+                    <pic:cNvPicPr/>
+                  </pic:nvPicPr>
+                  <pic:blipFill>
+                    <a:blip r:embed="rId25"/>
+                    <a:stretch>
+                      <a:fillRect/>
+                    </a:stretch>
+                  </pic:blipFill>
+                  <pic:spPr>
+                    <a:xfrm>
+                      <a:off x="0" y="0"/>
+                      <a:ext cx="5400040" cy="2292350"/>
+                    </a:xfrm>
+                    <a:prstGeom prst="rect">
+                      <a:avLst/>
+                    </a:prstGeom>
+                  </pic:spPr>
+                </pic:pic>
+              </a:graphicData>
+            </a:graphic>
+          </wp:inline>
+        </w:drawing>
+      </w:r>
+    </w:p>
+    <w:p>
+      <w:pPr>
+        <w:rPr>
+          <w:highlight w:val="cyan"/>
+        </w:rPr>
+      </w:pPr>
+      <w:r>
+        <w:drawing>
+          <wp:inline distT="0" distB="0" distL="0" distR="0" wp14:anchorId="62DBF4A1" wp14:editId="373ADA31">
+            <wp:extent cx="5400040" cy="2693035"/>
+            <wp:effectExtent l="0" t="0" r="0" b="0"/>
+            <wp:docPr id="23" name="Imagem 23"/>
+            <wp:cNvGraphicFramePr>
+              <a:graphicFrameLocks xmlns:a="http://schemas.openxmlformats.org/drawingml/2006/main" noChangeAspect="1"/>
+            </wp:cNvGraphicFramePr>
+            <a:graphic xmlns:a="http://schemas.openxmlformats.org/drawingml/2006/main">
+              <a:graphicData uri="http://schemas.openxmlformats.org/drawingml/2006/picture">
+                <pic:pic xmlns:pic="http://schemas.openxmlformats.org/drawingml/2006/picture">
+                  <pic:nvPicPr>
+                    <pic:cNvPr id="1" name=""/>
+                    <pic:cNvPicPr/>
+                  </pic:nvPicPr>
+                  <pic:blipFill>
+                    <a:blip r:embed="rId26"/>
+                    <a:stretch>
+                      <a:fillRect/>
+                    </a:stretch>
+                  </pic:blipFill>
+                  <pic:spPr>
+                    <a:xfrm>
+                      <a:off x="0" y="0"/>
+                      <a:ext cx="5400040" cy="2693035"/>
+                    </a:xfrm>
+                    <a:prstGeom prst="rect">
+                      <a:avLst/>
+                    </a:prstGeom>
+                  </pic:spPr>
+                </pic:pic>
+              </a:graphicData>
+            </a:graphic>
+          </wp:inline>
+        </w:drawing>
+      </w:r>
       <w:bookmarkStart w:id="0" w:name="_GoBack"/>
       <w:bookmarkEnd w:id="0"/>
     </w:p>
@@ -1055,25 +1291,6 @@
         <w:rPr>
           <w:highlight w:val="cyan"/>
         </w:rPr>
-        <w:t xml:space="preserve">07 </w:t>
-      </w:r>
-      <w:r>
-        <w:rPr>
-          <w:highlight w:val="cyan"/>
-        </w:rPr>
-        <w:t>– Classe base de entidades</w:t>
-      </w:r>
-    </w:p>
-    <w:p>
-      <w:pPr>
-        <w:rPr>
-          <w:highlight w:val="cyan"/>
-        </w:rPr>
-      </w:pPr>
-      <w:r>
-        <w:rPr>
-          <w:highlight w:val="cyan"/>
-        </w:rPr>
         <w:t xml:space="preserve">08 </w:t>
       </w:r>
       <w:r>
@@ -1169,136 +1386,136 @@
         <w:rPr>
           <w:highlight w:val="cyan"/>
         </w:rPr>
+        <w:t xml:space="preserve">13 </w:t>
+      </w:r>
+      <w:r>
+        <w:rPr>
+          <w:highlight w:val="cyan"/>
+        </w:rPr>
+        <w:t>– Configuração do ESLint</w:t>
+      </w:r>
+    </w:p>
+    <w:p>
+      <w:pPr>
+        <w:rPr>
+          <w:highlight w:val="cyan"/>
+        </w:rPr>
+      </w:pPr>
+      <w:r>
+        <w:rPr>
+          <w:highlight w:val="cyan"/>
+        </w:rPr>
+        <w:t xml:space="preserve">14 </w:t>
+      </w:r>
+      <w:r>
+        <w:rPr>
+          <w:highlight w:val="cyan"/>
+        </w:rPr>
+        <w:t>– Fundamentos e clean architecture</w:t>
+      </w:r>
+    </w:p>
+    <w:p>
+      <w:pPr>
+        <w:rPr>
+          <w:highlight w:val="cyan"/>
+        </w:rPr>
+      </w:pPr>
+      <w:r>
+        <w:rPr>
+          <w:highlight w:val="cyan"/>
+        </w:rPr>
+        <w:t xml:space="preserve">15 </w:t>
+      </w:r>
+      <w:r>
+        <w:rPr>
+          <w:highlight w:val="cyan"/>
+        </w:rPr>
+        <w:t>– Refatorando as pastas</w:t>
+      </w:r>
+    </w:p>
+    <w:p>
+      <w:pPr>
+        <w:rPr>
+          <w:highlight w:val="cyan"/>
+        </w:rPr>
+      </w:pPr>
+      <w:r>
+        <w:rPr>
+          <w:highlight w:val="cyan"/>
+        </w:rPr>
+        <w:t xml:space="preserve">16 </w:t>
+      </w:r>
+      <w:r>
+        <w:rPr>
+          <w:highlight w:val="cyan"/>
+        </w:rPr>
+        <w:t>– Caso de uso criar pergunta</w:t>
+      </w:r>
+    </w:p>
+    <w:p>
+      <w:r>
+        <w:rPr>
+          <w:highlight w:val="cyan"/>
+        </w:rPr>
+        <w:t xml:space="preserve">17 </w:t>
+      </w:r>
+      <w:r>
+        <w:rPr>
+          <w:highlight w:val="cyan"/>
+        </w:rPr>
+        <w:t>– Refatorando os testes unitários</w:t>
+      </w:r>
+    </w:p>
+    <w:p>
+      <w:pPr>
+        <w:rPr>
+          <w:lang w:val="en-US"/>
+        </w:rPr>
+      </w:pPr>
+      <w:r>
+        <w:rPr>
+          <w:lang w:val="en-US"/>
+        </w:rPr>
+        <w:t>18 -</w:t>
+      </w:r>
+    </w:p>
+    <w:p>
+      <w:pPr>
+        <w:rPr>
+          <w:lang w:val="en-US"/>
+        </w:rPr>
+      </w:pPr>
+      <w:r>
+        <w:rPr>
+          <w:lang w:val="en-US"/>
+        </w:rPr>
+        <w:t>19 -</w:t>
+      </w:r>
+    </w:p>
+    <w:p>
+      <w:pPr>
+        <w:rPr>
+          <w:lang w:val="en-US"/>
+        </w:rPr>
+      </w:pPr>
+      <w:r>
+        <w:rPr>
+          <w:lang w:val="en-US"/>
+        </w:rPr>
+        <w:t>20 -</w:t>
+      </w:r>
+    </w:p>
+    <w:p>
+      <w:pPr>
+        <w:rPr>
+          <w:lang w:val="en-US"/>
+        </w:rPr>
+      </w:pPr>
+      <w:r>
+        <w:rPr>
+          <w:lang w:val="en-US"/>
+        </w:rPr>
         <w:lastRenderedPageBreak/>
-        <w:t xml:space="preserve">13 </w:t>
-      </w:r>
-      <w:r>
-        <w:rPr>
-          <w:highlight w:val="cyan"/>
-        </w:rPr>
-        <w:t>– Configuração do ESLint</w:t>
-      </w:r>
-    </w:p>
-    <w:p>
-      <w:pPr>
-        <w:rPr>
-          <w:highlight w:val="cyan"/>
-        </w:rPr>
-      </w:pPr>
-      <w:r>
-        <w:rPr>
-          <w:highlight w:val="cyan"/>
-        </w:rPr>
-        <w:t xml:space="preserve">14 </w:t>
-      </w:r>
-      <w:r>
-        <w:rPr>
-          <w:highlight w:val="cyan"/>
-        </w:rPr>
-        <w:t>– Fundamentos e clean architecture</w:t>
-      </w:r>
-    </w:p>
-    <w:p>
-      <w:pPr>
-        <w:rPr>
-          <w:highlight w:val="cyan"/>
-        </w:rPr>
-      </w:pPr>
-      <w:r>
-        <w:rPr>
-          <w:highlight w:val="cyan"/>
-        </w:rPr>
-        <w:t xml:space="preserve">15 </w:t>
-      </w:r>
-      <w:r>
-        <w:rPr>
-          <w:highlight w:val="cyan"/>
-        </w:rPr>
-        <w:t>– Refatorando as pastas</w:t>
-      </w:r>
-    </w:p>
-    <w:p>
-      <w:pPr>
-        <w:rPr>
-          <w:highlight w:val="cyan"/>
-        </w:rPr>
-      </w:pPr>
-      <w:r>
-        <w:rPr>
-          <w:highlight w:val="cyan"/>
-        </w:rPr>
-        <w:t xml:space="preserve">16 </w:t>
-      </w:r>
-      <w:r>
-        <w:rPr>
-          <w:highlight w:val="cyan"/>
-        </w:rPr>
-        <w:t>– Caso de uso criar pergunta</w:t>
-      </w:r>
-    </w:p>
-    <w:p>
-      <w:r>
-        <w:rPr>
-          <w:highlight w:val="cyan"/>
-        </w:rPr>
-        <w:t xml:space="preserve">17 </w:t>
-      </w:r>
-      <w:r>
-        <w:rPr>
-          <w:highlight w:val="cyan"/>
-        </w:rPr>
-        <w:t>– Refatorando os testes unitários</w:t>
-      </w:r>
-    </w:p>
-    <w:p>
-      <w:pPr>
-        <w:rPr>
-          <w:lang w:val="en-US"/>
-        </w:rPr>
-      </w:pPr>
-      <w:r>
-        <w:rPr>
-          <w:lang w:val="en-US"/>
-        </w:rPr>
-        <w:t>18 -</w:t>
-      </w:r>
-    </w:p>
-    <w:p>
-      <w:pPr>
-        <w:rPr>
-          <w:lang w:val="en-US"/>
-        </w:rPr>
-      </w:pPr>
-      <w:r>
-        <w:rPr>
-          <w:lang w:val="en-US"/>
-        </w:rPr>
-        <w:t>19 -</w:t>
-      </w:r>
-    </w:p>
-    <w:p>
-      <w:pPr>
-        <w:rPr>
-          <w:lang w:val="en-US"/>
-        </w:rPr>
-      </w:pPr>
-      <w:r>
-        <w:rPr>
-          <w:lang w:val="en-US"/>
-        </w:rPr>
-        <w:t>20 -</w:t>
-      </w:r>
-    </w:p>
-    <w:p>
-      <w:pPr>
-        <w:rPr>
-          <w:lang w:val="en-US"/>
-        </w:rPr>
-      </w:pPr>
-      <w:r>
-        <w:rPr>
-          <w:lang w:val="en-US"/>
-        </w:rPr>
         <w:t>21 -</w:t>
       </w:r>
     </w:p>

</xml_diff>

<commit_message>
08 – ID das entidades
</commit_message>
<xml_diff>
--- a/2023/04_ddd.docx
+++ b/2023/04_ddd.docx
@@ -1278,6 +1278,69 @@
           </wp:inline>
         </w:drawing>
       </w:r>
+    </w:p>
+    <w:p>
+      <w:pPr>
+        <w:rPr>
+          <w:highlight w:val="cyan"/>
+        </w:rPr>
+      </w:pPr>
+      <w:r>
+        <w:rPr>
+          <w:highlight w:val="cyan"/>
+        </w:rPr>
+        <w:t xml:space="preserve">08 </w:t>
+      </w:r>
+      <w:r>
+        <w:rPr>
+          <w:highlight w:val="cyan"/>
+        </w:rPr>
+        <w:t>– ID das entidades</w:t>
+      </w:r>
+    </w:p>
+    <w:p>
+      <w:pPr>
+        <w:rPr>
+          <w:highlight w:val="cyan"/>
+        </w:rPr>
+      </w:pPr>
+      <w:r>
+        <w:drawing>
+          <wp:inline distT="0" distB="0" distL="0" distR="0" wp14:anchorId="5273B5A1" wp14:editId="465F70C6">
+            <wp:extent cx="5400040" cy="2507615"/>
+            <wp:effectExtent l="0" t="0" r="0" b="6985"/>
+            <wp:docPr id="24" name="Imagem 24"/>
+            <wp:cNvGraphicFramePr>
+              <a:graphicFrameLocks xmlns:a="http://schemas.openxmlformats.org/drawingml/2006/main" noChangeAspect="1"/>
+            </wp:cNvGraphicFramePr>
+            <a:graphic xmlns:a="http://schemas.openxmlformats.org/drawingml/2006/main">
+              <a:graphicData uri="http://schemas.openxmlformats.org/drawingml/2006/picture">
+                <pic:pic xmlns:pic="http://schemas.openxmlformats.org/drawingml/2006/picture">
+                  <pic:nvPicPr>
+                    <pic:cNvPr id="1" name=""/>
+                    <pic:cNvPicPr/>
+                  </pic:nvPicPr>
+                  <pic:blipFill>
+                    <a:blip r:embed="rId27"/>
+                    <a:stretch>
+                      <a:fillRect/>
+                    </a:stretch>
+                  </pic:blipFill>
+                  <pic:spPr>
+                    <a:xfrm>
+                      <a:off x="0" y="0"/>
+                      <a:ext cx="5400040" cy="2507615"/>
+                    </a:xfrm>
+                    <a:prstGeom prst="rect">
+                      <a:avLst/>
+                    </a:prstGeom>
+                  </pic:spPr>
+                </pic:pic>
+              </a:graphicData>
+            </a:graphic>
+          </wp:inline>
+        </w:drawing>
+      </w:r>
       <w:bookmarkStart w:id="0" w:name="_GoBack"/>
       <w:bookmarkEnd w:id="0"/>
     </w:p>
@@ -1291,25 +1354,6 @@
         <w:rPr>
           <w:highlight w:val="cyan"/>
         </w:rPr>
-        <w:t xml:space="preserve">08 </w:t>
-      </w:r>
-      <w:r>
-        <w:rPr>
-          <w:highlight w:val="cyan"/>
-        </w:rPr>
-        <w:t>– ID das entidades</w:t>
-      </w:r>
-    </w:p>
-    <w:p>
-      <w:pPr>
-        <w:rPr>
-          <w:highlight w:val="cyan"/>
-        </w:rPr>
-      </w:pPr>
-      <w:r>
-        <w:rPr>
-          <w:highlight w:val="cyan"/>
-        </w:rPr>
         <w:t xml:space="preserve">09 </w:t>
       </w:r>
       <w:r>
@@ -1367,6 +1411,7 @@
         <w:rPr>
           <w:highlight w:val="cyan"/>
         </w:rPr>
+        <w:lastRenderedPageBreak/>
         <w:t xml:space="preserve">12 </w:t>
       </w:r>
       <w:r>
@@ -1515,7 +1560,6 @@
         <w:rPr>
           <w:lang w:val="en-US"/>
         </w:rPr>
-        <w:lastRenderedPageBreak/>
         <w:t>21 -</w:t>
       </w:r>
     </w:p>

</xml_diff>

<commit_message>
09 – Mapeando propriedades
</commit_message>
<xml_diff>
--- a/2023/04_ddd.docx
+++ b/2023/04_ddd.docx
@@ -1341,6 +1341,114 @@
           </wp:inline>
         </w:drawing>
       </w:r>
+    </w:p>
+    <w:p>
+      <w:pPr>
+        <w:rPr>
+          <w:highlight w:val="cyan"/>
+        </w:rPr>
+      </w:pPr>
+      <w:r>
+        <w:rPr>
+          <w:highlight w:val="cyan"/>
+        </w:rPr>
+        <w:t xml:space="preserve">09 </w:t>
+      </w:r>
+      <w:r>
+        <w:rPr>
+          <w:highlight w:val="cyan"/>
+        </w:rPr>
+        <w:t>– Mapeando propriedades</w:t>
+      </w:r>
+    </w:p>
+    <w:p>
+      <w:pPr>
+        <w:rPr>
+          <w:highlight w:val="cyan"/>
+        </w:rPr>
+      </w:pPr>
+      <w:r>
+        <w:lastRenderedPageBreak/>
+        <w:drawing>
+          <wp:inline distT="0" distB="0" distL="0" distR="0" wp14:anchorId="6BC85FF3" wp14:editId="50277AEB">
+            <wp:extent cx="5400040" cy="2522855"/>
+            <wp:effectExtent l="0" t="0" r="0" b="0"/>
+            <wp:docPr id="25" name="Imagem 25"/>
+            <wp:cNvGraphicFramePr>
+              <a:graphicFrameLocks xmlns:a="http://schemas.openxmlformats.org/drawingml/2006/main" noChangeAspect="1"/>
+            </wp:cNvGraphicFramePr>
+            <a:graphic xmlns:a="http://schemas.openxmlformats.org/drawingml/2006/main">
+              <a:graphicData uri="http://schemas.openxmlformats.org/drawingml/2006/picture">
+                <pic:pic xmlns:pic="http://schemas.openxmlformats.org/drawingml/2006/picture">
+                  <pic:nvPicPr>
+                    <pic:cNvPr id="1" name=""/>
+                    <pic:cNvPicPr/>
+                  </pic:nvPicPr>
+                  <pic:blipFill>
+                    <a:blip r:embed="rId28"/>
+                    <a:stretch>
+                      <a:fillRect/>
+                    </a:stretch>
+                  </pic:blipFill>
+                  <pic:spPr>
+                    <a:xfrm>
+                      <a:off x="0" y="0"/>
+                      <a:ext cx="5400040" cy="2522855"/>
+                    </a:xfrm>
+                    <a:prstGeom prst="rect">
+                      <a:avLst/>
+                    </a:prstGeom>
+                  </pic:spPr>
+                </pic:pic>
+              </a:graphicData>
+            </a:graphic>
+          </wp:inline>
+        </w:drawing>
+      </w:r>
+    </w:p>
+    <w:p>
+      <w:pPr>
+        <w:rPr>
+          <w:highlight w:val="cyan"/>
+        </w:rPr>
+      </w:pPr>
+      <w:r>
+        <w:drawing>
+          <wp:inline distT="0" distB="0" distL="0" distR="0" wp14:anchorId="1CD755C2" wp14:editId="1447E14F">
+            <wp:extent cx="5400040" cy="2478405"/>
+            <wp:effectExtent l="0" t="0" r="0" b="0"/>
+            <wp:docPr id="26" name="Imagem 26"/>
+            <wp:cNvGraphicFramePr>
+              <a:graphicFrameLocks xmlns:a="http://schemas.openxmlformats.org/drawingml/2006/main" noChangeAspect="1"/>
+            </wp:cNvGraphicFramePr>
+            <a:graphic xmlns:a="http://schemas.openxmlformats.org/drawingml/2006/main">
+              <a:graphicData uri="http://schemas.openxmlformats.org/drawingml/2006/picture">
+                <pic:pic xmlns:pic="http://schemas.openxmlformats.org/drawingml/2006/picture">
+                  <pic:nvPicPr>
+                    <pic:cNvPr id="1" name=""/>
+                    <pic:cNvPicPr/>
+                  </pic:nvPicPr>
+                  <pic:blipFill>
+                    <a:blip r:embed="rId29"/>
+                    <a:stretch>
+                      <a:fillRect/>
+                    </a:stretch>
+                  </pic:blipFill>
+                  <pic:spPr>
+                    <a:xfrm>
+                      <a:off x="0" y="0"/>
+                      <a:ext cx="5400040" cy="2478405"/>
+                    </a:xfrm>
+                    <a:prstGeom prst="rect">
+                      <a:avLst/>
+                    </a:prstGeom>
+                  </pic:spPr>
+                </pic:pic>
+              </a:graphicData>
+            </a:graphic>
+          </wp:inline>
+        </w:drawing>
+      </w:r>
       <w:bookmarkStart w:id="0" w:name="_GoBack"/>
       <w:bookmarkEnd w:id="0"/>
     </w:p>
@@ -1354,25 +1462,6 @@
         <w:rPr>
           <w:highlight w:val="cyan"/>
         </w:rPr>
-        <w:t xml:space="preserve">09 </w:t>
-      </w:r>
-      <w:r>
-        <w:rPr>
-          <w:highlight w:val="cyan"/>
-        </w:rPr>
-        <w:t>– Mapeando propriedades</w:t>
-      </w:r>
-    </w:p>
-    <w:p>
-      <w:pPr>
-        <w:rPr>
-          <w:highlight w:val="cyan"/>
-        </w:rPr>
-      </w:pPr>
-      <w:r>
-        <w:rPr>
-          <w:highlight w:val="cyan"/>
-        </w:rPr>
         <w:t xml:space="preserve">10 </w:t>
       </w:r>
       <w:r>
@@ -1411,181 +1500,181 @@
         <w:rPr>
           <w:highlight w:val="cyan"/>
         </w:rPr>
+        <w:t xml:space="preserve">12 </w:t>
+      </w:r>
+      <w:r>
+        <w:rPr>
+          <w:highlight w:val="cyan"/>
+        </w:rPr>
+        <w:t>– Path aliases e vitest globals</w:t>
+      </w:r>
+    </w:p>
+    <w:p>
+      <w:pPr>
+        <w:rPr>
+          <w:highlight w:val="cyan"/>
+        </w:rPr>
+      </w:pPr>
+      <w:r>
+        <w:rPr>
+          <w:highlight w:val="cyan"/>
+        </w:rPr>
+        <w:t xml:space="preserve">13 </w:t>
+      </w:r>
+      <w:r>
+        <w:rPr>
+          <w:highlight w:val="cyan"/>
+        </w:rPr>
+        <w:t>– Configuração do ESLint</w:t>
+      </w:r>
+    </w:p>
+    <w:p>
+      <w:pPr>
+        <w:rPr>
+          <w:highlight w:val="cyan"/>
+        </w:rPr>
+      </w:pPr>
+      <w:r>
+        <w:rPr>
+          <w:highlight w:val="cyan"/>
+        </w:rPr>
+        <w:t xml:space="preserve">14 </w:t>
+      </w:r>
+      <w:r>
+        <w:rPr>
+          <w:highlight w:val="cyan"/>
+        </w:rPr>
+        <w:t>– Fundamentos e clean architecture</w:t>
+      </w:r>
+    </w:p>
+    <w:p>
+      <w:pPr>
+        <w:rPr>
+          <w:highlight w:val="cyan"/>
+        </w:rPr>
+      </w:pPr>
+      <w:r>
+        <w:rPr>
+          <w:highlight w:val="cyan"/>
+        </w:rPr>
+        <w:t xml:space="preserve">15 </w:t>
+      </w:r>
+      <w:r>
+        <w:rPr>
+          <w:highlight w:val="cyan"/>
+        </w:rPr>
+        <w:t>– Refatorando as pastas</w:t>
+      </w:r>
+    </w:p>
+    <w:p>
+      <w:pPr>
+        <w:rPr>
+          <w:highlight w:val="cyan"/>
+        </w:rPr>
+      </w:pPr>
+      <w:r>
+        <w:rPr>
+          <w:highlight w:val="cyan"/>
+        </w:rPr>
+        <w:t xml:space="preserve">16 </w:t>
+      </w:r>
+      <w:r>
+        <w:rPr>
+          <w:highlight w:val="cyan"/>
+        </w:rPr>
+        <w:t>– Caso de uso criar pergunta</w:t>
+      </w:r>
+    </w:p>
+    <w:p>
+      <w:r>
+        <w:rPr>
+          <w:highlight w:val="cyan"/>
+        </w:rPr>
+        <w:t xml:space="preserve">17 </w:t>
+      </w:r>
+      <w:r>
+        <w:rPr>
+          <w:highlight w:val="cyan"/>
+        </w:rPr>
+        <w:t>– Refatorando os testes unitários</w:t>
+      </w:r>
+    </w:p>
+    <w:p>
+      <w:pPr>
+        <w:rPr>
+          <w:lang w:val="en-US"/>
+        </w:rPr>
+      </w:pPr>
+      <w:r>
+        <w:rPr>
+          <w:lang w:val="en-US"/>
+        </w:rPr>
+        <w:t>18 -</w:t>
+      </w:r>
+    </w:p>
+    <w:p>
+      <w:pPr>
+        <w:rPr>
+          <w:lang w:val="en-US"/>
+        </w:rPr>
+      </w:pPr>
+      <w:r>
+        <w:rPr>
+          <w:lang w:val="en-US"/>
+        </w:rPr>
+        <w:t>19 -</w:t>
+      </w:r>
+    </w:p>
+    <w:p>
+      <w:pPr>
+        <w:rPr>
+          <w:lang w:val="en-US"/>
+        </w:rPr>
+      </w:pPr>
+      <w:r>
+        <w:rPr>
+          <w:lang w:val="en-US"/>
+        </w:rPr>
+        <w:t>20 -</w:t>
+      </w:r>
+    </w:p>
+    <w:p>
+      <w:pPr>
+        <w:rPr>
+          <w:lang w:val="en-US"/>
+        </w:rPr>
+      </w:pPr>
+      <w:r>
+        <w:rPr>
+          <w:lang w:val="en-US"/>
+        </w:rPr>
+        <w:t>21 -</w:t>
+      </w:r>
+    </w:p>
+    <w:p>
+      <w:pPr>
+        <w:rPr>
+          <w:lang w:val="en-US"/>
+        </w:rPr>
+      </w:pPr>
+      <w:r>
+        <w:rPr>
+          <w:lang w:val="en-US"/>
+        </w:rPr>
+        <w:t>22 -</w:t>
+      </w:r>
+    </w:p>
+    <w:p>
+      <w:pPr>
+        <w:rPr>
+          <w:lang w:val="en-US"/>
+        </w:rPr>
+      </w:pPr>
+      <w:r>
+        <w:rPr>
+          <w:lang w:val="en-US"/>
+        </w:rPr>
         <w:lastRenderedPageBreak/>
-        <w:t xml:space="preserve">12 </w:t>
-      </w:r>
-      <w:r>
-        <w:rPr>
-          <w:highlight w:val="cyan"/>
-        </w:rPr>
-        <w:t>– Path aliases e vitest globals</w:t>
-      </w:r>
-    </w:p>
-    <w:p>
-      <w:pPr>
-        <w:rPr>
-          <w:highlight w:val="cyan"/>
-        </w:rPr>
-      </w:pPr>
-      <w:r>
-        <w:rPr>
-          <w:highlight w:val="cyan"/>
-        </w:rPr>
-        <w:t xml:space="preserve">13 </w:t>
-      </w:r>
-      <w:r>
-        <w:rPr>
-          <w:highlight w:val="cyan"/>
-        </w:rPr>
-        <w:t>– Configuração do ESLint</w:t>
-      </w:r>
-    </w:p>
-    <w:p>
-      <w:pPr>
-        <w:rPr>
-          <w:highlight w:val="cyan"/>
-        </w:rPr>
-      </w:pPr>
-      <w:r>
-        <w:rPr>
-          <w:highlight w:val="cyan"/>
-        </w:rPr>
-        <w:t xml:space="preserve">14 </w:t>
-      </w:r>
-      <w:r>
-        <w:rPr>
-          <w:highlight w:val="cyan"/>
-        </w:rPr>
-        <w:t>– Fundamentos e clean architecture</w:t>
-      </w:r>
-    </w:p>
-    <w:p>
-      <w:pPr>
-        <w:rPr>
-          <w:highlight w:val="cyan"/>
-        </w:rPr>
-      </w:pPr>
-      <w:r>
-        <w:rPr>
-          <w:highlight w:val="cyan"/>
-        </w:rPr>
-        <w:t xml:space="preserve">15 </w:t>
-      </w:r>
-      <w:r>
-        <w:rPr>
-          <w:highlight w:val="cyan"/>
-        </w:rPr>
-        <w:t>– Refatorando as pastas</w:t>
-      </w:r>
-    </w:p>
-    <w:p>
-      <w:pPr>
-        <w:rPr>
-          <w:highlight w:val="cyan"/>
-        </w:rPr>
-      </w:pPr>
-      <w:r>
-        <w:rPr>
-          <w:highlight w:val="cyan"/>
-        </w:rPr>
-        <w:t xml:space="preserve">16 </w:t>
-      </w:r>
-      <w:r>
-        <w:rPr>
-          <w:highlight w:val="cyan"/>
-        </w:rPr>
-        <w:t>– Caso de uso criar pergunta</w:t>
-      </w:r>
-    </w:p>
-    <w:p>
-      <w:r>
-        <w:rPr>
-          <w:highlight w:val="cyan"/>
-        </w:rPr>
-        <w:t xml:space="preserve">17 </w:t>
-      </w:r>
-      <w:r>
-        <w:rPr>
-          <w:highlight w:val="cyan"/>
-        </w:rPr>
-        <w:t>– Refatorando os testes unitários</w:t>
-      </w:r>
-    </w:p>
-    <w:p>
-      <w:pPr>
-        <w:rPr>
-          <w:lang w:val="en-US"/>
-        </w:rPr>
-      </w:pPr>
-      <w:r>
-        <w:rPr>
-          <w:lang w:val="en-US"/>
-        </w:rPr>
-        <w:t>18 -</w:t>
-      </w:r>
-    </w:p>
-    <w:p>
-      <w:pPr>
-        <w:rPr>
-          <w:lang w:val="en-US"/>
-        </w:rPr>
-      </w:pPr>
-      <w:r>
-        <w:rPr>
-          <w:lang w:val="en-US"/>
-        </w:rPr>
-        <w:t>19 -</w:t>
-      </w:r>
-    </w:p>
-    <w:p>
-      <w:pPr>
-        <w:rPr>
-          <w:lang w:val="en-US"/>
-        </w:rPr>
-      </w:pPr>
-      <w:r>
-        <w:rPr>
-          <w:lang w:val="en-US"/>
-        </w:rPr>
-        <w:t>20 -</w:t>
-      </w:r>
-    </w:p>
-    <w:p>
-      <w:pPr>
-        <w:rPr>
-          <w:lang w:val="en-US"/>
-        </w:rPr>
-      </w:pPr>
-      <w:r>
-        <w:rPr>
-          <w:lang w:val="en-US"/>
-        </w:rPr>
-        <w:t>21 -</w:t>
-      </w:r>
-    </w:p>
-    <w:p>
-      <w:pPr>
-        <w:rPr>
-          <w:lang w:val="en-US"/>
-        </w:rPr>
-      </w:pPr>
-      <w:r>
-        <w:rPr>
-          <w:lang w:val="en-US"/>
-        </w:rPr>
-        <w:t>22 -</w:t>
-      </w:r>
-    </w:p>
-    <w:p>
-      <w:pPr>
-        <w:rPr>
-          <w:lang w:val="en-US"/>
-        </w:rPr>
-      </w:pPr>
-      <w:r>
-        <w:rPr>
-          <w:lang w:val="en-US"/>
-        </w:rPr>
         <w:t xml:space="preserve">23 - </w:t>
       </w:r>
     </w:p>

</xml_diff>

<commit_message>
10 – Abstraindo criação de entidades
</commit_message>
<xml_diff>
--- a/2023/04_ddd.docx
+++ b/2023/04_ddd.docx
@@ -1449,27 +1449,293 @@
           </wp:inline>
         </w:drawing>
       </w:r>
+    </w:p>
+    <w:p>
+      <w:pPr>
+        <w:rPr>
+          <w:highlight w:val="cyan"/>
+        </w:rPr>
+      </w:pPr>
+      <w:r>
+        <w:rPr>
+          <w:highlight w:val="cyan"/>
+        </w:rPr>
+        <w:t xml:space="preserve">10 </w:t>
+      </w:r>
+      <w:r>
+        <w:rPr>
+          <w:highlight w:val="cyan"/>
+        </w:rPr>
+        <w:t>– Abstraindo criação de entidades</w:t>
+      </w:r>
+    </w:p>
+    <w:p>
+      <w:pPr>
+        <w:rPr>
+          <w:highlight w:val="cyan"/>
+        </w:rPr>
+      </w:pPr>
+      <w:r>
+        <w:drawing>
+          <wp:inline distT="0" distB="0" distL="0" distR="0" wp14:anchorId="5CCC76B1" wp14:editId="1716D65D">
+            <wp:extent cx="5400040" cy="1893570"/>
+            <wp:effectExtent l="0" t="0" r="0" b="0"/>
+            <wp:docPr id="27" name="Imagem 27"/>
+            <wp:cNvGraphicFramePr>
+              <a:graphicFrameLocks xmlns:a="http://schemas.openxmlformats.org/drawingml/2006/main" noChangeAspect="1"/>
+            </wp:cNvGraphicFramePr>
+            <a:graphic xmlns:a="http://schemas.openxmlformats.org/drawingml/2006/main">
+              <a:graphicData uri="http://schemas.openxmlformats.org/drawingml/2006/picture">
+                <pic:pic xmlns:pic="http://schemas.openxmlformats.org/drawingml/2006/picture">
+                  <pic:nvPicPr>
+                    <pic:cNvPr id="1" name=""/>
+                    <pic:cNvPicPr/>
+                  </pic:nvPicPr>
+                  <pic:blipFill>
+                    <a:blip r:embed="rId30"/>
+                    <a:stretch>
+                      <a:fillRect/>
+                    </a:stretch>
+                  </pic:blipFill>
+                  <pic:spPr>
+                    <a:xfrm>
+                      <a:off x="0" y="0"/>
+                      <a:ext cx="5400040" cy="1893570"/>
+                    </a:xfrm>
+                    <a:prstGeom prst="rect">
+                      <a:avLst/>
+                    </a:prstGeom>
+                  </pic:spPr>
+                </pic:pic>
+              </a:graphicData>
+            </a:graphic>
+          </wp:inline>
+        </w:drawing>
+      </w:r>
+    </w:p>
+    <w:p>
+      <w:pPr>
+        <w:rPr>
+          <w:highlight w:val="cyan"/>
+        </w:rPr>
+      </w:pPr>
+      <w:r>
+        <w:lastRenderedPageBreak/>
+        <w:drawing>
+          <wp:inline distT="0" distB="0" distL="0" distR="0" wp14:anchorId="12439FD5" wp14:editId="6789ECAC">
+            <wp:extent cx="5400040" cy="2767965"/>
+            <wp:effectExtent l="0" t="0" r="0" b="0"/>
+            <wp:docPr id="28" name="Imagem 28"/>
+            <wp:cNvGraphicFramePr>
+              <a:graphicFrameLocks xmlns:a="http://schemas.openxmlformats.org/drawingml/2006/main" noChangeAspect="1"/>
+            </wp:cNvGraphicFramePr>
+            <a:graphic xmlns:a="http://schemas.openxmlformats.org/drawingml/2006/main">
+              <a:graphicData uri="http://schemas.openxmlformats.org/drawingml/2006/picture">
+                <pic:pic xmlns:pic="http://schemas.openxmlformats.org/drawingml/2006/picture">
+                  <pic:nvPicPr>
+                    <pic:cNvPr id="1" name=""/>
+                    <pic:cNvPicPr/>
+                  </pic:nvPicPr>
+                  <pic:blipFill>
+                    <a:blip r:embed="rId31"/>
+                    <a:stretch>
+                      <a:fillRect/>
+                    </a:stretch>
+                  </pic:blipFill>
+                  <pic:spPr>
+                    <a:xfrm>
+                      <a:off x="0" y="0"/>
+                      <a:ext cx="5400040" cy="2767965"/>
+                    </a:xfrm>
+                    <a:prstGeom prst="rect">
+                      <a:avLst/>
+                    </a:prstGeom>
+                  </pic:spPr>
+                </pic:pic>
+              </a:graphicData>
+            </a:graphic>
+          </wp:inline>
+        </w:drawing>
+      </w:r>
+    </w:p>
+    <w:p>
+      <w:pPr>
+        <w:rPr>
+          <w:highlight w:val="cyan"/>
+        </w:rPr>
+      </w:pPr>
+      <w:r>
+        <w:drawing>
+          <wp:inline distT="0" distB="0" distL="0" distR="0" wp14:anchorId="27588261" wp14:editId="5508D573">
+            <wp:extent cx="5400040" cy="1902460"/>
+            <wp:effectExtent l="0" t="0" r="0" b="2540"/>
+            <wp:docPr id="29" name="Imagem 29"/>
+            <wp:cNvGraphicFramePr>
+              <a:graphicFrameLocks xmlns:a="http://schemas.openxmlformats.org/drawingml/2006/main" noChangeAspect="1"/>
+            </wp:cNvGraphicFramePr>
+            <a:graphic xmlns:a="http://schemas.openxmlformats.org/drawingml/2006/main">
+              <a:graphicData uri="http://schemas.openxmlformats.org/drawingml/2006/picture">
+                <pic:pic xmlns:pic="http://schemas.openxmlformats.org/drawingml/2006/picture">
+                  <pic:nvPicPr>
+                    <pic:cNvPr id="1" name=""/>
+                    <pic:cNvPicPr/>
+                  </pic:nvPicPr>
+                  <pic:blipFill>
+                    <a:blip r:embed="rId32"/>
+                    <a:stretch>
+                      <a:fillRect/>
+                    </a:stretch>
+                  </pic:blipFill>
+                  <pic:spPr>
+                    <a:xfrm>
+                      <a:off x="0" y="0"/>
+                      <a:ext cx="5400040" cy="1902460"/>
+                    </a:xfrm>
+                    <a:prstGeom prst="rect">
+                      <a:avLst/>
+                    </a:prstGeom>
+                  </pic:spPr>
+                </pic:pic>
+              </a:graphicData>
+            </a:graphic>
+          </wp:inline>
+        </w:drawing>
+      </w:r>
+    </w:p>
+    <w:p>
+      <w:pPr>
+        <w:rPr>
+          <w:highlight w:val="cyan"/>
+        </w:rPr>
+      </w:pPr>
+      <w:r>
+        <w:drawing>
+          <wp:inline distT="0" distB="0" distL="0" distR="0" wp14:anchorId="663FE86C" wp14:editId="12BDF046">
+            <wp:extent cx="5400040" cy="1897380"/>
+            <wp:effectExtent l="0" t="0" r="0" b="7620"/>
+            <wp:docPr id="30" name="Imagem 30"/>
+            <wp:cNvGraphicFramePr>
+              <a:graphicFrameLocks xmlns:a="http://schemas.openxmlformats.org/drawingml/2006/main" noChangeAspect="1"/>
+            </wp:cNvGraphicFramePr>
+            <a:graphic xmlns:a="http://schemas.openxmlformats.org/drawingml/2006/main">
+              <a:graphicData uri="http://schemas.openxmlformats.org/drawingml/2006/picture">
+                <pic:pic xmlns:pic="http://schemas.openxmlformats.org/drawingml/2006/picture">
+                  <pic:nvPicPr>
+                    <pic:cNvPr id="1" name=""/>
+                    <pic:cNvPicPr/>
+                  </pic:nvPicPr>
+                  <pic:blipFill>
+                    <a:blip r:embed="rId33"/>
+                    <a:stretch>
+                      <a:fillRect/>
+                    </a:stretch>
+                  </pic:blipFill>
+                  <pic:spPr>
+                    <a:xfrm>
+                      <a:off x="0" y="0"/>
+                      <a:ext cx="5400040" cy="1897380"/>
+                    </a:xfrm>
+                    <a:prstGeom prst="rect">
+                      <a:avLst/>
+                    </a:prstGeom>
+                  </pic:spPr>
+                </pic:pic>
+              </a:graphicData>
+            </a:graphic>
+          </wp:inline>
+        </w:drawing>
+      </w:r>
+    </w:p>
+    <w:p>
+      <w:pPr>
+        <w:rPr>
+          <w:highlight w:val="cyan"/>
+        </w:rPr>
+      </w:pPr>
+      <w:r>
+        <w:lastRenderedPageBreak/>
+        <w:drawing>
+          <wp:inline distT="0" distB="0" distL="0" distR="0" wp14:anchorId="412FD9D5" wp14:editId="6B63DB14">
+            <wp:extent cx="5400040" cy="2719705"/>
+            <wp:effectExtent l="0" t="0" r="0" b="4445"/>
+            <wp:docPr id="31" name="Imagem 31"/>
+            <wp:cNvGraphicFramePr>
+              <a:graphicFrameLocks xmlns:a="http://schemas.openxmlformats.org/drawingml/2006/main" noChangeAspect="1"/>
+            </wp:cNvGraphicFramePr>
+            <a:graphic xmlns:a="http://schemas.openxmlformats.org/drawingml/2006/main">
+              <a:graphicData uri="http://schemas.openxmlformats.org/drawingml/2006/picture">
+                <pic:pic xmlns:pic="http://schemas.openxmlformats.org/drawingml/2006/picture">
+                  <pic:nvPicPr>
+                    <pic:cNvPr id="1" name=""/>
+                    <pic:cNvPicPr/>
+                  </pic:nvPicPr>
+                  <pic:blipFill>
+                    <a:blip r:embed="rId34"/>
+                    <a:stretch>
+                      <a:fillRect/>
+                    </a:stretch>
+                  </pic:blipFill>
+                  <pic:spPr>
+                    <a:xfrm>
+                      <a:off x="0" y="0"/>
+                      <a:ext cx="5400040" cy="2719705"/>
+                    </a:xfrm>
+                    <a:prstGeom prst="rect">
+                      <a:avLst/>
+                    </a:prstGeom>
+                  </pic:spPr>
+                </pic:pic>
+              </a:graphicData>
+            </a:graphic>
+          </wp:inline>
+        </w:drawing>
+      </w:r>
+    </w:p>
+    <w:p>
+      <w:pPr>
+        <w:rPr>
+          <w:highlight w:val="cyan"/>
+        </w:rPr>
+      </w:pPr>
+      <w:r>
+        <w:drawing>
+          <wp:inline distT="0" distB="0" distL="0" distR="0" wp14:anchorId="70C2BA4C" wp14:editId="375E299B">
+            <wp:extent cx="5400040" cy="2377440"/>
+            <wp:effectExtent l="0" t="0" r="0" b="3810"/>
+            <wp:docPr id="32" name="Imagem 32"/>
+            <wp:cNvGraphicFramePr>
+              <a:graphicFrameLocks xmlns:a="http://schemas.openxmlformats.org/drawingml/2006/main" noChangeAspect="1"/>
+            </wp:cNvGraphicFramePr>
+            <a:graphic xmlns:a="http://schemas.openxmlformats.org/drawingml/2006/main">
+              <a:graphicData uri="http://schemas.openxmlformats.org/drawingml/2006/picture">
+                <pic:pic xmlns:pic="http://schemas.openxmlformats.org/drawingml/2006/picture">
+                  <pic:nvPicPr>
+                    <pic:cNvPr id="1" name=""/>
+                    <pic:cNvPicPr/>
+                  </pic:nvPicPr>
+                  <pic:blipFill>
+                    <a:blip r:embed="rId35"/>
+                    <a:stretch>
+                      <a:fillRect/>
+                    </a:stretch>
+                  </pic:blipFill>
+                  <pic:spPr>
+                    <a:xfrm>
+                      <a:off x="0" y="0"/>
+                      <a:ext cx="5400040" cy="2377440"/>
+                    </a:xfrm>
+                    <a:prstGeom prst="rect">
+                      <a:avLst/>
+                    </a:prstGeom>
+                  </pic:spPr>
+                </pic:pic>
+              </a:graphicData>
+            </a:graphic>
+          </wp:inline>
+        </w:drawing>
+      </w:r>
       <w:bookmarkStart w:id="0" w:name="_GoBack"/>
       <w:bookmarkEnd w:id="0"/>
-    </w:p>
-    <w:p>
-      <w:pPr>
-        <w:rPr>
-          <w:highlight w:val="cyan"/>
-        </w:rPr>
-      </w:pPr>
-      <w:r>
-        <w:rPr>
-          <w:highlight w:val="cyan"/>
-        </w:rPr>
-        <w:t xml:space="preserve">10 </w:t>
-      </w:r>
-      <w:r>
-        <w:rPr>
-          <w:highlight w:val="cyan"/>
-        </w:rPr>
-        <w:t>– Abstraindo criação de entidades</w:t>
-      </w:r>
     </w:p>
     <w:p>
       <w:pPr>

</xml_diff>

<commit_message>
11 – Getters & setters das entidades
</commit_message>
<xml_diff>
--- a/2023/04_ddd.docx
+++ b/2023/04_ddd.docx
@@ -961,6 +961,9 @@
         </w:rPr>
       </w:pPr>
       <w:r>
+        <w:rPr>
+          <w:noProof/>
+        </w:rPr>
         <w:lastRenderedPageBreak/>
         <w:drawing>
           <wp:inline distT="0" distB="0" distL="0" distR="0" wp14:anchorId="05ED458B" wp14:editId="6D3E5360">
@@ -1006,6 +1009,9 @@
         </w:rPr>
       </w:pPr>
       <w:r>
+        <w:rPr>
+          <w:noProof/>
+        </w:rPr>
         <w:drawing>
           <wp:inline distT="0" distB="0" distL="0" distR="0" wp14:anchorId="284A2003" wp14:editId="2928EFCA">
             <wp:extent cx="5400040" cy="1910715"/>
@@ -1069,6 +1075,9 @@
         </w:rPr>
       </w:pPr>
       <w:r>
+        <w:rPr>
+          <w:noProof/>
+        </w:rPr>
         <w:lastRenderedPageBreak/>
         <w:drawing>
           <wp:inline distT="0" distB="0" distL="0" distR="0" wp14:anchorId="14808AE7" wp14:editId="0BA7FEA4">
@@ -1109,6 +1118,9 @@
     </w:p>
     <w:p>
       <w:r>
+        <w:rPr>
+          <w:noProof/>
+        </w:rPr>
         <w:drawing>
           <wp:inline distT="0" distB="0" distL="0" distR="0" wp14:anchorId="39A5633C" wp14:editId="45EFF5D1">
             <wp:extent cx="5400040" cy="2472055"/>
@@ -1153,6 +1165,9 @@
         </w:rPr>
       </w:pPr>
       <w:r>
+        <w:rPr>
+          <w:noProof/>
+        </w:rPr>
         <w:drawing>
           <wp:inline distT="0" distB="0" distL="0" distR="0" wp14:anchorId="230AB768" wp14:editId="08AFEC94">
             <wp:extent cx="5400040" cy="2200275"/>
@@ -1197,6 +1212,9 @@
         </w:rPr>
       </w:pPr>
       <w:r>
+        <w:rPr>
+          <w:noProof/>
+        </w:rPr>
         <w:lastRenderedPageBreak/>
         <w:drawing>
           <wp:inline distT="0" distB="0" distL="0" distR="0" wp14:anchorId="34EDC3F6" wp14:editId="06F8FC29">
@@ -1242,6 +1260,9 @@
         </w:rPr>
       </w:pPr>
       <w:r>
+        <w:rPr>
+          <w:noProof/>
+        </w:rPr>
         <w:drawing>
           <wp:inline distT="0" distB="0" distL="0" distR="0" wp14:anchorId="62DBF4A1" wp14:editId="373ADA31">
             <wp:extent cx="5400040" cy="2693035"/>
@@ -1305,6 +1326,9 @@
         </w:rPr>
       </w:pPr>
       <w:r>
+        <w:rPr>
+          <w:noProof/>
+        </w:rPr>
         <w:drawing>
           <wp:inline distT="0" distB="0" distL="0" distR="0" wp14:anchorId="5273B5A1" wp14:editId="465F70C6">
             <wp:extent cx="5400040" cy="2507615"/>
@@ -1368,6 +1392,9 @@
         </w:rPr>
       </w:pPr>
       <w:r>
+        <w:rPr>
+          <w:noProof/>
+        </w:rPr>
         <w:lastRenderedPageBreak/>
         <w:drawing>
           <wp:inline distT="0" distB="0" distL="0" distR="0" wp14:anchorId="6BC85FF3" wp14:editId="50277AEB">
@@ -1413,6 +1440,9 @@
         </w:rPr>
       </w:pPr>
       <w:r>
+        <w:rPr>
+          <w:noProof/>
+        </w:rPr>
         <w:drawing>
           <wp:inline distT="0" distB="0" distL="0" distR="0" wp14:anchorId="1CD755C2" wp14:editId="1447E14F">
             <wp:extent cx="5400040" cy="2478405"/>
@@ -1476,6 +1506,9 @@
         </w:rPr>
       </w:pPr>
       <w:r>
+        <w:rPr>
+          <w:noProof/>
+        </w:rPr>
         <w:drawing>
           <wp:inline distT="0" distB="0" distL="0" distR="0" wp14:anchorId="5CCC76B1" wp14:editId="1716D65D">
             <wp:extent cx="5400040" cy="1893570"/>
@@ -1520,6 +1553,9 @@
         </w:rPr>
       </w:pPr>
       <w:r>
+        <w:rPr>
+          <w:noProof/>
+        </w:rPr>
         <w:lastRenderedPageBreak/>
         <w:drawing>
           <wp:inline distT="0" distB="0" distL="0" distR="0" wp14:anchorId="12439FD5" wp14:editId="6789ECAC">
@@ -1565,6 +1601,9 @@
         </w:rPr>
       </w:pPr>
       <w:r>
+        <w:rPr>
+          <w:noProof/>
+        </w:rPr>
         <w:drawing>
           <wp:inline distT="0" distB="0" distL="0" distR="0" wp14:anchorId="27588261" wp14:editId="5508D573">
             <wp:extent cx="5400040" cy="1902460"/>
@@ -1609,6 +1648,9 @@
         </w:rPr>
       </w:pPr>
       <w:r>
+        <w:rPr>
+          <w:noProof/>
+        </w:rPr>
         <w:drawing>
           <wp:inline distT="0" distB="0" distL="0" distR="0" wp14:anchorId="663FE86C" wp14:editId="12BDF046">
             <wp:extent cx="5400040" cy="1897380"/>
@@ -1653,6 +1695,9 @@
         </w:rPr>
       </w:pPr>
       <w:r>
+        <w:rPr>
+          <w:noProof/>
+        </w:rPr>
         <w:lastRenderedPageBreak/>
         <w:drawing>
           <wp:inline distT="0" distB="0" distL="0" distR="0" wp14:anchorId="412FD9D5" wp14:editId="6B63DB14">
@@ -1698,6 +1743,9 @@
         </w:rPr>
       </w:pPr>
       <w:r>
+        <w:rPr>
+          <w:noProof/>
+        </w:rPr>
         <w:drawing>
           <wp:inline distT="0" distB="0" distL="0" distR="0" wp14:anchorId="70C2BA4C" wp14:editId="375E299B">
             <wp:extent cx="5400040" cy="2377440"/>
@@ -1734,6 +1782,124 @@
           </wp:inline>
         </w:drawing>
       </w:r>
+    </w:p>
+    <w:p>
+      <w:pPr>
+        <w:rPr>
+          <w:highlight w:val="cyan"/>
+        </w:rPr>
+      </w:pPr>
+      <w:r>
+        <w:rPr>
+          <w:highlight w:val="cyan"/>
+        </w:rPr>
+        <w:t xml:space="preserve">11 </w:t>
+      </w:r>
+      <w:r>
+        <w:rPr>
+          <w:highlight w:val="cyan"/>
+        </w:rPr>
+        <w:t>– Getters &amp; setters das entidades</w:t>
+      </w:r>
+    </w:p>
+    <w:p>
+      <w:pPr>
+        <w:rPr>
+          <w:u w:val="single"/>
+        </w:rPr>
+      </w:pPr>
+      <w:r>
+        <w:t>Instala</w:t>
+      </w:r>
+      <w:r>
+        <w:t xml:space="preserve">r o </w:t>
+      </w:r>
+      <w:r>
+        <w:rPr>
+          <w:u w:val="single"/>
+        </w:rPr>
+        <w:t xml:space="preserve">npm i </w:t>
+      </w:r>
+    </w:p>
+    <w:p>
+      <w:r>
+        <w:lastRenderedPageBreak/>
+        <w:drawing>
+          <wp:inline distT="0" distB="0" distL="0" distR="0" wp14:anchorId="7675646E" wp14:editId="447BCA4B">
+            <wp:extent cx="5400040" cy="5358765"/>
+            <wp:effectExtent l="0" t="0" r="0" b="0"/>
+            <wp:docPr id="33" name="Imagem 33"/>
+            <wp:cNvGraphicFramePr>
+              <a:graphicFrameLocks xmlns:a="http://schemas.openxmlformats.org/drawingml/2006/main" noChangeAspect="1"/>
+            </wp:cNvGraphicFramePr>
+            <a:graphic xmlns:a="http://schemas.openxmlformats.org/drawingml/2006/main">
+              <a:graphicData uri="http://schemas.openxmlformats.org/drawingml/2006/picture">
+                <pic:pic xmlns:pic="http://schemas.openxmlformats.org/drawingml/2006/picture">
+                  <pic:nvPicPr>
+                    <pic:cNvPr id="1" name=""/>
+                    <pic:cNvPicPr/>
+                  </pic:nvPicPr>
+                  <pic:blipFill>
+                    <a:blip r:embed="rId36"/>
+                    <a:stretch>
+                      <a:fillRect/>
+                    </a:stretch>
+                  </pic:blipFill>
+                  <pic:spPr>
+                    <a:xfrm>
+                      <a:off x="0" y="0"/>
+                      <a:ext cx="5400040" cy="5358765"/>
+                    </a:xfrm>
+                    <a:prstGeom prst="rect">
+                      <a:avLst/>
+                    </a:prstGeom>
+                  </pic:spPr>
+                </pic:pic>
+              </a:graphicData>
+            </a:graphic>
+          </wp:inline>
+        </w:drawing>
+      </w:r>
+    </w:p>
+    <w:p>
+      <w:r>
+        <w:lastRenderedPageBreak/>
+        <w:drawing>
+          <wp:inline distT="0" distB="0" distL="0" distR="0" wp14:anchorId="3281EA8B" wp14:editId="6A172155">
+            <wp:extent cx="5400040" cy="5784215"/>
+            <wp:effectExtent l="0" t="0" r="0" b="6985"/>
+            <wp:docPr id="34" name="Imagem 34"/>
+            <wp:cNvGraphicFramePr>
+              <a:graphicFrameLocks xmlns:a="http://schemas.openxmlformats.org/drawingml/2006/main" noChangeAspect="1"/>
+            </wp:cNvGraphicFramePr>
+            <a:graphic xmlns:a="http://schemas.openxmlformats.org/drawingml/2006/main">
+              <a:graphicData uri="http://schemas.openxmlformats.org/drawingml/2006/picture">
+                <pic:pic xmlns:pic="http://schemas.openxmlformats.org/drawingml/2006/picture">
+                  <pic:nvPicPr>
+                    <pic:cNvPr id="1" name=""/>
+                    <pic:cNvPicPr/>
+                  </pic:nvPicPr>
+                  <pic:blipFill>
+                    <a:blip r:embed="rId37"/>
+                    <a:stretch>
+                      <a:fillRect/>
+                    </a:stretch>
+                  </pic:blipFill>
+                  <pic:spPr>
+                    <a:xfrm>
+                      <a:off x="0" y="0"/>
+                      <a:ext cx="5400040" cy="5784215"/>
+                    </a:xfrm>
+                    <a:prstGeom prst="rect">
+                      <a:avLst/>
+                    </a:prstGeom>
+                  </pic:spPr>
+                </pic:pic>
+              </a:graphicData>
+            </a:graphic>
+          </wp:inline>
+        </w:drawing>
+      </w:r>
       <w:bookmarkStart w:id="0" w:name="_GoBack"/>
       <w:bookmarkEnd w:id="0"/>
     </w:p>
@@ -1747,25 +1913,6 @@
         <w:rPr>
           <w:highlight w:val="cyan"/>
         </w:rPr>
-        <w:t xml:space="preserve">11 </w:t>
-      </w:r>
-      <w:r>
-        <w:rPr>
-          <w:highlight w:val="cyan"/>
-        </w:rPr>
-        <w:t>– Getters &amp; setters das entidades</w:t>
-      </w:r>
-    </w:p>
-    <w:p>
-      <w:pPr>
-        <w:rPr>
-          <w:highlight w:val="cyan"/>
-        </w:rPr>
-      </w:pPr>
-      <w:r>
-        <w:rPr>
-          <w:highlight w:val="cyan"/>
-        </w:rPr>
         <w:t xml:space="preserve">12 </w:t>
       </w:r>
       <w:r>
@@ -1927,6 +2074,7 @@
         <w:rPr>
           <w:lang w:val="en-US"/>
         </w:rPr>
+        <w:lastRenderedPageBreak/>
         <w:t>22 -</w:t>
       </w:r>
     </w:p>
@@ -1940,7 +2088,6 @@
         <w:rPr>
           <w:lang w:val="en-US"/>
         </w:rPr>
-        <w:lastRenderedPageBreak/>
         <w:t xml:space="preserve">23 - </w:t>
       </w:r>
     </w:p>

</xml_diff>

<commit_message>
12 – Path aliases e vitest globals
</commit_message>
<xml_diff>
--- a/2023/04_ddd.docx
+++ b/2023/04_ddd.docx
@@ -1900,6 +1900,172 @@
           </wp:inline>
         </w:drawing>
       </w:r>
+    </w:p>
+    <w:p>
+      <w:pPr>
+        <w:rPr>
+          <w:highlight w:val="cyan"/>
+        </w:rPr>
+      </w:pPr>
+      <w:r>
+        <w:rPr>
+          <w:highlight w:val="cyan"/>
+        </w:rPr>
+        <w:t xml:space="preserve">12 </w:t>
+      </w:r>
+      <w:r>
+        <w:rPr>
+          <w:highlight w:val="cyan"/>
+        </w:rPr>
+        <w:t>– Path aliases e vitest globals</w:t>
+      </w:r>
+    </w:p>
+    <w:p>
+      <w:r>
+        <w:drawing>
+          <wp:inline distT="0" distB="0" distL="0" distR="0" wp14:anchorId="231762B5" wp14:editId="42C36731">
+            <wp:extent cx="5400040" cy="1896745"/>
+            <wp:effectExtent l="0" t="0" r="0" b="8255"/>
+            <wp:docPr id="37" name="Imagem 37"/>
+            <wp:cNvGraphicFramePr>
+              <a:graphicFrameLocks xmlns:a="http://schemas.openxmlformats.org/drawingml/2006/main" noChangeAspect="1"/>
+            </wp:cNvGraphicFramePr>
+            <a:graphic xmlns:a="http://schemas.openxmlformats.org/drawingml/2006/main">
+              <a:graphicData uri="http://schemas.openxmlformats.org/drawingml/2006/picture">
+                <pic:pic xmlns:pic="http://schemas.openxmlformats.org/drawingml/2006/picture">
+                  <pic:nvPicPr>
+                    <pic:cNvPr id="1" name=""/>
+                    <pic:cNvPicPr/>
+                  </pic:nvPicPr>
+                  <pic:blipFill>
+                    <a:blip r:embed="rId38"/>
+                    <a:stretch>
+                      <a:fillRect/>
+                    </a:stretch>
+                  </pic:blipFill>
+                  <pic:spPr>
+                    <a:xfrm>
+                      <a:off x="0" y="0"/>
+                      <a:ext cx="5400040" cy="1896745"/>
+                    </a:xfrm>
+                    <a:prstGeom prst="rect">
+                      <a:avLst/>
+                    </a:prstGeom>
+                  </pic:spPr>
+                </pic:pic>
+              </a:graphicData>
+            </a:graphic>
+          </wp:inline>
+        </w:drawing>
+      </w:r>
+    </w:p>
+    <w:p>
+      <w:pPr>
+        <w:rPr>
+          <w:highlight w:val="cyan"/>
+        </w:rPr>
+      </w:pPr>
+      <w:r>
+        <w:lastRenderedPageBreak/>
+        <w:drawing>
+          <wp:inline distT="0" distB="0" distL="0" distR="0" wp14:anchorId="1836F8DE" wp14:editId="03BC29F9">
+            <wp:extent cx="5400040" cy="973455"/>
+            <wp:effectExtent l="0" t="0" r="0" b="0"/>
+            <wp:docPr id="36" name="Imagem 36"/>
+            <wp:cNvGraphicFramePr>
+              <a:graphicFrameLocks xmlns:a="http://schemas.openxmlformats.org/drawingml/2006/main" noChangeAspect="1"/>
+            </wp:cNvGraphicFramePr>
+            <a:graphic xmlns:a="http://schemas.openxmlformats.org/drawingml/2006/main">
+              <a:graphicData uri="http://schemas.openxmlformats.org/drawingml/2006/picture">
+                <pic:pic xmlns:pic="http://schemas.openxmlformats.org/drawingml/2006/picture">
+                  <pic:nvPicPr>
+                    <pic:cNvPr id="1" name=""/>
+                    <pic:cNvPicPr/>
+                  </pic:nvPicPr>
+                  <pic:blipFill>
+                    <a:blip r:embed="rId39"/>
+                    <a:stretch>
+                      <a:fillRect/>
+                    </a:stretch>
+                  </pic:blipFill>
+                  <pic:spPr>
+                    <a:xfrm>
+                      <a:off x="0" y="0"/>
+                      <a:ext cx="5400040" cy="973455"/>
+                    </a:xfrm>
+                    <a:prstGeom prst="rect">
+                      <a:avLst/>
+                    </a:prstGeom>
+                  </pic:spPr>
+                </pic:pic>
+              </a:graphicData>
+            </a:graphic>
+          </wp:inline>
+        </w:drawing>
+      </w:r>
+    </w:p>
+    <w:p>
+      <w:pPr>
+        <w:rPr>
+          <w:u w:val="single"/>
+        </w:rPr>
+      </w:pPr>
+      <w:r>
+        <w:t xml:space="preserve">E para usar no teste instale </w:t>
+      </w:r>
+      <w:r>
+        <w:rPr>
+          <w:u w:val="single"/>
+        </w:rPr>
+        <w:t>npm i vite-tsconfig-paths -D</w:t>
+      </w:r>
+    </w:p>
+    <w:p>
+      <w:pPr>
+        <w:rPr>
+          <w:u w:val="single"/>
+        </w:rPr>
+      </w:pPr>
+      <w:r>
+        <w:rPr>
+          <w:u w:val="single"/>
+        </w:rPr>
+        <w:drawing>
+          <wp:inline distT="0" distB="0" distL="0" distR="0" wp14:anchorId="15C89B7C" wp14:editId="73EDFC00">
+            <wp:extent cx="5400040" cy="1964055"/>
+            <wp:effectExtent l="0" t="0" r="0" b="0"/>
+            <wp:docPr id="38" name="Imagem 38"/>
+            <wp:cNvGraphicFramePr>
+              <a:graphicFrameLocks xmlns:a="http://schemas.openxmlformats.org/drawingml/2006/main" noChangeAspect="1"/>
+            </wp:cNvGraphicFramePr>
+            <a:graphic xmlns:a="http://schemas.openxmlformats.org/drawingml/2006/main">
+              <a:graphicData uri="http://schemas.openxmlformats.org/drawingml/2006/picture">
+                <pic:pic xmlns:pic="http://schemas.openxmlformats.org/drawingml/2006/picture">
+                  <pic:nvPicPr>
+                    <pic:cNvPr id="1" name=""/>
+                    <pic:cNvPicPr/>
+                  </pic:nvPicPr>
+                  <pic:blipFill>
+                    <a:blip r:embed="rId40"/>
+                    <a:stretch>
+                      <a:fillRect/>
+                    </a:stretch>
+                  </pic:blipFill>
+                  <pic:spPr>
+                    <a:xfrm>
+                      <a:off x="0" y="0"/>
+                      <a:ext cx="5400040" cy="1964055"/>
+                    </a:xfrm>
+                    <a:prstGeom prst="rect">
+                      <a:avLst/>
+                    </a:prstGeom>
+                  </pic:spPr>
+                </pic:pic>
+              </a:graphicData>
+            </a:graphic>
+          </wp:inline>
+        </w:drawing>
+      </w:r>
       <w:bookmarkStart w:id="0" w:name="_GoBack"/>
       <w:bookmarkEnd w:id="0"/>
     </w:p>
@@ -1913,25 +2079,6 @@
         <w:rPr>
           <w:highlight w:val="cyan"/>
         </w:rPr>
-        <w:t xml:space="preserve">12 </w:t>
-      </w:r>
-      <w:r>
-        <w:rPr>
-          <w:highlight w:val="cyan"/>
-        </w:rPr>
-        <w:t>– Path aliases e vitest globals</w:t>
-      </w:r>
-    </w:p>
-    <w:p>
-      <w:pPr>
-        <w:rPr>
-          <w:highlight w:val="cyan"/>
-        </w:rPr>
-      </w:pPr>
-      <w:r>
-        <w:rPr>
-          <w:highlight w:val="cyan"/>
-        </w:rPr>
         <w:t xml:space="preserve">13 </w:t>
       </w:r>
       <w:r>
@@ -2074,7 +2221,6 @@
         <w:rPr>
           <w:lang w:val="en-US"/>
         </w:rPr>
-        <w:lastRenderedPageBreak/>
         <w:t>22 -</w:t>
       </w:r>
     </w:p>

</xml_diff>

<commit_message>
13 – Configuração do ESLint
</commit_message>
<xml_diff>
--- a/2023/04_ddd.docx
+++ b/2023/04_ddd.docx
@@ -2027,9 +2027,6 @@
         </w:rPr>
       </w:pPr>
       <w:r>
-        <w:rPr>
-          <w:u w:val="single"/>
-        </w:rPr>
         <w:drawing>
           <wp:inline distT="0" distB="0" distL="0" distR="0" wp14:anchorId="15C89B7C" wp14:editId="73EDFC00">
             <wp:extent cx="5400040" cy="1964055"/>
@@ -2066,6 +2063,128 @@
           </wp:inline>
         </w:drawing>
       </w:r>
+    </w:p>
+    <w:p>
+      <w:pPr>
+        <w:rPr>
+          <w:highlight w:val="cyan"/>
+        </w:rPr>
+      </w:pPr>
+      <w:r>
+        <w:rPr>
+          <w:highlight w:val="cyan"/>
+        </w:rPr>
+        <w:t xml:space="preserve">13 </w:t>
+      </w:r>
+      <w:r>
+        <w:rPr>
+          <w:highlight w:val="cyan"/>
+        </w:rPr>
+        <w:t>– Configuração do ESLint</w:t>
+      </w:r>
+    </w:p>
+    <w:p>
+      <w:pPr>
+        <w:rPr>
+          <w:u w:val="single"/>
+        </w:rPr>
+      </w:pPr>
+      <w:r>
+        <w:t xml:space="preserve">Instalar o </w:t>
+      </w:r>
+      <w:r>
+        <w:rPr>
+          <w:u w:val="single"/>
+        </w:rPr>
+        <w:t>npm i eslint @rocketseat/eslint-config -D</w:t>
+      </w:r>
+      <w:r>
+        <w:t xml:space="preserve"> e também </w:t>
+      </w:r>
+      <w:r>
+        <w:rPr>
+          <w:u w:val="single"/>
+        </w:rPr>
+        <w:t>npm i eslint-plugin-vitest-globals -D</w:t>
+      </w:r>
+    </w:p>
+    <w:p>
+      <w:r>
+        <w:drawing>
+          <wp:inline distT="0" distB="0" distL="0" distR="0" wp14:anchorId="1CEF1561" wp14:editId="41CDC8FC">
+            <wp:extent cx="5400040" cy="2038350"/>
+            <wp:effectExtent l="0" t="0" r="0" b="0"/>
+            <wp:docPr id="39" name="Imagem 39"/>
+            <wp:cNvGraphicFramePr>
+              <a:graphicFrameLocks xmlns:a="http://schemas.openxmlformats.org/drawingml/2006/main" noChangeAspect="1"/>
+            </wp:cNvGraphicFramePr>
+            <a:graphic xmlns:a="http://schemas.openxmlformats.org/drawingml/2006/main">
+              <a:graphicData uri="http://schemas.openxmlformats.org/drawingml/2006/picture">
+                <pic:pic xmlns:pic="http://schemas.openxmlformats.org/drawingml/2006/picture">
+                  <pic:nvPicPr>
+                    <pic:cNvPr id="1" name=""/>
+                    <pic:cNvPicPr/>
+                  </pic:nvPicPr>
+                  <pic:blipFill>
+                    <a:blip r:embed="rId41"/>
+                    <a:stretch>
+                      <a:fillRect/>
+                    </a:stretch>
+                  </pic:blipFill>
+                  <pic:spPr>
+                    <a:xfrm>
+                      <a:off x="0" y="0"/>
+                      <a:ext cx="5400040" cy="2038350"/>
+                    </a:xfrm>
+                    <a:prstGeom prst="rect">
+                      <a:avLst/>
+                    </a:prstGeom>
+                  </pic:spPr>
+                </pic:pic>
+              </a:graphicData>
+            </a:graphic>
+          </wp:inline>
+        </w:drawing>
+      </w:r>
+    </w:p>
+    <w:p>
+      <w:r>
+        <w:drawing>
+          <wp:inline distT="0" distB="0" distL="0" distR="0" wp14:anchorId="04240434" wp14:editId="419EE65E">
+            <wp:extent cx="5400040" cy="2499995"/>
+            <wp:effectExtent l="0" t="0" r="0" b="0"/>
+            <wp:docPr id="42" name="Imagem 42"/>
+            <wp:cNvGraphicFramePr>
+              <a:graphicFrameLocks xmlns:a="http://schemas.openxmlformats.org/drawingml/2006/main" noChangeAspect="1"/>
+            </wp:cNvGraphicFramePr>
+            <a:graphic xmlns:a="http://schemas.openxmlformats.org/drawingml/2006/main">
+              <a:graphicData uri="http://schemas.openxmlformats.org/drawingml/2006/picture">
+                <pic:pic xmlns:pic="http://schemas.openxmlformats.org/drawingml/2006/picture">
+                  <pic:nvPicPr>
+                    <pic:cNvPr id="1" name=""/>
+                    <pic:cNvPicPr/>
+                  </pic:nvPicPr>
+                  <pic:blipFill>
+                    <a:blip r:embed="rId42"/>
+                    <a:stretch>
+                      <a:fillRect/>
+                    </a:stretch>
+                  </pic:blipFill>
+                  <pic:spPr>
+                    <a:xfrm>
+                      <a:off x="0" y="0"/>
+                      <a:ext cx="5400040" cy="2499995"/>
+                    </a:xfrm>
+                    <a:prstGeom prst="rect">
+                      <a:avLst/>
+                    </a:prstGeom>
+                  </pic:spPr>
+                </pic:pic>
+              </a:graphicData>
+            </a:graphic>
+          </wp:inline>
+        </w:drawing>
+      </w:r>
       <w:bookmarkStart w:id="0" w:name="_GoBack"/>
       <w:bookmarkEnd w:id="0"/>
     </w:p>
@@ -2079,25 +2198,7 @@
         <w:rPr>
           <w:highlight w:val="cyan"/>
         </w:rPr>
-        <w:t xml:space="preserve">13 </w:t>
-      </w:r>
-      <w:r>
-        <w:rPr>
-          <w:highlight w:val="cyan"/>
-        </w:rPr>
-        <w:t>– Configuração do ESLint</w:t>
-      </w:r>
-    </w:p>
-    <w:p>
-      <w:pPr>
-        <w:rPr>
-          <w:highlight w:val="cyan"/>
-        </w:rPr>
-      </w:pPr>
-      <w:r>
-        <w:rPr>
-          <w:highlight w:val="cyan"/>
-        </w:rPr>
+        <w:lastRenderedPageBreak/>
         <w:t xml:space="preserve">14 </w:t>
       </w:r>
       <w:r>

</xml_diff>

<commit_message>
14 – Fundamentos e clean architecture
</commit_message>
<xml_diff>
--- a/2023/04_ddd.docx
+++ b/2023/04_ddd.docx
@@ -149,7 +149,21 @@
         <w:rPr>
           <w:u w:val="single"/>
         </w:rPr>
-        <w:t>npm init -y</w:t>
+        <w:t xml:space="preserve">npm </w:t>
+      </w:r>
+      <w:proofErr w:type="spellStart"/>
+      <w:r>
+        <w:rPr>
+          <w:u w:val="single"/>
+        </w:rPr>
+        <w:t>init</w:t>
+      </w:r>
+      <w:proofErr w:type="spellEnd"/>
+      <w:r>
+        <w:rPr>
+          <w:u w:val="single"/>
+        </w:rPr>
+        <w:t xml:space="preserve"> -y</w:t>
       </w:r>
       <w:r>
         <w:t xml:space="preserve"> </w:t>
@@ -161,7 +175,21 @@
         <w:rPr>
           <w:u w:val="single"/>
         </w:rPr>
-        <w:t>npm i typescript e @types/node -D</w:t>
+        <w:t>npm i typescript e @</w:t>
+      </w:r>
+      <w:proofErr w:type="spellStart"/>
+      <w:r>
+        <w:rPr>
+          <w:u w:val="single"/>
+        </w:rPr>
+        <w:t>types</w:t>
+      </w:r>
+      <w:proofErr w:type="spellEnd"/>
+      <w:r>
+        <w:rPr>
+          <w:u w:val="single"/>
+        </w:rPr>
+        <w:t>/node -D</w:t>
       </w:r>
       <w:r>
         <w:t xml:space="preserve"> e depois roda o </w:t>
@@ -170,8 +198,30 @@
         <w:rPr>
           <w:u w:val="single"/>
         </w:rPr>
-        <w:t>npx tsc –init</w:t>
-      </w:r>
+        <w:t xml:space="preserve">npx </w:t>
+      </w:r>
+      <w:proofErr w:type="spellStart"/>
+      <w:r>
+        <w:rPr>
+          <w:u w:val="single"/>
+        </w:rPr>
+        <w:t>tsc</w:t>
+      </w:r>
+      <w:proofErr w:type="spellEnd"/>
+      <w:r>
+        <w:rPr>
+          <w:u w:val="single"/>
+        </w:rPr>
+        <w:t xml:space="preserve"> –</w:t>
+      </w:r>
+      <w:proofErr w:type="spellStart"/>
+      <w:r>
+        <w:rPr>
+          <w:u w:val="single"/>
+        </w:rPr>
+        <w:t>init</w:t>
+      </w:r>
+      <w:proofErr w:type="spellEnd"/>
       <w:r>
         <w:t xml:space="preserve"> </w:t>
       </w:r>
@@ -298,7 +348,21 @@
         <w:rPr>
           <w:u w:val="single"/>
         </w:rPr>
-        <w:t>npm i vitest -D</w:t>
+        <w:t xml:space="preserve">npm i </w:t>
+      </w:r>
+      <w:proofErr w:type="spellStart"/>
+      <w:r>
+        <w:rPr>
+          <w:u w:val="single"/>
+        </w:rPr>
+        <w:t>vitest</w:t>
+      </w:r>
+      <w:proofErr w:type="spellEnd"/>
+      <w:r>
+        <w:rPr>
+          <w:u w:val="single"/>
+        </w:rPr>
+        <w:t xml:space="preserve"> -D</w:t>
       </w:r>
       <w:r>
         <w:t xml:space="preserve"> </w:t>
@@ -577,11 +641,37 @@
       </w:r>
     </w:p>
     <w:p>
-      <w:r>
-        <w:t xml:space="preserve">Dry = don’t </w:t>
-      </w:r>
-      <w:r>
-        <w:t xml:space="preserve">repeat yourself </w:t>
+      <w:proofErr w:type="spellStart"/>
+      <w:r>
+        <w:t>Dry</w:t>
+      </w:r>
+      <w:proofErr w:type="spellEnd"/>
+      <w:r>
+        <w:t xml:space="preserve"> = </w:t>
+      </w:r>
+      <w:proofErr w:type="spellStart"/>
+      <w:r>
+        <w:t>don’t</w:t>
+      </w:r>
+      <w:proofErr w:type="spellEnd"/>
+      <w:r>
+        <w:t xml:space="preserve"> </w:t>
+      </w:r>
+      <w:proofErr w:type="spellStart"/>
+      <w:r>
+        <w:t>repeat</w:t>
+      </w:r>
+      <w:proofErr w:type="spellEnd"/>
+      <w:r>
+        <w:t xml:space="preserve"> </w:t>
+      </w:r>
+      <w:proofErr w:type="spellStart"/>
+      <w:r>
+        <w:t>yourself</w:t>
+      </w:r>
+      <w:proofErr w:type="spellEnd"/>
+      <w:r>
+        <w:t xml:space="preserve"> </w:t>
       </w:r>
     </w:p>
     <w:p>
@@ -951,8 +1041,44 @@
         <w:rPr>
           <w:highlight w:val="cyan"/>
         </w:rPr>
-        <w:t>– Value object de slug</w:t>
-      </w:r>
+        <w:t xml:space="preserve">– </w:t>
+      </w:r>
+      <w:proofErr w:type="spellStart"/>
+      <w:r>
+        <w:rPr>
+          <w:highlight w:val="cyan"/>
+        </w:rPr>
+        <w:t>Value</w:t>
+      </w:r>
+      <w:proofErr w:type="spellEnd"/>
+      <w:r>
+        <w:rPr>
+          <w:highlight w:val="cyan"/>
+        </w:rPr>
+        <w:t xml:space="preserve"> </w:t>
+      </w:r>
+      <w:proofErr w:type="spellStart"/>
+      <w:r>
+        <w:rPr>
+          <w:highlight w:val="cyan"/>
+        </w:rPr>
+        <w:t>object</w:t>
+      </w:r>
+      <w:proofErr w:type="spellEnd"/>
+      <w:r>
+        <w:rPr>
+          <w:highlight w:val="cyan"/>
+        </w:rPr>
+        <w:t xml:space="preserve"> de </w:t>
+      </w:r>
+      <w:proofErr w:type="spellStart"/>
+      <w:r>
+        <w:rPr>
+          <w:highlight w:val="cyan"/>
+        </w:rPr>
+        <w:t>slug</w:t>
+      </w:r>
+      <w:proofErr w:type="spellEnd"/>
     </w:p>
     <w:p>
       <w:pPr>
@@ -1799,7 +1925,35 @@
         <w:rPr>
           <w:highlight w:val="cyan"/>
         </w:rPr>
-        <w:t>– Getters &amp; setters das entidades</w:t>
+        <w:t xml:space="preserve">– </w:t>
+      </w:r>
+      <w:proofErr w:type="spellStart"/>
+      <w:r>
+        <w:rPr>
+          <w:highlight w:val="cyan"/>
+        </w:rPr>
+        <w:t>Getters</w:t>
+      </w:r>
+      <w:proofErr w:type="spellEnd"/>
+      <w:r>
+        <w:rPr>
+          <w:highlight w:val="cyan"/>
+        </w:rPr>
+        <w:t xml:space="preserve"> &amp; </w:t>
+      </w:r>
+      <w:proofErr w:type="spellStart"/>
+      <w:r>
+        <w:rPr>
+          <w:highlight w:val="cyan"/>
+        </w:rPr>
+        <w:t>setters</w:t>
+      </w:r>
+      <w:proofErr w:type="spellEnd"/>
+      <w:r>
+        <w:rPr>
+          <w:highlight w:val="cyan"/>
+        </w:rPr>
+        <w:t xml:space="preserve"> das entidades</w:t>
       </w:r>
     </w:p>
     <w:p>
@@ -1917,8 +2071,44 @@
         <w:rPr>
           <w:highlight w:val="cyan"/>
         </w:rPr>
-        <w:t>– Path aliases e vitest globals</w:t>
-      </w:r>
+        <w:t xml:space="preserve">– Path </w:t>
+      </w:r>
+      <w:proofErr w:type="spellStart"/>
+      <w:r>
+        <w:rPr>
+          <w:highlight w:val="cyan"/>
+        </w:rPr>
+        <w:t>aliases</w:t>
+      </w:r>
+      <w:proofErr w:type="spellEnd"/>
+      <w:r>
+        <w:rPr>
+          <w:highlight w:val="cyan"/>
+        </w:rPr>
+        <w:t xml:space="preserve"> e </w:t>
+      </w:r>
+      <w:proofErr w:type="spellStart"/>
+      <w:r>
+        <w:rPr>
+          <w:highlight w:val="cyan"/>
+        </w:rPr>
+        <w:t>vitest</w:t>
+      </w:r>
+      <w:proofErr w:type="spellEnd"/>
+      <w:r>
+        <w:rPr>
+          <w:highlight w:val="cyan"/>
+        </w:rPr>
+        <w:t xml:space="preserve"> </w:t>
+      </w:r>
+      <w:proofErr w:type="spellStart"/>
+      <w:r>
+        <w:rPr>
+          <w:highlight w:val="cyan"/>
+        </w:rPr>
+        <w:t>globals</w:t>
+      </w:r>
+      <w:proofErr w:type="spellEnd"/>
     </w:p>
     <w:p>
       <w:r>
@@ -2017,7 +2207,35 @@
         <w:rPr>
           <w:u w:val="single"/>
         </w:rPr>
-        <w:t>npm i vite-tsconfig-paths -D</w:t>
+        <w:t xml:space="preserve">npm i </w:t>
+      </w:r>
+      <w:proofErr w:type="spellStart"/>
+      <w:r>
+        <w:rPr>
+          <w:u w:val="single"/>
+        </w:rPr>
+        <w:t>vite</w:t>
+      </w:r>
+      <w:proofErr w:type="spellEnd"/>
+      <w:r>
+        <w:rPr>
+          <w:u w:val="single"/>
+        </w:rPr>
+        <w:t>-</w:t>
+      </w:r>
+      <w:proofErr w:type="spellStart"/>
+      <w:r>
+        <w:rPr>
+          <w:u w:val="single"/>
+        </w:rPr>
+        <w:t>tsconfig-paths</w:t>
+      </w:r>
+      <w:proofErr w:type="spellEnd"/>
+      <w:r>
+        <w:rPr>
+          <w:u w:val="single"/>
+        </w:rPr>
+        <w:t xml:space="preserve"> -D</w:t>
       </w:r>
     </w:p>
     <w:p>
@@ -2080,8 +2298,16 @@
         <w:rPr>
           <w:highlight w:val="cyan"/>
         </w:rPr>
-        <w:t>– Configuração do ESLint</w:t>
-      </w:r>
+        <w:t xml:space="preserve">– Configuração do </w:t>
+      </w:r>
+      <w:proofErr w:type="spellStart"/>
+      <w:r>
+        <w:rPr>
+          <w:highlight w:val="cyan"/>
+        </w:rPr>
+        <w:t>ESLint</w:t>
+      </w:r>
+      <w:proofErr w:type="spellEnd"/>
     </w:p>
     <w:p>
       <w:pPr>
@@ -2096,7 +2322,35 @@
         <w:rPr>
           <w:u w:val="single"/>
         </w:rPr>
-        <w:t>npm i eslint @rocketseat/eslint-config -D</w:t>
+        <w:t xml:space="preserve">npm i </w:t>
+      </w:r>
+      <w:proofErr w:type="spellStart"/>
+      <w:r>
+        <w:rPr>
+          <w:u w:val="single"/>
+        </w:rPr>
+        <w:t>eslint</w:t>
+      </w:r>
+      <w:proofErr w:type="spellEnd"/>
+      <w:r>
+        <w:rPr>
+          <w:u w:val="single"/>
+        </w:rPr>
+        <w:t xml:space="preserve"> @rocketseat/</w:t>
+      </w:r>
+      <w:proofErr w:type="spellStart"/>
+      <w:r>
+        <w:rPr>
+          <w:u w:val="single"/>
+        </w:rPr>
+        <w:t>eslint</w:t>
+      </w:r>
+      <w:proofErr w:type="spellEnd"/>
+      <w:r>
+        <w:rPr>
+          <w:u w:val="single"/>
+        </w:rPr>
+        <w:t>-config -D</w:t>
       </w:r>
       <w:r>
         <w:t xml:space="preserve"> e também </w:t>
@@ -2105,7 +2359,49 @@
         <w:rPr>
           <w:u w:val="single"/>
         </w:rPr>
-        <w:t>npm i eslint-plugin-vitest-globals -D</w:t>
+        <w:t xml:space="preserve">npm i </w:t>
+      </w:r>
+      <w:proofErr w:type="spellStart"/>
+      <w:r>
+        <w:rPr>
+          <w:u w:val="single"/>
+        </w:rPr>
+        <w:t>eslint</w:t>
+      </w:r>
+      <w:proofErr w:type="spellEnd"/>
+      <w:r>
+        <w:rPr>
+          <w:u w:val="single"/>
+        </w:rPr>
+        <w:t>-plugin-</w:t>
+      </w:r>
+      <w:proofErr w:type="spellStart"/>
+      <w:r>
+        <w:rPr>
+          <w:u w:val="single"/>
+        </w:rPr>
+        <w:t>vitest</w:t>
+      </w:r>
+      <w:proofErr w:type="spellEnd"/>
+      <w:r>
+        <w:rPr>
+          <w:u w:val="single"/>
+        </w:rPr>
+        <w:t>-</w:t>
+      </w:r>
+      <w:proofErr w:type="spellStart"/>
+      <w:r>
+        <w:rPr>
+          <w:u w:val="single"/>
+        </w:rPr>
+        <w:t>globals</w:t>
+      </w:r>
+      <w:proofErr w:type="spellEnd"/>
+      <w:r>
+        <w:rPr>
+          <w:u w:val="single"/>
+        </w:rPr>
+        <w:t xml:space="preserve"> -D</w:t>
       </w:r>
     </w:p>
     <w:p>
@@ -2185,27 +2481,90 @@
           </wp:inline>
         </w:drawing>
       </w:r>
+    </w:p>
+    <w:p>
+      <w:pPr>
+        <w:rPr>
+          <w:highlight w:val="cyan"/>
+        </w:rPr>
+      </w:pPr>
+      <w:r>
+        <w:rPr>
+          <w:highlight w:val="cyan"/>
+        </w:rPr>
+        <w:lastRenderedPageBreak/>
+        <w:t xml:space="preserve">14 </w:t>
+      </w:r>
+      <w:r>
+        <w:rPr>
+          <w:highlight w:val="cyan"/>
+        </w:rPr>
+        <w:t xml:space="preserve">– Fundamentos e clean </w:t>
+      </w:r>
+      <w:proofErr w:type="spellStart"/>
+      <w:r>
+        <w:rPr>
+          <w:highlight w:val="cyan"/>
+        </w:rPr>
+        <w:t>architecture</w:t>
+      </w:r>
       <w:bookmarkStart w:id="0" w:name="_GoBack"/>
       <w:bookmarkEnd w:id="0"/>
-    </w:p>
-    <w:p>
-      <w:pPr>
-        <w:rPr>
-          <w:highlight w:val="cyan"/>
-        </w:rPr>
-      </w:pPr>
-      <w:r>
-        <w:rPr>
-          <w:highlight w:val="cyan"/>
-        </w:rPr>
-        <w:lastRenderedPageBreak/>
-        <w:t xml:space="preserve">14 </w:t>
-      </w:r>
-      <w:r>
-        <w:rPr>
-          <w:highlight w:val="cyan"/>
-        </w:rPr>
-        <w:t>– Fundamentos e clean architecture</w:t>
+      <w:proofErr w:type="spellEnd"/>
+    </w:p>
+    <w:p>
+      <w:r>
+        <w:rPr>
+          <w:noProof/>
+        </w:rPr>
+        <w:drawing>
+          <wp:inline distT="0" distB="0" distL="0" distR="0" wp14:anchorId="4B9C0894" wp14:editId="2B2C191A">
+            <wp:extent cx="5400040" cy="3963035"/>
+            <wp:effectExtent l="0" t="0" r="0" b="0"/>
+            <wp:docPr id="43" name="Imagem 43"/>
+            <wp:cNvGraphicFramePr>
+              <a:graphicFrameLocks xmlns:a="http://schemas.openxmlformats.org/drawingml/2006/main" noChangeAspect="1"/>
+            </wp:cNvGraphicFramePr>
+            <a:graphic xmlns:a="http://schemas.openxmlformats.org/drawingml/2006/main">
+              <a:graphicData uri="http://schemas.openxmlformats.org/drawingml/2006/picture">
+                <pic:pic xmlns:pic="http://schemas.openxmlformats.org/drawingml/2006/picture">
+                  <pic:nvPicPr>
+                    <pic:cNvPr id="0" name="Picture 1"/>
+                    <pic:cNvPicPr>
+                      <a:picLocks noChangeAspect="1" noChangeArrowheads="1"/>
+                    </pic:cNvPicPr>
+                  </pic:nvPicPr>
+                  <pic:blipFill>
+                    <a:blip r:embed="rId43">
+                      <a:extLst>
+                        <a:ext uri="{28A0092B-C50C-407E-A947-70E740481C1C}">
+                          <a14:useLocalDpi xmlns:a14="http://schemas.microsoft.com/office/drawing/2010/main" val="0"/>
+                        </a:ext>
+                      </a:extLst>
+                    </a:blip>
+                    <a:srcRect/>
+                    <a:stretch>
+                      <a:fillRect/>
+                    </a:stretch>
+                  </pic:blipFill>
+                  <pic:spPr bwMode="auto">
+                    <a:xfrm>
+                      <a:off x="0" y="0"/>
+                      <a:ext cx="5400040" cy="3963035"/>
+                    </a:xfrm>
+                    <a:prstGeom prst="rect">
+                      <a:avLst/>
+                    </a:prstGeom>
+                    <a:noFill/>
+                    <a:ln>
+                      <a:noFill/>
+                    </a:ln>
+                  </pic:spPr>
+                </pic:pic>
+              </a:graphicData>
+            </a:graphic>
+          </wp:inline>
+        </w:drawing>
       </w:r>
     </w:p>
     <w:p>
@@ -2224,7 +2583,21 @@
         <w:rPr>
           <w:highlight w:val="cyan"/>
         </w:rPr>
-        <w:t>– Refatorando as pastas</w:t>
+        <w:t xml:space="preserve">– </w:t>
+      </w:r>
+      <w:proofErr w:type="spellStart"/>
+      <w:r>
+        <w:rPr>
+          <w:highlight w:val="cyan"/>
+        </w:rPr>
+        <w:t>Refatorando</w:t>
+      </w:r>
+      <w:proofErr w:type="spellEnd"/>
+      <w:r>
+        <w:rPr>
+          <w:highlight w:val="cyan"/>
+        </w:rPr>
+        <w:t xml:space="preserve"> as pastas</w:t>
       </w:r>
     </w:p>
     <w:p>
@@ -2257,7 +2630,21 @@
         <w:rPr>
           <w:highlight w:val="cyan"/>
         </w:rPr>
-        <w:t>– Refatorando os testes unitários</w:t>
+        <w:t xml:space="preserve">– </w:t>
+      </w:r>
+      <w:proofErr w:type="spellStart"/>
+      <w:r>
+        <w:rPr>
+          <w:highlight w:val="cyan"/>
+        </w:rPr>
+        <w:t>Refatorando</w:t>
+      </w:r>
+      <w:proofErr w:type="spellEnd"/>
+      <w:r>
+        <w:rPr>
+          <w:highlight w:val="cyan"/>
+        </w:rPr>
+        <w:t xml:space="preserve"> os testes unitários</w:t>
       </w:r>
     </w:p>
     <w:p>

</xml_diff>

<commit_message>
15 – Refatorando as pastas
</commit_message>
<xml_diff>
--- a/2023/04_ddd.docx
+++ b/2023/04_ddd.docx
@@ -149,79 +149,29 @@
         <w:rPr>
           <w:u w:val="single"/>
         </w:rPr>
-        <w:t xml:space="preserve">npm </w:t>
-      </w:r>
-      <w:proofErr w:type="spellStart"/>
+        <w:t>npm init -y</w:t>
+      </w:r>
+      <w:r>
+        <w:t xml:space="preserve"> </w:t>
+      </w:r>
+      <w:r>
+        <w:t xml:space="preserve">e </w:t>
+      </w:r>
       <w:r>
         <w:rPr>
           <w:u w:val="single"/>
         </w:rPr>
-        <w:t>init</w:t>
-      </w:r>
-      <w:proofErr w:type="spellEnd"/>
+        <w:t>npm i typescript e @types/node -D</w:t>
+      </w:r>
+      <w:r>
+        <w:t xml:space="preserve"> e depois roda o </w:t>
+      </w:r>
       <w:r>
         <w:rPr>
           <w:u w:val="single"/>
         </w:rPr>
-        <w:t xml:space="preserve"> -y</w:t>
-      </w:r>
-      <w:r>
-        <w:t xml:space="preserve"> </w:t>
-      </w:r>
-      <w:r>
-        <w:t xml:space="preserve">e </w:t>
-      </w:r>
-      <w:r>
-        <w:rPr>
-          <w:u w:val="single"/>
-        </w:rPr>
-        <w:t>npm i typescript e @</w:t>
-      </w:r>
-      <w:proofErr w:type="spellStart"/>
-      <w:r>
-        <w:rPr>
-          <w:u w:val="single"/>
-        </w:rPr>
-        <w:t>types</w:t>
-      </w:r>
-      <w:proofErr w:type="spellEnd"/>
-      <w:r>
-        <w:rPr>
-          <w:u w:val="single"/>
-        </w:rPr>
-        <w:t>/node -D</w:t>
-      </w:r>
-      <w:r>
-        <w:t xml:space="preserve"> e depois roda o </w:t>
-      </w:r>
-      <w:r>
-        <w:rPr>
-          <w:u w:val="single"/>
-        </w:rPr>
-        <w:t xml:space="preserve">npx </w:t>
-      </w:r>
-      <w:proofErr w:type="spellStart"/>
-      <w:r>
-        <w:rPr>
-          <w:u w:val="single"/>
-        </w:rPr>
-        <w:t>tsc</w:t>
-      </w:r>
-      <w:proofErr w:type="spellEnd"/>
-      <w:r>
-        <w:rPr>
-          <w:u w:val="single"/>
-        </w:rPr>
-        <w:t xml:space="preserve"> –</w:t>
-      </w:r>
-      <w:proofErr w:type="spellStart"/>
-      <w:r>
-        <w:rPr>
-          <w:u w:val="single"/>
-        </w:rPr>
-        <w:t>init</w:t>
-      </w:r>
-      <w:proofErr w:type="spellEnd"/>
+        <w:t>npx tsc –init</w:t>
+      </w:r>
       <w:r>
         <w:t xml:space="preserve"> </w:t>
       </w:r>
@@ -348,21 +298,7 @@
         <w:rPr>
           <w:u w:val="single"/>
         </w:rPr>
-        <w:t xml:space="preserve">npm i </w:t>
-      </w:r>
-      <w:proofErr w:type="spellStart"/>
-      <w:r>
-        <w:rPr>
-          <w:u w:val="single"/>
-        </w:rPr>
-        <w:t>vitest</w:t>
-      </w:r>
-      <w:proofErr w:type="spellEnd"/>
-      <w:r>
-        <w:rPr>
-          <w:u w:val="single"/>
-        </w:rPr>
-        <w:t xml:space="preserve"> -D</w:t>
+        <w:t>npm i vitest -D</w:t>
       </w:r>
       <w:r>
         <w:t xml:space="preserve"> </w:t>
@@ -641,37 +577,11 @@
       </w:r>
     </w:p>
     <w:p>
-      <w:proofErr w:type="spellStart"/>
-      <w:r>
-        <w:t>Dry</w:t>
-      </w:r>
-      <w:proofErr w:type="spellEnd"/>
-      <w:r>
-        <w:t xml:space="preserve"> = </w:t>
-      </w:r>
-      <w:proofErr w:type="spellStart"/>
-      <w:r>
-        <w:t>don’t</w:t>
-      </w:r>
-      <w:proofErr w:type="spellEnd"/>
-      <w:r>
-        <w:t xml:space="preserve"> </w:t>
-      </w:r>
-      <w:proofErr w:type="spellStart"/>
-      <w:r>
-        <w:t>repeat</w:t>
-      </w:r>
-      <w:proofErr w:type="spellEnd"/>
-      <w:r>
-        <w:t xml:space="preserve"> </w:t>
-      </w:r>
-      <w:proofErr w:type="spellStart"/>
-      <w:r>
-        <w:t>yourself</w:t>
-      </w:r>
-      <w:proofErr w:type="spellEnd"/>
-      <w:r>
-        <w:t xml:space="preserve"> </w:t>
+      <w:r>
+        <w:t xml:space="preserve">Dry = don’t </w:t>
+      </w:r>
+      <w:r>
+        <w:t xml:space="preserve">repeat yourself </w:t>
       </w:r>
     </w:p>
     <w:p>
@@ -1041,44 +951,8 @@
         <w:rPr>
           <w:highlight w:val="cyan"/>
         </w:rPr>
-        <w:t xml:space="preserve">– </w:t>
-      </w:r>
-      <w:proofErr w:type="spellStart"/>
-      <w:r>
-        <w:rPr>
-          <w:highlight w:val="cyan"/>
-        </w:rPr>
-        <w:t>Value</w:t>
-      </w:r>
-      <w:proofErr w:type="spellEnd"/>
-      <w:r>
-        <w:rPr>
-          <w:highlight w:val="cyan"/>
-        </w:rPr>
-        <w:t xml:space="preserve"> </w:t>
-      </w:r>
-      <w:proofErr w:type="spellStart"/>
-      <w:r>
-        <w:rPr>
-          <w:highlight w:val="cyan"/>
-        </w:rPr>
-        <w:t>object</w:t>
-      </w:r>
-      <w:proofErr w:type="spellEnd"/>
-      <w:r>
-        <w:rPr>
-          <w:highlight w:val="cyan"/>
-        </w:rPr>
-        <w:t xml:space="preserve"> de </w:t>
-      </w:r>
-      <w:proofErr w:type="spellStart"/>
-      <w:r>
-        <w:rPr>
-          <w:highlight w:val="cyan"/>
-        </w:rPr>
-        <w:t>slug</w:t>
-      </w:r>
-      <w:proofErr w:type="spellEnd"/>
+        <w:t>– Value object de slug</w:t>
+      </w:r>
     </w:p>
     <w:p>
       <w:pPr>
@@ -1925,35 +1799,7 @@
         <w:rPr>
           <w:highlight w:val="cyan"/>
         </w:rPr>
-        <w:t xml:space="preserve">– </w:t>
-      </w:r>
-      <w:proofErr w:type="spellStart"/>
-      <w:r>
-        <w:rPr>
-          <w:highlight w:val="cyan"/>
-        </w:rPr>
-        <w:t>Getters</w:t>
-      </w:r>
-      <w:proofErr w:type="spellEnd"/>
-      <w:r>
-        <w:rPr>
-          <w:highlight w:val="cyan"/>
-        </w:rPr>
-        <w:t xml:space="preserve"> &amp; </w:t>
-      </w:r>
-      <w:proofErr w:type="spellStart"/>
-      <w:r>
-        <w:rPr>
-          <w:highlight w:val="cyan"/>
-        </w:rPr>
-        <w:t>setters</w:t>
-      </w:r>
-      <w:proofErr w:type="spellEnd"/>
-      <w:r>
-        <w:rPr>
-          <w:highlight w:val="cyan"/>
-        </w:rPr>
-        <w:t xml:space="preserve"> das entidades</w:t>
+        <w:t>– Getters &amp; setters das entidades</w:t>
       </w:r>
     </w:p>
     <w:p>
@@ -2071,44 +1917,8 @@
         <w:rPr>
           <w:highlight w:val="cyan"/>
         </w:rPr>
-        <w:t xml:space="preserve">– Path </w:t>
-      </w:r>
-      <w:proofErr w:type="spellStart"/>
-      <w:r>
-        <w:rPr>
-          <w:highlight w:val="cyan"/>
-        </w:rPr>
-        <w:t>aliases</w:t>
-      </w:r>
-      <w:proofErr w:type="spellEnd"/>
-      <w:r>
-        <w:rPr>
-          <w:highlight w:val="cyan"/>
-        </w:rPr>
-        <w:t xml:space="preserve"> e </w:t>
-      </w:r>
-      <w:proofErr w:type="spellStart"/>
-      <w:r>
-        <w:rPr>
-          <w:highlight w:val="cyan"/>
-        </w:rPr>
-        <w:t>vitest</w:t>
-      </w:r>
-      <w:proofErr w:type="spellEnd"/>
-      <w:r>
-        <w:rPr>
-          <w:highlight w:val="cyan"/>
-        </w:rPr>
-        <w:t xml:space="preserve"> </w:t>
-      </w:r>
-      <w:proofErr w:type="spellStart"/>
-      <w:r>
-        <w:rPr>
-          <w:highlight w:val="cyan"/>
-        </w:rPr>
-        <w:t>globals</w:t>
-      </w:r>
-      <w:proofErr w:type="spellEnd"/>
+        <w:t>– Path aliases e vitest globals</w:t>
+      </w:r>
     </w:p>
     <w:p>
       <w:r>
@@ -2207,35 +2017,7 @@
         <w:rPr>
           <w:u w:val="single"/>
         </w:rPr>
-        <w:t xml:space="preserve">npm i </w:t>
-      </w:r>
-      <w:proofErr w:type="spellStart"/>
-      <w:r>
-        <w:rPr>
-          <w:u w:val="single"/>
-        </w:rPr>
-        <w:t>vite</w:t>
-      </w:r>
-      <w:proofErr w:type="spellEnd"/>
-      <w:r>
-        <w:rPr>
-          <w:u w:val="single"/>
-        </w:rPr>
-        <w:t>-</w:t>
-      </w:r>
-      <w:proofErr w:type="spellStart"/>
-      <w:r>
-        <w:rPr>
-          <w:u w:val="single"/>
-        </w:rPr>
-        <w:t>tsconfig-paths</w:t>
-      </w:r>
-      <w:proofErr w:type="spellEnd"/>
-      <w:r>
-        <w:rPr>
-          <w:u w:val="single"/>
-        </w:rPr>
-        <w:t xml:space="preserve"> -D</w:t>
+        <w:t>npm i vite-tsconfig-paths -D</w:t>
       </w:r>
     </w:p>
     <w:p>
@@ -2298,16 +2080,8 @@
         <w:rPr>
           <w:highlight w:val="cyan"/>
         </w:rPr>
-        <w:t xml:space="preserve">– Configuração do </w:t>
-      </w:r>
-      <w:proofErr w:type="spellStart"/>
-      <w:r>
-        <w:rPr>
-          <w:highlight w:val="cyan"/>
-        </w:rPr>
-        <w:t>ESLint</w:t>
-      </w:r>
-      <w:proofErr w:type="spellEnd"/>
+        <w:t>– Configuração do ESLint</w:t>
+      </w:r>
     </w:p>
     <w:p>
       <w:pPr>
@@ -2322,86 +2096,16 @@
         <w:rPr>
           <w:u w:val="single"/>
         </w:rPr>
-        <w:t xml:space="preserve">npm i </w:t>
-      </w:r>
-      <w:proofErr w:type="spellStart"/>
+        <w:t>npm i eslint @rocketseat/eslint-config -D</w:t>
+      </w:r>
+      <w:r>
+        <w:t xml:space="preserve"> e também </w:t>
+      </w:r>
       <w:r>
         <w:rPr>
           <w:u w:val="single"/>
         </w:rPr>
-        <w:t>eslint</w:t>
-      </w:r>
-      <w:proofErr w:type="spellEnd"/>
-      <w:r>
-        <w:rPr>
-          <w:u w:val="single"/>
-        </w:rPr>
-        <w:t xml:space="preserve"> @rocketseat/</w:t>
-      </w:r>
-      <w:proofErr w:type="spellStart"/>
-      <w:r>
-        <w:rPr>
-          <w:u w:val="single"/>
-        </w:rPr>
-        <w:t>eslint</w:t>
-      </w:r>
-      <w:proofErr w:type="spellEnd"/>
-      <w:r>
-        <w:rPr>
-          <w:u w:val="single"/>
-        </w:rPr>
-        <w:t>-config -D</w:t>
-      </w:r>
-      <w:r>
-        <w:t xml:space="preserve"> e também </w:t>
-      </w:r>
-      <w:r>
-        <w:rPr>
-          <w:u w:val="single"/>
-        </w:rPr>
-        <w:t xml:space="preserve">npm i </w:t>
-      </w:r>
-      <w:proofErr w:type="spellStart"/>
-      <w:r>
-        <w:rPr>
-          <w:u w:val="single"/>
-        </w:rPr>
-        <w:t>eslint</w:t>
-      </w:r>
-      <w:proofErr w:type="spellEnd"/>
-      <w:r>
-        <w:rPr>
-          <w:u w:val="single"/>
-        </w:rPr>
-        <w:t>-plugin-</w:t>
-      </w:r>
-      <w:proofErr w:type="spellStart"/>
-      <w:r>
-        <w:rPr>
-          <w:u w:val="single"/>
-        </w:rPr>
-        <w:t>vitest</w:t>
-      </w:r>
-      <w:proofErr w:type="spellEnd"/>
-      <w:r>
-        <w:rPr>
-          <w:u w:val="single"/>
-        </w:rPr>
-        <w:t>-</w:t>
-      </w:r>
-      <w:proofErr w:type="spellStart"/>
-      <w:r>
-        <w:rPr>
-          <w:u w:val="single"/>
-        </w:rPr>
-        <w:t>globals</w:t>
-      </w:r>
-      <w:proofErr w:type="spellEnd"/>
-      <w:r>
-        <w:rPr>
-          <w:u w:val="single"/>
-        </w:rPr>
-        <w:t xml:space="preserve"> -D</w:t>
+        <w:t>npm i eslint-plugin-vitest-globals -D</w:t>
       </w:r>
     </w:p>
     <w:p>
@@ -2499,18 +2203,8 @@
         <w:rPr>
           <w:highlight w:val="cyan"/>
         </w:rPr>
-        <w:t xml:space="preserve">– Fundamentos e clean </w:t>
-      </w:r>
-      <w:proofErr w:type="spellStart"/>
-      <w:r>
-        <w:rPr>
-          <w:highlight w:val="cyan"/>
-        </w:rPr>
-        <w:t>architecture</w:t>
-      </w:r>
-      <w:bookmarkStart w:id="0" w:name="_GoBack"/>
-      <w:bookmarkEnd w:id="0"/>
-      <w:proofErr w:type="spellEnd"/>
+        <w:t>– Fundamentos e clean architecture</w:t>
+      </w:r>
     </w:p>
     <w:p>
       <w:r>
@@ -2583,22 +2277,49 @@
         <w:rPr>
           <w:highlight w:val="cyan"/>
         </w:rPr>
-        <w:t xml:space="preserve">– </w:t>
-      </w:r>
-      <w:proofErr w:type="spellStart"/>
-      <w:r>
-        <w:rPr>
-          <w:highlight w:val="cyan"/>
-        </w:rPr>
-        <w:t>Refatorando</w:t>
-      </w:r>
-      <w:proofErr w:type="spellEnd"/>
-      <w:r>
-        <w:rPr>
-          <w:highlight w:val="cyan"/>
-        </w:rPr>
-        <w:t xml:space="preserve"> as pastas</w:t>
-      </w:r>
+        <w:t>– Refatorando as pastas</w:t>
+      </w:r>
+    </w:p>
+    <w:p>
+      <w:r>
+        <w:drawing>
+          <wp:inline distT="0" distB="0" distL="0" distR="0" wp14:anchorId="3E4E8706" wp14:editId="16498CEE">
+            <wp:extent cx="5400040" cy="1458595"/>
+            <wp:effectExtent l="0" t="0" r="0" b="8255"/>
+            <wp:docPr id="44" name="Imagem 44"/>
+            <wp:cNvGraphicFramePr>
+              <a:graphicFrameLocks xmlns:a="http://schemas.openxmlformats.org/drawingml/2006/main" noChangeAspect="1"/>
+            </wp:cNvGraphicFramePr>
+            <a:graphic xmlns:a="http://schemas.openxmlformats.org/drawingml/2006/main">
+              <a:graphicData uri="http://schemas.openxmlformats.org/drawingml/2006/picture">
+                <pic:pic xmlns:pic="http://schemas.openxmlformats.org/drawingml/2006/picture">
+                  <pic:nvPicPr>
+                    <pic:cNvPr id="1" name=""/>
+                    <pic:cNvPicPr/>
+                  </pic:nvPicPr>
+                  <pic:blipFill>
+                    <a:blip r:embed="rId44"/>
+                    <a:stretch>
+                      <a:fillRect/>
+                    </a:stretch>
+                  </pic:blipFill>
+                  <pic:spPr>
+                    <a:xfrm>
+                      <a:off x="0" y="0"/>
+                      <a:ext cx="5400040" cy="1458595"/>
+                    </a:xfrm>
+                    <a:prstGeom prst="rect">
+                      <a:avLst/>
+                    </a:prstGeom>
+                  </pic:spPr>
+                </pic:pic>
+              </a:graphicData>
+            </a:graphic>
+          </wp:inline>
+        </w:drawing>
+      </w:r>
+      <w:bookmarkStart w:id="0" w:name="_GoBack"/>
+      <w:bookmarkEnd w:id="0"/>
     </w:p>
     <w:p>
       <w:pPr>
@@ -2630,21 +2351,7 @@
         <w:rPr>
           <w:highlight w:val="cyan"/>
         </w:rPr>
-        <w:t xml:space="preserve">– </w:t>
-      </w:r>
-      <w:proofErr w:type="spellStart"/>
-      <w:r>
-        <w:rPr>
-          <w:highlight w:val="cyan"/>
-        </w:rPr>
-        <w:t>Refatorando</w:t>
-      </w:r>
-      <w:proofErr w:type="spellEnd"/>
-      <w:r>
-        <w:rPr>
-          <w:highlight w:val="cyan"/>
-        </w:rPr>
-        <w:t xml:space="preserve"> os testes unitários</w:t>
+        <w:t>– Refatorando os testes unitários</w:t>
       </w:r>
     </w:p>
     <w:p>
@@ -2748,6 +2455,7 @@
         <w:rPr>
           <w:lang w:val="en-US"/>
         </w:rPr>
+        <w:lastRenderedPageBreak/>
         <w:t>25 -</w:t>
       </w:r>
     </w:p>

</xml_diff>

<commit_message>
16 – Caso de uso criar pergunta
</commit_message>
<xml_diff>
--- a/2023/04_ddd.docx
+++ b/2023/04_ddd.docx
@@ -2318,29 +2318,162 @@
           </wp:inline>
         </w:drawing>
       </w:r>
+    </w:p>
+    <w:p>
+      <w:pPr>
+        <w:rPr>
+          <w:highlight w:val="cyan"/>
+        </w:rPr>
+      </w:pPr>
+      <w:r>
+        <w:rPr>
+          <w:highlight w:val="cyan"/>
+        </w:rPr>
+        <w:t xml:space="preserve">16 </w:t>
+      </w:r>
+      <w:r>
+        <w:rPr>
+          <w:highlight w:val="cyan"/>
+        </w:rPr>
+        <w:t>– Caso de uso criar pergunta</w:t>
+      </w:r>
+    </w:p>
+    <w:p>
+      <w:pPr>
+        <w:rPr>
+          <w:highlight w:val="cyan"/>
+        </w:rPr>
+      </w:pPr>
+      <w:r>
+        <w:drawing>
+          <wp:inline distT="0" distB="0" distL="0" distR="0" wp14:anchorId="3BBE8B6A" wp14:editId="121DFD52">
+            <wp:extent cx="5400040" cy="1878330"/>
+            <wp:effectExtent l="0" t="0" r="0" b="7620"/>
+            <wp:docPr id="45" name="Imagem 45"/>
+            <wp:cNvGraphicFramePr>
+              <a:graphicFrameLocks xmlns:a="http://schemas.openxmlformats.org/drawingml/2006/main" noChangeAspect="1"/>
+            </wp:cNvGraphicFramePr>
+            <a:graphic xmlns:a="http://schemas.openxmlformats.org/drawingml/2006/main">
+              <a:graphicData uri="http://schemas.openxmlformats.org/drawingml/2006/picture">
+                <pic:pic xmlns:pic="http://schemas.openxmlformats.org/drawingml/2006/picture">
+                  <pic:nvPicPr>
+                    <pic:cNvPr id="1" name=""/>
+                    <pic:cNvPicPr/>
+                  </pic:nvPicPr>
+                  <pic:blipFill>
+                    <a:blip r:embed="rId45"/>
+                    <a:stretch>
+                      <a:fillRect/>
+                    </a:stretch>
+                  </pic:blipFill>
+                  <pic:spPr>
+                    <a:xfrm>
+                      <a:off x="0" y="0"/>
+                      <a:ext cx="5400040" cy="1878330"/>
+                    </a:xfrm>
+                    <a:prstGeom prst="rect">
+                      <a:avLst/>
+                    </a:prstGeom>
+                  </pic:spPr>
+                </pic:pic>
+              </a:graphicData>
+            </a:graphic>
+          </wp:inline>
+        </w:drawing>
+      </w:r>
+    </w:p>
+    <w:p>
+      <w:pPr>
+        <w:rPr>
+          <w:highlight w:val="cyan"/>
+        </w:rPr>
+      </w:pPr>
+      <w:r>
+        <w:lastRenderedPageBreak/>
+        <w:drawing>
+          <wp:inline distT="0" distB="0" distL="0" distR="0" wp14:anchorId="28D091D1" wp14:editId="670DF631">
+            <wp:extent cx="5400040" cy="2689860"/>
+            <wp:effectExtent l="0" t="0" r="0" b="0"/>
+            <wp:docPr id="46" name="Imagem 46"/>
+            <wp:cNvGraphicFramePr>
+              <a:graphicFrameLocks xmlns:a="http://schemas.openxmlformats.org/drawingml/2006/main" noChangeAspect="1"/>
+            </wp:cNvGraphicFramePr>
+            <a:graphic xmlns:a="http://schemas.openxmlformats.org/drawingml/2006/main">
+              <a:graphicData uri="http://schemas.openxmlformats.org/drawingml/2006/picture">
+                <pic:pic xmlns:pic="http://schemas.openxmlformats.org/drawingml/2006/picture">
+                  <pic:nvPicPr>
+                    <pic:cNvPr id="1" name=""/>
+                    <pic:cNvPicPr/>
+                  </pic:nvPicPr>
+                  <pic:blipFill>
+                    <a:blip r:embed="rId46"/>
+                    <a:stretch>
+                      <a:fillRect/>
+                    </a:stretch>
+                  </pic:blipFill>
+                  <pic:spPr>
+                    <a:xfrm>
+                      <a:off x="0" y="0"/>
+                      <a:ext cx="5400040" cy="2689860"/>
+                    </a:xfrm>
+                    <a:prstGeom prst="rect">
+                      <a:avLst/>
+                    </a:prstGeom>
+                  </pic:spPr>
+                </pic:pic>
+              </a:graphicData>
+            </a:graphic>
+          </wp:inline>
+        </w:drawing>
+      </w:r>
+    </w:p>
+    <w:p>
+      <w:pPr>
+        <w:rPr>
+          <w:highlight w:val="cyan"/>
+        </w:rPr>
+      </w:pPr>
+      <w:r>
+        <w:drawing>
+          <wp:inline distT="0" distB="0" distL="0" distR="0" wp14:anchorId="3BB0AD2F" wp14:editId="6D2B30E9">
+            <wp:extent cx="5400040" cy="2143760"/>
+            <wp:effectExtent l="0" t="0" r="0" b="8890"/>
+            <wp:docPr id="47" name="Imagem 47"/>
+            <wp:cNvGraphicFramePr>
+              <a:graphicFrameLocks xmlns:a="http://schemas.openxmlformats.org/drawingml/2006/main" noChangeAspect="1"/>
+            </wp:cNvGraphicFramePr>
+            <a:graphic xmlns:a="http://schemas.openxmlformats.org/drawingml/2006/main">
+              <a:graphicData uri="http://schemas.openxmlformats.org/drawingml/2006/picture">
+                <pic:pic xmlns:pic="http://schemas.openxmlformats.org/drawingml/2006/picture">
+                  <pic:nvPicPr>
+                    <pic:cNvPr id="1" name=""/>
+                    <pic:cNvPicPr/>
+                  </pic:nvPicPr>
+                  <pic:blipFill>
+                    <a:blip r:embed="rId47"/>
+                    <a:stretch>
+                      <a:fillRect/>
+                    </a:stretch>
+                  </pic:blipFill>
+                  <pic:spPr>
+                    <a:xfrm>
+                      <a:off x="0" y="0"/>
+                      <a:ext cx="5400040" cy="2143760"/>
+                    </a:xfrm>
+                    <a:prstGeom prst="rect">
+                      <a:avLst/>
+                    </a:prstGeom>
+                  </pic:spPr>
+                </pic:pic>
+              </a:graphicData>
+            </a:graphic>
+          </wp:inline>
+        </w:drawing>
+      </w:r>
       <w:bookmarkStart w:id="0" w:name="_GoBack"/>
       <w:bookmarkEnd w:id="0"/>
     </w:p>
     <w:p>
-      <w:pPr>
-        <w:rPr>
-          <w:highlight w:val="cyan"/>
-        </w:rPr>
-      </w:pPr>
-      <w:r>
-        <w:rPr>
-          <w:highlight w:val="cyan"/>
-        </w:rPr>
-        <w:t xml:space="preserve">16 </w:t>
-      </w:r>
-      <w:r>
-        <w:rPr>
-          <w:highlight w:val="cyan"/>
-        </w:rPr>
-        <w:t>– Caso de uso criar pergunta</w:t>
-      </w:r>
-    </w:p>
-    <w:p>
       <w:r>
         <w:rPr>
           <w:highlight w:val="cyan"/>
@@ -2455,72 +2588,72 @@
         <w:rPr>
           <w:lang w:val="en-US"/>
         </w:rPr>
+        <w:t>25 -</w:t>
+      </w:r>
+    </w:p>
+    <w:p>
+      <w:pPr>
+        <w:rPr>
+          <w:lang w:val="en-US"/>
+        </w:rPr>
+      </w:pPr>
+      <w:r>
+        <w:rPr>
+          <w:lang w:val="en-US"/>
+        </w:rPr>
+        <w:t>26 -</w:t>
+      </w:r>
+    </w:p>
+    <w:p>
+      <w:pPr>
+        <w:rPr>
+          <w:lang w:val="en-US"/>
+        </w:rPr>
+      </w:pPr>
+      <w:r>
+        <w:rPr>
+          <w:lang w:val="en-US"/>
+        </w:rPr>
+        <w:t>27 -</w:t>
+      </w:r>
+    </w:p>
+    <w:p>
+      <w:pPr>
+        <w:rPr>
+          <w:lang w:val="en-US"/>
+        </w:rPr>
+      </w:pPr>
+      <w:r>
+        <w:rPr>
+          <w:lang w:val="en-US"/>
+        </w:rPr>
+        <w:t>28 -</w:t>
+      </w:r>
+    </w:p>
+    <w:p>
+      <w:pPr>
+        <w:rPr>
+          <w:lang w:val="en-US"/>
+        </w:rPr>
+      </w:pPr>
+      <w:r>
+        <w:rPr>
+          <w:lang w:val="en-US"/>
+        </w:rPr>
+        <w:t xml:space="preserve">29 - </w:t>
+      </w:r>
+    </w:p>
+    <w:p>
+      <w:pPr>
+        <w:rPr>
+          <w:lang w:val="en-US"/>
+        </w:rPr>
+      </w:pPr>
+      <w:r>
+        <w:rPr>
+          <w:lang w:val="en-US"/>
+        </w:rPr>
         <w:lastRenderedPageBreak/>
-        <w:t>25 -</w:t>
-      </w:r>
-    </w:p>
-    <w:p>
-      <w:pPr>
-        <w:rPr>
-          <w:lang w:val="en-US"/>
-        </w:rPr>
-      </w:pPr>
-      <w:r>
-        <w:rPr>
-          <w:lang w:val="en-US"/>
-        </w:rPr>
-        <w:t>26 -</w:t>
-      </w:r>
-    </w:p>
-    <w:p>
-      <w:pPr>
-        <w:rPr>
-          <w:lang w:val="en-US"/>
-        </w:rPr>
-      </w:pPr>
-      <w:r>
-        <w:rPr>
-          <w:lang w:val="en-US"/>
-        </w:rPr>
-        <w:t>27 -</w:t>
-      </w:r>
-    </w:p>
-    <w:p>
-      <w:pPr>
-        <w:rPr>
-          <w:lang w:val="en-US"/>
-        </w:rPr>
-      </w:pPr>
-      <w:r>
-        <w:rPr>
-          <w:lang w:val="en-US"/>
-        </w:rPr>
-        <w:t>28 -</w:t>
-      </w:r>
-    </w:p>
-    <w:p>
-      <w:pPr>
-        <w:rPr>
-          <w:lang w:val="en-US"/>
-        </w:rPr>
-      </w:pPr>
-      <w:r>
-        <w:rPr>
-          <w:lang w:val="en-US"/>
-        </w:rPr>
-        <w:t xml:space="preserve">29 - </w:t>
-      </w:r>
-    </w:p>
-    <w:p>
-      <w:pPr>
-        <w:rPr>
-          <w:lang w:val="en-US"/>
-        </w:rPr>
-      </w:pPr>
-      <w:r>
-        <w:rPr>
-          <w:lang w:val="en-US"/>
-        </w:rPr>
         <w:t>30 -</w:t>
       </w:r>
     </w:p>

</xml_diff>

<commit_message>
17 – Refatorando os testes unitários
</commit_message>
<xml_diff>
--- a/2023/04_ddd.docx
+++ b/2023/04_ddd.docx
@@ -149,7 +149,21 @@
         <w:rPr>
           <w:u w:val="single"/>
         </w:rPr>
-        <w:t>npm init -y</w:t>
+        <w:t xml:space="preserve">npm </w:t>
+      </w:r>
+      <w:proofErr w:type="spellStart"/>
+      <w:r>
+        <w:rPr>
+          <w:u w:val="single"/>
+        </w:rPr>
+        <w:t>init</w:t>
+      </w:r>
+      <w:proofErr w:type="spellEnd"/>
+      <w:r>
+        <w:rPr>
+          <w:u w:val="single"/>
+        </w:rPr>
+        <w:t xml:space="preserve"> -y</w:t>
       </w:r>
       <w:r>
         <w:t xml:space="preserve"> </w:t>
@@ -161,7 +175,21 @@
         <w:rPr>
           <w:u w:val="single"/>
         </w:rPr>
-        <w:t>npm i typescript e @types/node -D</w:t>
+        <w:t>npm i typescript e @</w:t>
+      </w:r>
+      <w:proofErr w:type="spellStart"/>
+      <w:r>
+        <w:rPr>
+          <w:u w:val="single"/>
+        </w:rPr>
+        <w:t>types</w:t>
+      </w:r>
+      <w:proofErr w:type="spellEnd"/>
+      <w:r>
+        <w:rPr>
+          <w:u w:val="single"/>
+        </w:rPr>
+        <w:t>/node -D</w:t>
       </w:r>
       <w:r>
         <w:t xml:space="preserve"> e depois roda o </w:t>
@@ -170,8 +198,30 @@
         <w:rPr>
           <w:u w:val="single"/>
         </w:rPr>
-        <w:t>npx tsc –init</w:t>
-      </w:r>
+        <w:t xml:space="preserve">npx </w:t>
+      </w:r>
+      <w:proofErr w:type="spellStart"/>
+      <w:r>
+        <w:rPr>
+          <w:u w:val="single"/>
+        </w:rPr>
+        <w:t>tsc</w:t>
+      </w:r>
+      <w:proofErr w:type="spellEnd"/>
+      <w:r>
+        <w:rPr>
+          <w:u w:val="single"/>
+        </w:rPr>
+        <w:t xml:space="preserve"> –</w:t>
+      </w:r>
+      <w:proofErr w:type="spellStart"/>
+      <w:r>
+        <w:rPr>
+          <w:u w:val="single"/>
+        </w:rPr>
+        <w:t>init</w:t>
+      </w:r>
+      <w:proofErr w:type="spellEnd"/>
       <w:r>
         <w:t xml:space="preserve"> </w:t>
       </w:r>
@@ -298,7 +348,21 @@
         <w:rPr>
           <w:u w:val="single"/>
         </w:rPr>
-        <w:t>npm i vitest -D</w:t>
+        <w:t xml:space="preserve">npm i </w:t>
+      </w:r>
+      <w:proofErr w:type="spellStart"/>
+      <w:r>
+        <w:rPr>
+          <w:u w:val="single"/>
+        </w:rPr>
+        <w:t>vitest</w:t>
+      </w:r>
+      <w:proofErr w:type="spellEnd"/>
+      <w:r>
+        <w:rPr>
+          <w:u w:val="single"/>
+        </w:rPr>
+        <w:t xml:space="preserve"> -D</w:t>
       </w:r>
       <w:r>
         <w:t xml:space="preserve"> </w:t>
@@ -577,11 +641,37 @@
       </w:r>
     </w:p>
     <w:p>
-      <w:r>
-        <w:t xml:space="preserve">Dry = don’t </w:t>
-      </w:r>
-      <w:r>
-        <w:t xml:space="preserve">repeat yourself </w:t>
+      <w:proofErr w:type="spellStart"/>
+      <w:r>
+        <w:t>Dry</w:t>
+      </w:r>
+      <w:proofErr w:type="spellEnd"/>
+      <w:r>
+        <w:t xml:space="preserve"> = </w:t>
+      </w:r>
+      <w:proofErr w:type="spellStart"/>
+      <w:r>
+        <w:t>don’t</w:t>
+      </w:r>
+      <w:proofErr w:type="spellEnd"/>
+      <w:r>
+        <w:t xml:space="preserve"> </w:t>
+      </w:r>
+      <w:proofErr w:type="spellStart"/>
+      <w:r>
+        <w:t>repeat</w:t>
+      </w:r>
+      <w:proofErr w:type="spellEnd"/>
+      <w:r>
+        <w:t xml:space="preserve"> </w:t>
+      </w:r>
+      <w:proofErr w:type="spellStart"/>
+      <w:r>
+        <w:t>yourself</w:t>
+      </w:r>
+      <w:proofErr w:type="spellEnd"/>
+      <w:r>
+        <w:t xml:space="preserve"> </w:t>
       </w:r>
     </w:p>
     <w:p>
@@ -951,8 +1041,44 @@
         <w:rPr>
           <w:highlight w:val="cyan"/>
         </w:rPr>
-        <w:t>– Value object de slug</w:t>
-      </w:r>
+        <w:t xml:space="preserve">– </w:t>
+      </w:r>
+      <w:proofErr w:type="spellStart"/>
+      <w:r>
+        <w:rPr>
+          <w:highlight w:val="cyan"/>
+        </w:rPr>
+        <w:t>Value</w:t>
+      </w:r>
+      <w:proofErr w:type="spellEnd"/>
+      <w:r>
+        <w:rPr>
+          <w:highlight w:val="cyan"/>
+        </w:rPr>
+        <w:t xml:space="preserve"> </w:t>
+      </w:r>
+      <w:proofErr w:type="spellStart"/>
+      <w:r>
+        <w:rPr>
+          <w:highlight w:val="cyan"/>
+        </w:rPr>
+        <w:t>object</w:t>
+      </w:r>
+      <w:proofErr w:type="spellEnd"/>
+      <w:r>
+        <w:rPr>
+          <w:highlight w:val="cyan"/>
+        </w:rPr>
+        <w:t xml:space="preserve"> de </w:t>
+      </w:r>
+      <w:proofErr w:type="spellStart"/>
+      <w:r>
+        <w:rPr>
+          <w:highlight w:val="cyan"/>
+        </w:rPr>
+        <w:t>slug</w:t>
+      </w:r>
+      <w:proofErr w:type="spellEnd"/>
     </w:p>
     <w:p>
       <w:pPr>
@@ -1799,7 +1925,35 @@
         <w:rPr>
           <w:highlight w:val="cyan"/>
         </w:rPr>
-        <w:t>– Getters &amp; setters das entidades</w:t>
+        <w:t xml:space="preserve">– </w:t>
+      </w:r>
+      <w:proofErr w:type="spellStart"/>
+      <w:r>
+        <w:rPr>
+          <w:highlight w:val="cyan"/>
+        </w:rPr>
+        <w:t>Getters</w:t>
+      </w:r>
+      <w:proofErr w:type="spellEnd"/>
+      <w:r>
+        <w:rPr>
+          <w:highlight w:val="cyan"/>
+        </w:rPr>
+        <w:t xml:space="preserve"> &amp; </w:t>
+      </w:r>
+      <w:proofErr w:type="spellStart"/>
+      <w:r>
+        <w:rPr>
+          <w:highlight w:val="cyan"/>
+        </w:rPr>
+        <w:t>setters</w:t>
+      </w:r>
+      <w:proofErr w:type="spellEnd"/>
+      <w:r>
+        <w:rPr>
+          <w:highlight w:val="cyan"/>
+        </w:rPr>
+        <w:t xml:space="preserve"> das entidades</w:t>
       </w:r>
     </w:p>
     <w:p>
@@ -1823,6 +1977,9 @@
     </w:p>
     <w:p>
       <w:r>
+        <w:rPr>
+          <w:noProof/>
+        </w:rPr>
         <w:lastRenderedPageBreak/>
         <w:drawing>
           <wp:inline distT="0" distB="0" distL="0" distR="0" wp14:anchorId="7675646E" wp14:editId="447BCA4B">
@@ -1863,6 +2020,9 @@
     </w:p>
     <w:p>
       <w:r>
+        <w:rPr>
+          <w:noProof/>
+        </w:rPr>
         <w:lastRenderedPageBreak/>
         <w:drawing>
           <wp:inline distT="0" distB="0" distL="0" distR="0" wp14:anchorId="3281EA8B" wp14:editId="6A172155">
@@ -1917,11 +2077,50 @@
         <w:rPr>
           <w:highlight w:val="cyan"/>
         </w:rPr>
-        <w:t>– Path aliases e vitest globals</w:t>
-      </w:r>
-    </w:p>
-    <w:p>
-      <w:r>
+        <w:t xml:space="preserve">– Path </w:t>
+      </w:r>
+      <w:proofErr w:type="spellStart"/>
+      <w:r>
+        <w:rPr>
+          <w:highlight w:val="cyan"/>
+        </w:rPr>
+        <w:t>aliases</w:t>
+      </w:r>
+      <w:proofErr w:type="spellEnd"/>
+      <w:r>
+        <w:rPr>
+          <w:highlight w:val="cyan"/>
+        </w:rPr>
+        <w:t xml:space="preserve"> e </w:t>
+      </w:r>
+      <w:proofErr w:type="spellStart"/>
+      <w:r>
+        <w:rPr>
+          <w:highlight w:val="cyan"/>
+        </w:rPr>
+        <w:t>vitest</w:t>
+      </w:r>
+      <w:proofErr w:type="spellEnd"/>
+      <w:r>
+        <w:rPr>
+          <w:highlight w:val="cyan"/>
+        </w:rPr>
+        <w:t xml:space="preserve"> </w:t>
+      </w:r>
+      <w:proofErr w:type="spellStart"/>
+      <w:r>
+        <w:rPr>
+          <w:highlight w:val="cyan"/>
+        </w:rPr>
+        <w:t>globals</w:t>
+      </w:r>
+      <w:proofErr w:type="spellEnd"/>
+    </w:p>
+    <w:p>
+      <w:r>
+        <w:rPr>
+          <w:noProof/>
+        </w:rPr>
         <w:drawing>
           <wp:inline distT="0" distB="0" distL="0" distR="0" wp14:anchorId="231762B5" wp14:editId="42C36731">
             <wp:extent cx="5400040" cy="1896745"/>
@@ -1966,6 +2165,9 @@
         </w:rPr>
       </w:pPr>
       <w:r>
+        <w:rPr>
+          <w:noProof/>
+        </w:rPr>
         <w:lastRenderedPageBreak/>
         <w:drawing>
           <wp:inline distT="0" distB="0" distL="0" distR="0" wp14:anchorId="1836F8DE" wp14:editId="03BC29F9">
@@ -2017,16 +2219,47 @@
         <w:rPr>
           <w:u w:val="single"/>
         </w:rPr>
-        <w:t>npm i vite-tsconfig-paths -D</w:t>
-      </w:r>
-    </w:p>
-    <w:p>
-      <w:pPr>
+        <w:t xml:space="preserve">npm i </w:t>
+      </w:r>
+      <w:proofErr w:type="spellStart"/>
+      <w:r>
         <w:rPr>
           <w:u w:val="single"/>
         </w:rPr>
-      </w:pPr>
-      <w:r>
+        <w:t>vite</w:t>
+      </w:r>
+      <w:proofErr w:type="spellEnd"/>
+      <w:r>
+        <w:rPr>
+          <w:u w:val="single"/>
+        </w:rPr>
+        <w:t>-</w:t>
+      </w:r>
+      <w:proofErr w:type="spellStart"/>
+      <w:r>
+        <w:rPr>
+          <w:u w:val="single"/>
+        </w:rPr>
+        <w:t>tsconfig-paths</w:t>
+      </w:r>
+      <w:proofErr w:type="spellEnd"/>
+      <w:r>
+        <w:rPr>
+          <w:u w:val="single"/>
+        </w:rPr>
+        <w:t xml:space="preserve"> -D</w:t>
+      </w:r>
+    </w:p>
+    <w:p>
+      <w:pPr>
+        <w:rPr>
+          <w:u w:val="single"/>
+        </w:rPr>
+      </w:pPr>
+      <w:r>
+        <w:rPr>
+          <w:noProof/>
+        </w:rPr>
         <w:drawing>
           <wp:inline distT="0" distB="0" distL="0" distR="0" wp14:anchorId="15C89B7C" wp14:editId="73EDFC00">
             <wp:extent cx="5400040" cy="1964055"/>
@@ -2080,8 +2313,16 @@
         <w:rPr>
           <w:highlight w:val="cyan"/>
         </w:rPr>
-        <w:t>– Configuração do ESLint</w:t>
-      </w:r>
+        <w:t xml:space="preserve">– Configuração do </w:t>
+      </w:r>
+      <w:proofErr w:type="spellStart"/>
+      <w:r>
+        <w:rPr>
+          <w:highlight w:val="cyan"/>
+        </w:rPr>
+        <w:t>ESLint</w:t>
+      </w:r>
+      <w:proofErr w:type="spellEnd"/>
     </w:p>
     <w:p>
       <w:pPr>
@@ -2096,7 +2337,35 @@
         <w:rPr>
           <w:u w:val="single"/>
         </w:rPr>
-        <w:t>npm i eslint @rocketseat/eslint-config -D</w:t>
+        <w:t xml:space="preserve">npm i </w:t>
+      </w:r>
+      <w:proofErr w:type="spellStart"/>
+      <w:r>
+        <w:rPr>
+          <w:u w:val="single"/>
+        </w:rPr>
+        <w:t>eslint</w:t>
+      </w:r>
+      <w:proofErr w:type="spellEnd"/>
+      <w:r>
+        <w:rPr>
+          <w:u w:val="single"/>
+        </w:rPr>
+        <w:t xml:space="preserve"> @rocketseat/</w:t>
+      </w:r>
+      <w:proofErr w:type="spellStart"/>
+      <w:r>
+        <w:rPr>
+          <w:u w:val="single"/>
+        </w:rPr>
+        <w:t>eslint</w:t>
+      </w:r>
+      <w:proofErr w:type="spellEnd"/>
+      <w:r>
+        <w:rPr>
+          <w:u w:val="single"/>
+        </w:rPr>
+        <w:t>-config -D</w:t>
       </w:r>
       <w:r>
         <w:t xml:space="preserve"> e também </w:t>
@@ -2105,11 +2374,56 @@
         <w:rPr>
           <w:u w:val="single"/>
         </w:rPr>
-        <w:t>npm i eslint-plugin-vitest-globals -D</w:t>
-      </w:r>
-    </w:p>
-    <w:p>
-      <w:r>
+        <w:t xml:space="preserve">npm i </w:t>
+      </w:r>
+      <w:proofErr w:type="spellStart"/>
+      <w:r>
+        <w:rPr>
+          <w:u w:val="single"/>
+        </w:rPr>
+        <w:t>eslint</w:t>
+      </w:r>
+      <w:proofErr w:type="spellEnd"/>
+      <w:r>
+        <w:rPr>
+          <w:u w:val="single"/>
+        </w:rPr>
+        <w:t>-plugin-</w:t>
+      </w:r>
+      <w:proofErr w:type="spellStart"/>
+      <w:r>
+        <w:rPr>
+          <w:u w:val="single"/>
+        </w:rPr>
+        <w:t>vitest</w:t>
+      </w:r>
+      <w:proofErr w:type="spellEnd"/>
+      <w:r>
+        <w:rPr>
+          <w:u w:val="single"/>
+        </w:rPr>
+        <w:t>-</w:t>
+      </w:r>
+      <w:proofErr w:type="spellStart"/>
+      <w:r>
+        <w:rPr>
+          <w:u w:val="single"/>
+        </w:rPr>
+        <w:t>globals</w:t>
+      </w:r>
+      <w:proofErr w:type="spellEnd"/>
+      <w:r>
+        <w:rPr>
+          <w:u w:val="single"/>
+        </w:rPr>
+        <w:t xml:space="preserve"> -D</w:t>
+      </w:r>
+    </w:p>
+    <w:p>
+      <w:r>
+        <w:rPr>
+          <w:noProof/>
+        </w:rPr>
         <w:drawing>
           <wp:inline distT="0" distB="0" distL="0" distR="0" wp14:anchorId="1CEF1561" wp14:editId="41CDC8FC">
             <wp:extent cx="5400040" cy="2038350"/>
@@ -2149,6 +2463,9 @@
     </w:p>
     <w:p>
       <w:r>
+        <w:rPr>
+          <w:noProof/>
+        </w:rPr>
         <w:drawing>
           <wp:inline distT="0" distB="0" distL="0" distR="0" wp14:anchorId="04240434" wp14:editId="419EE65E">
             <wp:extent cx="5400040" cy="2499995"/>
@@ -2203,8 +2520,16 @@
         <w:rPr>
           <w:highlight w:val="cyan"/>
         </w:rPr>
-        <w:t>– Fundamentos e clean architecture</w:t>
-      </w:r>
+        <w:t xml:space="preserve">– Fundamentos e clean </w:t>
+      </w:r>
+      <w:proofErr w:type="spellStart"/>
+      <w:r>
+        <w:rPr>
+          <w:highlight w:val="cyan"/>
+        </w:rPr>
+        <w:t>architecture</w:t>
+      </w:r>
+      <w:proofErr w:type="spellEnd"/>
     </w:p>
     <w:p>
       <w:r>
@@ -2277,11 +2602,28 @@
         <w:rPr>
           <w:highlight w:val="cyan"/>
         </w:rPr>
-        <w:t>– Refatorando as pastas</w:t>
-      </w:r>
-    </w:p>
-    <w:p>
-      <w:r>
+        <w:t xml:space="preserve">– </w:t>
+      </w:r>
+      <w:proofErr w:type="spellStart"/>
+      <w:r>
+        <w:rPr>
+          <w:highlight w:val="cyan"/>
+        </w:rPr>
+        <w:t>Refatorando</w:t>
+      </w:r>
+      <w:proofErr w:type="spellEnd"/>
+      <w:r>
+        <w:rPr>
+          <w:highlight w:val="cyan"/>
+        </w:rPr>
+        <w:t xml:space="preserve"> as pastas</w:t>
+      </w:r>
+    </w:p>
+    <w:p>
+      <w:r>
+        <w:rPr>
+          <w:noProof/>
+        </w:rPr>
         <w:drawing>
           <wp:inline distT="0" distB="0" distL="0" distR="0" wp14:anchorId="3E4E8706" wp14:editId="16498CEE">
             <wp:extent cx="5400040" cy="1458595"/>
@@ -2345,6 +2687,9 @@
         </w:rPr>
       </w:pPr>
       <w:r>
+        <w:rPr>
+          <w:noProof/>
+        </w:rPr>
         <w:drawing>
           <wp:inline distT="0" distB="0" distL="0" distR="0" wp14:anchorId="3BBE8B6A" wp14:editId="121DFD52">
             <wp:extent cx="5400040" cy="1878330"/>
@@ -2389,6 +2734,9 @@
         </w:rPr>
       </w:pPr>
       <w:r>
+        <w:rPr>
+          <w:noProof/>
+        </w:rPr>
         <w:lastRenderedPageBreak/>
         <w:drawing>
           <wp:inline distT="0" distB="0" distL="0" distR="0" wp14:anchorId="28D091D1" wp14:editId="670DF631">
@@ -2434,6 +2782,9 @@
         </w:rPr>
       </w:pPr>
       <w:r>
+        <w:rPr>
+          <w:noProof/>
+        </w:rPr>
         <w:drawing>
           <wp:inline distT="0" distB="0" distL="0" distR="0" wp14:anchorId="3BB0AD2F" wp14:editId="6D2B30E9">
             <wp:extent cx="5400040" cy="2143760"/>
@@ -2470,191 +2821,335 @@
           </wp:inline>
         </w:drawing>
       </w:r>
+    </w:p>
+    <w:p>
+      <w:r>
+        <w:rPr>
+          <w:highlight w:val="cyan"/>
+        </w:rPr>
+        <w:t xml:space="preserve">17 </w:t>
+      </w:r>
+      <w:r>
+        <w:rPr>
+          <w:highlight w:val="cyan"/>
+        </w:rPr>
+        <w:t xml:space="preserve">– </w:t>
+      </w:r>
+      <w:proofErr w:type="spellStart"/>
+      <w:r>
+        <w:rPr>
+          <w:highlight w:val="cyan"/>
+        </w:rPr>
+        <w:t>Refatorando</w:t>
+      </w:r>
+      <w:proofErr w:type="spellEnd"/>
+      <w:r>
+        <w:rPr>
+          <w:highlight w:val="cyan"/>
+        </w:rPr>
+        <w:t xml:space="preserve"> os testes unitários</w:t>
+      </w:r>
+    </w:p>
+    <w:p>
+      <w:r>
+        <w:drawing>
+          <wp:inline distT="0" distB="0" distL="0" distR="0" wp14:anchorId="65FDFF44" wp14:editId="70120EDF">
+            <wp:extent cx="5400040" cy="2101850"/>
+            <wp:effectExtent l="0" t="0" r="0" b="0"/>
+            <wp:docPr id="35" name="Imagem 35"/>
+            <wp:cNvGraphicFramePr>
+              <a:graphicFrameLocks xmlns:a="http://schemas.openxmlformats.org/drawingml/2006/main" noChangeAspect="1"/>
+            </wp:cNvGraphicFramePr>
+            <a:graphic xmlns:a="http://schemas.openxmlformats.org/drawingml/2006/main">
+              <a:graphicData uri="http://schemas.openxmlformats.org/drawingml/2006/picture">
+                <pic:pic xmlns:pic="http://schemas.openxmlformats.org/drawingml/2006/picture">
+                  <pic:nvPicPr>
+                    <pic:cNvPr id="1" name=""/>
+                    <pic:cNvPicPr/>
+                  </pic:nvPicPr>
+                  <pic:blipFill>
+                    <a:blip r:embed="rId48"/>
+                    <a:stretch>
+                      <a:fillRect/>
+                    </a:stretch>
+                  </pic:blipFill>
+                  <pic:spPr>
+                    <a:xfrm>
+                      <a:off x="0" y="0"/>
+                      <a:ext cx="5400040" cy="2101850"/>
+                    </a:xfrm>
+                    <a:prstGeom prst="rect">
+                      <a:avLst/>
+                    </a:prstGeom>
+                  </pic:spPr>
+                </pic:pic>
+              </a:graphicData>
+            </a:graphic>
+          </wp:inline>
+        </w:drawing>
+      </w:r>
+    </w:p>
+    <w:p>
+      <w:r>
+        <w:lastRenderedPageBreak/>
+        <w:drawing>
+          <wp:inline distT="0" distB="0" distL="0" distR="0" wp14:anchorId="45EB2D74" wp14:editId="5E48E9E2">
+            <wp:extent cx="5400040" cy="2126615"/>
+            <wp:effectExtent l="0" t="0" r="0" b="6985"/>
+            <wp:docPr id="40" name="Imagem 40"/>
+            <wp:cNvGraphicFramePr>
+              <a:graphicFrameLocks xmlns:a="http://schemas.openxmlformats.org/drawingml/2006/main" noChangeAspect="1"/>
+            </wp:cNvGraphicFramePr>
+            <a:graphic xmlns:a="http://schemas.openxmlformats.org/drawingml/2006/main">
+              <a:graphicData uri="http://schemas.openxmlformats.org/drawingml/2006/picture">
+                <pic:pic xmlns:pic="http://schemas.openxmlformats.org/drawingml/2006/picture">
+                  <pic:nvPicPr>
+                    <pic:cNvPr id="1" name=""/>
+                    <pic:cNvPicPr/>
+                  </pic:nvPicPr>
+                  <pic:blipFill>
+                    <a:blip r:embed="rId49"/>
+                    <a:stretch>
+                      <a:fillRect/>
+                    </a:stretch>
+                  </pic:blipFill>
+                  <pic:spPr>
+                    <a:xfrm>
+                      <a:off x="0" y="0"/>
+                      <a:ext cx="5400040" cy="2126615"/>
+                    </a:xfrm>
+                    <a:prstGeom prst="rect">
+                      <a:avLst/>
+                    </a:prstGeom>
+                  </pic:spPr>
+                </pic:pic>
+              </a:graphicData>
+            </a:graphic>
+          </wp:inline>
+        </w:drawing>
+      </w:r>
+    </w:p>
+    <w:p>
       <w:bookmarkStart w:id="0" w:name="_GoBack"/>
       <w:bookmarkEnd w:id="0"/>
     </w:p>
     <w:p>
       <w:r>
-        <w:rPr>
-          <w:highlight w:val="cyan"/>
-        </w:rPr>
-        <w:t xml:space="preserve">17 </w:t>
-      </w:r>
-      <w:r>
-        <w:rPr>
-          <w:highlight w:val="cyan"/>
-        </w:rPr>
-        <w:t>– Refatorando os testes unitários</w:t>
-      </w:r>
-    </w:p>
-    <w:p>
-      <w:pPr>
-        <w:rPr>
-          <w:lang w:val="en-US"/>
-        </w:rPr>
-      </w:pPr>
-      <w:r>
-        <w:rPr>
-          <w:lang w:val="en-US"/>
-        </w:rPr>
-        <w:t>18 -</w:t>
-      </w:r>
-    </w:p>
-    <w:p>
-      <w:pPr>
-        <w:rPr>
-          <w:lang w:val="en-US"/>
-        </w:rPr>
-      </w:pPr>
-      <w:r>
-        <w:rPr>
-          <w:lang w:val="en-US"/>
-        </w:rPr>
-        <w:t>19 -</w:t>
-      </w:r>
-    </w:p>
-    <w:p>
-      <w:pPr>
-        <w:rPr>
-          <w:lang w:val="en-US"/>
-        </w:rPr>
-      </w:pPr>
-      <w:r>
-        <w:rPr>
-          <w:lang w:val="en-US"/>
-        </w:rPr>
-        <w:t>20 -</w:t>
-      </w:r>
-    </w:p>
-    <w:p>
-      <w:pPr>
-        <w:rPr>
-          <w:lang w:val="en-US"/>
-        </w:rPr>
-      </w:pPr>
-      <w:r>
-        <w:rPr>
-          <w:lang w:val="en-US"/>
-        </w:rPr>
-        <w:t>21 -</w:t>
-      </w:r>
-    </w:p>
-    <w:p>
-      <w:pPr>
-        <w:rPr>
-          <w:lang w:val="en-US"/>
-        </w:rPr>
-      </w:pPr>
-      <w:r>
-        <w:rPr>
-          <w:lang w:val="en-US"/>
-        </w:rPr>
-        <w:t>22 -</w:t>
-      </w:r>
-    </w:p>
-    <w:p>
-      <w:pPr>
-        <w:rPr>
-          <w:lang w:val="en-US"/>
-        </w:rPr>
-      </w:pPr>
-      <w:r>
-        <w:rPr>
-          <w:lang w:val="en-US"/>
-        </w:rPr>
-        <w:t xml:space="preserve">23 - </w:t>
-      </w:r>
-    </w:p>
-    <w:p>
-      <w:pPr>
-        <w:rPr>
-          <w:lang w:val="en-US"/>
-        </w:rPr>
-      </w:pPr>
-      <w:r>
-        <w:rPr>
-          <w:lang w:val="en-US"/>
-        </w:rPr>
-        <w:t xml:space="preserve">24 - </w:t>
-      </w:r>
-    </w:p>
-    <w:p>
-      <w:pPr>
-        <w:rPr>
-          <w:lang w:val="en-US"/>
-        </w:rPr>
-      </w:pPr>
-      <w:r>
-        <w:rPr>
-          <w:lang w:val="en-US"/>
-        </w:rPr>
-        <w:t>25 -</w:t>
-      </w:r>
-    </w:p>
-    <w:p>
-      <w:pPr>
-        <w:rPr>
-          <w:lang w:val="en-US"/>
-        </w:rPr>
-      </w:pPr>
-      <w:r>
-        <w:rPr>
-          <w:lang w:val="en-US"/>
-        </w:rPr>
-        <w:t>26 -</w:t>
-      </w:r>
-    </w:p>
-    <w:p>
-      <w:pPr>
-        <w:rPr>
-          <w:lang w:val="en-US"/>
-        </w:rPr>
-      </w:pPr>
-      <w:r>
-        <w:rPr>
-          <w:lang w:val="en-US"/>
-        </w:rPr>
-        <w:t>27 -</w:t>
-      </w:r>
-    </w:p>
-    <w:p>
-      <w:pPr>
-        <w:rPr>
-          <w:lang w:val="en-US"/>
-        </w:rPr>
-      </w:pPr>
-      <w:r>
-        <w:rPr>
-          <w:lang w:val="en-US"/>
-        </w:rPr>
-        <w:t>28 -</w:t>
-      </w:r>
-    </w:p>
-    <w:p>
-      <w:pPr>
-        <w:rPr>
-          <w:lang w:val="en-US"/>
-        </w:rPr>
-      </w:pPr>
-      <w:r>
-        <w:rPr>
-          <w:lang w:val="en-US"/>
-        </w:rPr>
-        <w:t xml:space="preserve">29 - </w:t>
-      </w:r>
-    </w:p>
-    <w:p>
-      <w:pPr>
-        <w:rPr>
-          <w:lang w:val="en-US"/>
-        </w:rPr>
-      </w:pPr>
-      <w:r>
-        <w:rPr>
-          <w:lang w:val="en-US"/>
-        </w:rPr>
+        <w:t xml:space="preserve">18 </w:t>
+      </w:r>
+      <w:r>
+        <w:t>–</w:t>
+      </w:r>
+      <w:r>
+        <w:t xml:space="preserve"> C</w:t>
+      </w:r>
+      <w:r>
+        <w:t xml:space="preserve">aso de uso buscar pergunta pelo </w:t>
+      </w:r>
+      <w:proofErr w:type="spellStart"/>
+      <w:r>
+        <w:t>slug</w:t>
+      </w:r>
+      <w:proofErr w:type="spellEnd"/>
+    </w:p>
+    <w:p>
+      <w:r>
+        <w:t xml:space="preserve">19 </w:t>
+      </w:r>
+      <w:r>
+        <w:t xml:space="preserve">– </w:t>
+      </w:r>
+      <w:proofErr w:type="spellStart"/>
+      <w:r>
+        <w:t>Factories</w:t>
+      </w:r>
+      <w:proofErr w:type="spellEnd"/>
+      <w:r>
+        <w:t xml:space="preserve"> de testes</w:t>
+      </w:r>
+    </w:p>
+    <w:p>
+      <w:r>
+        <w:t xml:space="preserve">20 </w:t>
+      </w:r>
+      <w:r>
+        <w:t xml:space="preserve">– Gerando dados </w:t>
+      </w:r>
+      <w:proofErr w:type="spellStart"/>
+      <w:r>
+        <w:t>dictícios</w:t>
+      </w:r>
+      <w:proofErr w:type="spellEnd"/>
+    </w:p>
+    <w:p>
+      <w:r>
+        <w:t xml:space="preserve">21 </w:t>
+      </w:r>
+      <w:r>
+        <w:t>– Caso de uso deletar pergunta</w:t>
+      </w:r>
+    </w:p>
+    <w:p>
+      <w:r>
+        <w:t xml:space="preserve">22 </w:t>
+      </w:r>
+      <w:r>
+        <w:t>– Caso de uso deletar resposta</w:t>
+      </w:r>
+    </w:p>
+    <w:p>
+      <w:r>
+        <w:t xml:space="preserve">23 </w:t>
+      </w:r>
+      <w:proofErr w:type="gramStart"/>
+      <w:r>
+        <w:t xml:space="preserve">- </w:t>
+      </w:r>
+      <w:r>
+        <w:t xml:space="preserve"> Caso</w:t>
+      </w:r>
+      <w:proofErr w:type="gramEnd"/>
+      <w:r>
+        <w:t xml:space="preserve"> de uso editar pergunta</w:t>
+      </w:r>
+    </w:p>
+    <w:p>
+      <w:r>
+        <w:t xml:space="preserve">24 </w:t>
+      </w:r>
+      <w:proofErr w:type="gramStart"/>
+      <w:r>
+        <w:t xml:space="preserve">- </w:t>
+      </w:r>
+      <w:r>
+        <w:t xml:space="preserve"> Caso</w:t>
+      </w:r>
+      <w:proofErr w:type="gramEnd"/>
+      <w:r>
+        <w:t xml:space="preserve"> de </w:t>
+      </w:r>
+      <w:proofErr w:type="spellStart"/>
+      <w:r>
+        <w:t>usoEditar</w:t>
+      </w:r>
+      <w:proofErr w:type="spellEnd"/>
+      <w:r>
+        <w:t xml:space="preserve"> resposta</w:t>
+      </w:r>
+    </w:p>
+    <w:p>
+      <w:r>
+        <w:t xml:space="preserve">25 </w:t>
+      </w:r>
+      <w:r>
+        <w:t>– Caso de uso escolher melhor resposta</w:t>
+      </w:r>
+    </w:p>
+    <w:p>
+      <w:r>
+        <w:t xml:space="preserve">26 </w:t>
+      </w:r>
+      <w:r>
+        <w:t>– Caso de uso listar perguntas recentes</w:t>
+      </w:r>
+    </w:p>
+    <w:p>
+      <w:r>
+        <w:t xml:space="preserve">27 </w:t>
+      </w:r>
+      <w:r>
+        <w:t>– Caso de uso listar respostas da pergunta</w:t>
+      </w:r>
+    </w:p>
+    <w:p>
+      <w:r>
+        <w:t xml:space="preserve">28 </w:t>
+      </w:r>
+      <w:r>
+        <w:t>– Entidades de comentários</w:t>
+      </w:r>
+    </w:p>
+    <w:p>
+      <w:r>
+        <w:t xml:space="preserve">29 </w:t>
+      </w:r>
+      <w:proofErr w:type="gramStart"/>
+      <w:r>
+        <w:t xml:space="preserve">- </w:t>
+      </w:r>
+      <w:r>
+        <w:t xml:space="preserve"> Classes</w:t>
+      </w:r>
+      <w:proofErr w:type="gramEnd"/>
+      <w:r>
+        <w:t xml:space="preserve"> base de comentários</w:t>
+      </w:r>
+    </w:p>
+    <w:p>
+      <w:r>
+        <w:t xml:space="preserve">30 </w:t>
+      </w:r>
+      <w:r>
+        <w:t xml:space="preserve">– Caso de </w:t>
+      </w:r>
+      <w:proofErr w:type="gramStart"/>
+      <w:r>
+        <w:t>uso Comentar</w:t>
+      </w:r>
+      <w:proofErr w:type="gramEnd"/>
+      <w:r>
+        <w:t xml:space="preserve"> na pergunta</w:t>
+      </w:r>
+    </w:p>
+    <w:p>
+      <w:r>
+        <w:t>31 –</w:t>
+      </w:r>
+    </w:p>
+    <w:p>
+      <w:r>
+        <w:t>32 –</w:t>
+      </w:r>
+    </w:p>
+    <w:p>
+      <w:r>
+        <w:t xml:space="preserve">33 - </w:t>
+      </w:r>
+    </w:p>
+    <w:p>
+      <w:r>
+        <w:t xml:space="preserve">34 – </w:t>
+      </w:r>
+    </w:p>
+    <w:p>
+      <w:r>
+        <w:t>35 –</w:t>
+      </w:r>
+    </w:p>
+    <w:p>
+      <w:r>
+        <w:t>36 –</w:t>
+      </w:r>
+    </w:p>
+    <w:p>
+      <w:r>
+        <w:t>37 –</w:t>
+      </w:r>
+    </w:p>
+    <w:p>
+      <w:r>
+        <w:t>38 –</w:t>
+      </w:r>
+    </w:p>
+    <w:p>
+      <w:r>
+        <w:t>39 -</w:t>
+      </w:r>
+    </w:p>
+    <w:p>
+      <w:r>
         <w:lastRenderedPageBreak/>
-        <w:t>30 -</w:t>
+        <w:t>40 -</w:t>
       </w:r>
     </w:p>
     <w:sectPr>

</xml_diff>

<commit_message>
18 – Caso de uso buscar pergunta pelo slug
</commit_message>
<xml_diff>
--- a/2023/04_ddd.docx
+++ b/2023/04_ddd.docx
@@ -2930,225 +2930,721 @@
       </w:r>
     </w:p>
     <w:p>
+      <w:r>
+        <w:drawing>
+          <wp:inline distT="0" distB="0" distL="0" distR="0" wp14:anchorId="5421E1A2" wp14:editId="6CE87E1F">
+            <wp:extent cx="5400040" cy="3196590"/>
+            <wp:effectExtent l="0" t="0" r="0" b="3810"/>
+            <wp:docPr id="41" name="Imagem 41"/>
+            <wp:cNvGraphicFramePr>
+              <a:graphicFrameLocks xmlns:a="http://schemas.openxmlformats.org/drawingml/2006/main" noChangeAspect="1"/>
+            </wp:cNvGraphicFramePr>
+            <a:graphic xmlns:a="http://schemas.openxmlformats.org/drawingml/2006/main">
+              <a:graphicData uri="http://schemas.openxmlformats.org/drawingml/2006/picture">
+                <pic:pic xmlns:pic="http://schemas.openxmlformats.org/drawingml/2006/picture">
+                  <pic:nvPicPr>
+                    <pic:cNvPr id="1" name=""/>
+                    <pic:cNvPicPr/>
+                  </pic:nvPicPr>
+                  <pic:blipFill>
+                    <a:blip r:embed="rId50"/>
+                    <a:stretch>
+                      <a:fillRect/>
+                    </a:stretch>
+                  </pic:blipFill>
+                  <pic:spPr>
+                    <a:xfrm>
+                      <a:off x="0" y="0"/>
+                      <a:ext cx="5400040" cy="3196590"/>
+                    </a:xfrm>
+                    <a:prstGeom prst="rect">
+                      <a:avLst/>
+                    </a:prstGeom>
+                  </pic:spPr>
+                </pic:pic>
+              </a:graphicData>
+            </a:graphic>
+          </wp:inline>
+        </w:drawing>
+      </w:r>
+    </w:p>
+    <w:p>
+      <w:r>
+        <w:drawing>
+          <wp:inline distT="0" distB="0" distL="0" distR="0" wp14:anchorId="3D2234DD" wp14:editId="513CDE16">
+            <wp:extent cx="5400040" cy="3201035"/>
+            <wp:effectExtent l="0" t="0" r="0" b="0"/>
+            <wp:docPr id="48" name="Imagem 48"/>
+            <wp:cNvGraphicFramePr>
+              <a:graphicFrameLocks xmlns:a="http://schemas.openxmlformats.org/drawingml/2006/main" noChangeAspect="1"/>
+            </wp:cNvGraphicFramePr>
+            <a:graphic xmlns:a="http://schemas.openxmlformats.org/drawingml/2006/main">
+              <a:graphicData uri="http://schemas.openxmlformats.org/drawingml/2006/picture">
+                <pic:pic xmlns:pic="http://schemas.openxmlformats.org/drawingml/2006/picture">
+                  <pic:nvPicPr>
+                    <pic:cNvPr id="1" name=""/>
+                    <pic:cNvPicPr/>
+                  </pic:nvPicPr>
+                  <pic:blipFill>
+                    <a:blip r:embed="rId51"/>
+                    <a:stretch>
+                      <a:fillRect/>
+                    </a:stretch>
+                  </pic:blipFill>
+                  <pic:spPr>
+                    <a:xfrm>
+                      <a:off x="0" y="0"/>
+                      <a:ext cx="5400040" cy="3201035"/>
+                    </a:xfrm>
+                    <a:prstGeom prst="rect">
+                      <a:avLst/>
+                    </a:prstGeom>
+                  </pic:spPr>
+                </pic:pic>
+              </a:graphicData>
+            </a:graphic>
+          </wp:inline>
+        </w:drawing>
+      </w:r>
+    </w:p>
+    <w:p>
+      <w:r>
+        <w:lastRenderedPageBreak/>
+        <w:drawing>
+          <wp:inline distT="0" distB="0" distL="0" distR="0" wp14:anchorId="37AA88CB" wp14:editId="514F2A5F">
+            <wp:extent cx="5400040" cy="3782060"/>
+            <wp:effectExtent l="0" t="0" r="0" b="8890"/>
+            <wp:docPr id="49" name="Imagem 49"/>
+            <wp:cNvGraphicFramePr>
+              <a:graphicFrameLocks xmlns:a="http://schemas.openxmlformats.org/drawingml/2006/main" noChangeAspect="1"/>
+            </wp:cNvGraphicFramePr>
+            <a:graphic xmlns:a="http://schemas.openxmlformats.org/drawingml/2006/main">
+              <a:graphicData uri="http://schemas.openxmlformats.org/drawingml/2006/picture">
+                <pic:pic xmlns:pic="http://schemas.openxmlformats.org/drawingml/2006/picture">
+                  <pic:nvPicPr>
+                    <pic:cNvPr id="1" name=""/>
+                    <pic:cNvPicPr/>
+                  </pic:nvPicPr>
+                  <pic:blipFill>
+                    <a:blip r:embed="rId52"/>
+                    <a:stretch>
+                      <a:fillRect/>
+                    </a:stretch>
+                  </pic:blipFill>
+                  <pic:spPr>
+                    <a:xfrm>
+                      <a:off x="0" y="0"/>
+                      <a:ext cx="5400040" cy="3782060"/>
+                    </a:xfrm>
+                    <a:prstGeom prst="rect">
+                      <a:avLst/>
+                    </a:prstGeom>
+                  </pic:spPr>
+                </pic:pic>
+              </a:graphicData>
+            </a:graphic>
+          </wp:inline>
+        </w:drawing>
+      </w:r>
+    </w:p>
+    <w:p>
+      <w:pPr>
+        <w:rPr>
+          <w:highlight w:val="cyan"/>
+        </w:rPr>
+      </w:pPr>
       <w:bookmarkStart w:id="0" w:name="_GoBack"/>
-      <w:bookmarkEnd w:id="0"/>
-    </w:p>
-    <w:p>
-      <w:r>
+      <w:r>
+        <w:rPr>
+          <w:highlight w:val="cyan"/>
+        </w:rPr>
         <w:t xml:space="preserve">18 </w:t>
       </w:r>
       <w:r>
-        <w:t>–</w:t>
-      </w:r>
-      <w:r>
-        <w:t xml:space="preserve"> C</w:t>
-      </w:r>
-      <w:r>
-        <w:t xml:space="preserve">aso de uso buscar pergunta pelo </w:t>
+        <w:rPr>
+          <w:highlight w:val="cyan"/>
+        </w:rPr>
+        <w:t xml:space="preserve">– Caso de uso buscar pergunta pelo </w:t>
       </w:r>
       <w:proofErr w:type="spellStart"/>
       <w:r>
+        <w:rPr>
+          <w:highlight w:val="cyan"/>
+        </w:rPr>
         <w:t>slug</w:t>
       </w:r>
       <w:proofErr w:type="spellEnd"/>
     </w:p>
-    <w:p>
-      <w:r>
+    <w:bookmarkEnd w:id="0"/>
+    <w:p>
+      <w:pPr>
+        <w:rPr>
+          <w:highlight w:val="cyan"/>
+        </w:rPr>
+      </w:pPr>
+      <w:r>
+        <w:drawing>
+          <wp:inline distT="0" distB="0" distL="0" distR="0" wp14:anchorId="49CD546E" wp14:editId="4A949949">
+            <wp:extent cx="5400040" cy="3359150"/>
+            <wp:effectExtent l="0" t="0" r="0" b="0"/>
+            <wp:docPr id="50" name="Imagem 50"/>
+            <wp:cNvGraphicFramePr>
+              <a:graphicFrameLocks xmlns:a="http://schemas.openxmlformats.org/drawingml/2006/main" noChangeAspect="1"/>
+            </wp:cNvGraphicFramePr>
+            <a:graphic xmlns:a="http://schemas.openxmlformats.org/drawingml/2006/main">
+              <a:graphicData uri="http://schemas.openxmlformats.org/drawingml/2006/picture">
+                <pic:pic xmlns:pic="http://schemas.openxmlformats.org/drawingml/2006/picture">
+                  <pic:nvPicPr>
+                    <pic:cNvPr id="1" name=""/>
+                    <pic:cNvPicPr/>
+                  </pic:nvPicPr>
+                  <pic:blipFill>
+                    <a:blip r:embed="rId53"/>
+                    <a:stretch>
+                      <a:fillRect/>
+                    </a:stretch>
+                  </pic:blipFill>
+                  <pic:spPr>
+                    <a:xfrm>
+                      <a:off x="0" y="0"/>
+                      <a:ext cx="5400040" cy="3359150"/>
+                    </a:xfrm>
+                    <a:prstGeom prst="rect">
+                      <a:avLst/>
+                    </a:prstGeom>
+                  </pic:spPr>
+                </pic:pic>
+              </a:graphicData>
+            </a:graphic>
+          </wp:inline>
+        </w:drawing>
+      </w:r>
+    </w:p>
+    <w:p>
+      <w:pPr>
+        <w:rPr>
+          <w:highlight w:val="cyan"/>
+        </w:rPr>
+      </w:pPr>
+      <w:r>
+        <w:lastRenderedPageBreak/>
+        <w:drawing>
+          <wp:inline distT="0" distB="0" distL="0" distR="0" wp14:anchorId="1783A43B" wp14:editId="6BF230C4">
+            <wp:extent cx="5400040" cy="4657725"/>
+            <wp:effectExtent l="0" t="0" r="0" b="9525"/>
+            <wp:docPr id="51" name="Imagem 51"/>
+            <wp:cNvGraphicFramePr>
+              <a:graphicFrameLocks xmlns:a="http://schemas.openxmlformats.org/drawingml/2006/main" noChangeAspect="1"/>
+            </wp:cNvGraphicFramePr>
+            <a:graphic xmlns:a="http://schemas.openxmlformats.org/drawingml/2006/main">
+              <a:graphicData uri="http://schemas.openxmlformats.org/drawingml/2006/picture">
+                <pic:pic xmlns:pic="http://schemas.openxmlformats.org/drawingml/2006/picture">
+                  <pic:nvPicPr>
+                    <pic:cNvPr id="1" name=""/>
+                    <pic:cNvPicPr/>
+                  </pic:nvPicPr>
+                  <pic:blipFill>
+                    <a:blip r:embed="rId54"/>
+                    <a:stretch>
+                      <a:fillRect/>
+                    </a:stretch>
+                  </pic:blipFill>
+                  <pic:spPr>
+                    <a:xfrm>
+                      <a:off x="0" y="0"/>
+                      <a:ext cx="5400040" cy="4657725"/>
+                    </a:xfrm>
+                    <a:prstGeom prst="rect">
+                      <a:avLst/>
+                    </a:prstGeom>
+                  </pic:spPr>
+                </pic:pic>
+              </a:graphicData>
+            </a:graphic>
+          </wp:inline>
+        </w:drawing>
+      </w:r>
+    </w:p>
+    <w:p>
+      <w:pPr>
+        <w:rPr>
+          <w:highlight w:val="cyan"/>
+        </w:rPr>
+      </w:pPr>
+      <w:r>
+        <w:drawing>
+          <wp:inline distT="0" distB="0" distL="0" distR="0" wp14:anchorId="04894BCF" wp14:editId="354E9A67">
+            <wp:extent cx="5400040" cy="3520440"/>
+            <wp:effectExtent l="0" t="0" r="0" b="3810"/>
+            <wp:docPr id="52" name="Imagem 52"/>
+            <wp:cNvGraphicFramePr>
+              <a:graphicFrameLocks xmlns:a="http://schemas.openxmlformats.org/drawingml/2006/main" noChangeAspect="1"/>
+            </wp:cNvGraphicFramePr>
+            <a:graphic xmlns:a="http://schemas.openxmlformats.org/drawingml/2006/main">
+              <a:graphicData uri="http://schemas.openxmlformats.org/drawingml/2006/picture">
+                <pic:pic xmlns:pic="http://schemas.openxmlformats.org/drawingml/2006/picture">
+                  <pic:nvPicPr>
+                    <pic:cNvPr id="1" name=""/>
+                    <pic:cNvPicPr/>
+                  </pic:nvPicPr>
+                  <pic:blipFill>
+                    <a:blip r:embed="rId55"/>
+                    <a:stretch>
+                      <a:fillRect/>
+                    </a:stretch>
+                  </pic:blipFill>
+                  <pic:spPr>
+                    <a:xfrm>
+                      <a:off x="0" y="0"/>
+                      <a:ext cx="5400040" cy="3520440"/>
+                    </a:xfrm>
+                    <a:prstGeom prst="rect">
+                      <a:avLst/>
+                    </a:prstGeom>
+                  </pic:spPr>
+                </pic:pic>
+              </a:graphicData>
+            </a:graphic>
+          </wp:inline>
+        </w:drawing>
+      </w:r>
+    </w:p>
+    <w:p>
+      <w:pPr>
+        <w:rPr>
+          <w:highlight w:val="cyan"/>
+        </w:rPr>
+      </w:pPr>
+      <w:r>
+        <w:rPr>
+          <w:highlight w:val="cyan"/>
+        </w:rPr>
         <w:t xml:space="preserve">19 </w:t>
       </w:r>
       <w:r>
+        <w:rPr>
+          <w:highlight w:val="cyan"/>
+        </w:rPr>
         <w:t xml:space="preserve">– </w:t>
       </w:r>
       <w:proofErr w:type="spellStart"/>
       <w:r>
+        <w:rPr>
+          <w:highlight w:val="cyan"/>
+        </w:rPr>
         <w:t>Factories</w:t>
       </w:r>
       <w:proofErr w:type="spellEnd"/>
       <w:r>
+        <w:rPr>
+          <w:highlight w:val="cyan"/>
+        </w:rPr>
         <w:t xml:space="preserve"> de testes</w:t>
       </w:r>
     </w:p>
     <w:p>
-      <w:r>
+      <w:pPr>
+        <w:rPr>
+          <w:highlight w:val="cyan"/>
+        </w:rPr>
+      </w:pPr>
+      <w:r>
+        <w:rPr>
+          <w:highlight w:val="cyan"/>
+        </w:rPr>
         <w:t xml:space="preserve">20 </w:t>
       </w:r>
       <w:r>
+        <w:rPr>
+          <w:highlight w:val="cyan"/>
+        </w:rPr>
         <w:t xml:space="preserve">– Gerando dados </w:t>
       </w:r>
       <w:proofErr w:type="spellStart"/>
       <w:r>
+        <w:rPr>
+          <w:highlight w:val="cyan"/>
+        </w:rPr>
         <w:t>dictícios</w:t>
       </w:r>
       <w:proofErr w:type="spellEnd"/>
     </w:p>
     <w:p>
-      <w:r>
+      <w:pPr>
+        <w:rPr>
+          <w:highlight w:val="cyan"/>
+        </w:rPr>
+      </w:pPr>
+      <w:r>
+        <w:rPr>
+          <w:highlight w:val="cyan"/>
+        </w:rPr>
+        <w:lastRenderedPageBreak/>
         <w:t xml:space="preserve">21 </w:t>
       </w:r>
       <w:r>
+        <w:rPr>
+          <w:highlight w:val="cyan"/>
+        </w:rPr>
         <w:t>– Caso de uso deletar pergunta</w:t>
       </w:r>
     </w:p>
     <w:p>
-      <w:r>
+      <w:pPr>
+        <w:rPr>
+          <w:highlight w:val="cyan"/>
+        </w:rPr>
+      </w:pPr>
+      <w:r>
+        <w:rPr>
+          <w:highlight w:val="cyan"/>
+        </w:rPr>
         <w:t xml:space="preserve">22 </w:t>
       </w:r>
       <w:r>
+        <w:rPr>
+          <w:highlight w:val="cyan"/>
+        </w:rPr>
         <w:t>– Caso de uso deletar resposta</w:t>
       </w:r>
     </w:p>
     <w:p>
-      <w:r>
+      <w:pPr>
+        <w:rPr>
+          <w:highlight w:val="cyan"/>
+        </w:rPr>
+      </w:pPr>
+      <w:r>
+        <w:rPr>
+          <w:highlight w:val="cyan"/>
+        </w:rPr>
         <w:t xml:space="preserve">23 </w:t>
       </w:r>
       <w:proofErr w:type="gramStart"/>
       <w:r>
+        <w:rPr>
+          <w:highlight w:val="cyan"/>
+        </w:rPr>
         <w:t xml:space="preserve">- </w:t>
       </w:r>
       <w:r>
+        <w:rPr>
+          <w:highlight w:val="cyan"/>
+        </w:rPr>
         <w:t xml:space="preserve"> Caso</w:t>
       </w:r>
       <w:proofErr w:type="gramEnd"/>
       <w:r>
+        <w:rPr>
+          <w:highlight w:val="cyan"/>
+        </w:rPr>
         <w:t xml:space="preserve"> de uso editar pergunta</w:t>
       </w:r>
     </w:p>
     <w:p>
-      <w:r>
+      <w:pPr>
+        <w:rPr>
+          <w:highlight w:val="cyan"/>
+        </w:rPr>
+      </w:pPr>
+      <w:r>
+        <w:rPr>
+          <w:highlight w:val="cyan"/>
+        </w:rPr>
         <w:t xml:space="preserve">24 </w:t>
       </w:r>
       <w:proofErr w:type="gramStart"/>
       <w:r>
+        <w:rPr>
+          <w:highlight w:val="cyan"/>
+        </w:rPr>
         <w:t xml:space="preserve">- </w:t>
       </w:r>
       <w:r>
+        <w:rPr>
+          <w:highlight w:val="cyan"/>
+        </w:rPr>
         <w:t xml:space="preserve"> Caso</w:t>
       </w:r>
       <w:proofErr w:type="gramEnd"/>
       <w:r>
+        <w:rPr>
+          <w:highlight w:val="cyan"/>
+        </w:rPr>
         <w:t xml:space="preserve"> de </w:t>
       </w:r>
       <w:proofErr w:type="spellStart"/>
       <w:r>
+        <w:rPr>
+          <w:highlight w:val="cyan"/>
+        </w:rPr>
         <w:t>usoEditar</w:t>
       </w:r>
       <w:proofErr w:type="spellEnd"/>
       <w:r>
+        <w:rPr>
+          <w:highlight w:val="cyan"/>
+        </w:rPr>
         <w:t xml:space="preserve"> resposta</w:t>
       </w:r>
     </w:p>
     <w:p>
-      <w:r>
+      <w:pPr>
+        <w:rPr>
+          <w:highlight w:val="cyan"/>
+        </w:rPr>
+      </w:pPr>
+      <w:r>
+        <w:rPr>
+          <w:highlight w:val="cyan"/>
+        </w:rPr>
         <w:t xml:space="preserve">25 </w:t>
       </w:r>
       <w:r>
+        <w:rPr>
+          <w:highlight w:val="cyan"/>
+        </w:rPr>
         <w:t>– Caso de uso escolher melhor resposta</w:t>
       </w:r>
     </w:p>
     <w:p>
-      <w:r>
+      <w:pPr>
+        <w:rPr>
+          <w:highlight w:val="cyan"/>
+        </w:rPr>
+      </w:pPr>
+      <w:r>
+        <w:rPr>
+          <w:highlight w:val="cyan"/>
+        </w:rPr>
         <w:t xml:space="preserve">26 </w:t>
       </w:r>
       <w:r>
+        <w:rPr>
+          <w:highlight w:val="cyan"/>
+        </w:rPr>
         <w:t>– Caso de uso listar perguntas recentes</w:t>
       </w:r>
     </w:p>
     <w:p>
-      <w:r>
+      <w:pPr>
+        <w:rPr>
+          <w:highlight w:val="cyan"/>
+        </w:rPr>
+      </w:pPr>
+      <w:r>
+        <w:rPr>
+          <w:highlight w:val="cyan"/>
+        </w:rPr>
         <w:t xml:space="preserve">27 </w:t>
       </w:r>
       <w:r>
+        <w:rPr>
+          <w:highlight w:val="cyan"/>
+        </w:rPr>
         <w:t>– Caso de uso listar respostas da pergunta</w:t>
       </w:r>
     </w:p>
     <w:p>
-      <w:r>
+      <w:pPr>
+        <w:rPr>
+          <w:highlight w:val="cyan"/>
+        </w:rPr>
+      </w:pPr>
+      <w:r>
+        <w:rPr>
+          <w:highlight w:val="cyan"/>
+        </w:rPr>
         <w:t xml:space="preserve">28 </w:t>
       </w:r>
       <w:r>
+        <w:rPr>
+          <w:highlight w:val="cyan"/>
+        </w:rPr>
         <w:t>– Entidades de comentários</w:t>
       </w:r>
     </w:p>
     <w:p>
       <w:r>
+        <w:rPr>
+          <w:highlight w:val="cyan"/>
+        </w:rPr>
         <w:t xml:space="preserve">29 </w:t>
       </w:r>
       <w:proofErr w:type="gramStart"/>
       <w:r>
+        <w:rPr>
+          <w:highlight w:val="cyan"/>
+        </w:rPr>
         <w:t xml:space="preserve">- </w:t>
       </w:r>
       <w:r>
+        <w:rPr>
+          <w:highlight w:val="cyan"/>
+        </w:rPr>
         <w:t xml:space="preserve"> Classes</w:t>
       </w:r>
       <w:proofErr w:type="gramEnd"/>
       <w:r>
+        <w:rPr>
+          <w:highlight w:val="cyan"/>
+        </w:rPr>
         <w:t xml:space="preserve"> base de comentários</w:t>
       </w:r>
     </w:p>
     <w:p>
-      <w:r>
+      <w:pPr>
+        <w:rPr>
+          <w:highlight w:val="cyan"/>
+        </w:rPr>
+      </w:pPr>
+      <w:r>
+        <w:rPr>
+          <w:highlight w:val="cyan"/>
+        </w:rPr>
         <w:t xml:space="preserve">30 </w:t>
       </w:r>
       <w:r>
+        <w:rPr>
+          <w:highlight w:val="cyan"/>
+        </w:rPr>
         <w:t xml:space="preserve">– Caso de </w:t>
       </w:r>
       <w:proofErr w:type="gramStart"/>
       <w:r>
+        <w:rPr>
+          <w:highlight w:val="cyan"/>
+        </w:rPr>
         <w:t>uso Comentar</w:t>
       </w:r>
       <w:proofErr w:type="gramEnd"/>
       <w:r>
+        <w:rPr>
+          <w:highlight w:val="cyan"/>
+        </w:rPr>
         <w:t xml:space="preserve"> na pergunta</w:t>
       </w:r>
     </w:p>
     <w:p>
-      <w:r>
+      <w:pPr>
+        <w:rPr>
+          <w:highlight w:val="cyan"/>
+        </w:rPr>
+      </w:pPr>
+      <w:r>
+        <w:rPr>
+          <w:highlight w:val="cyan"/>
+        </w:rPr>
         <w:t>31 –</w:t>
       </w:r>
     </w:p>
     <w:p>
-      <w:r>
+      <w:pPr>
+        <w:rPr>
+          <w:highlight w:val="cyan"/>
+        </w:rPr>
+      </w:pPr>
+      <w:r>
+        <w:rPr>
+          <w:highlight w:val="cyan"/>
+        </w:rPr>
         <w:t>32 –</w:t>
       </w:r>
     </w:p>
     <w:p>
-      <w:r>
+      <w:pPr>
+        <w:rPr>
+          <w:highlight w:val="cyan"/>
+        </w:rPr>
+      </w:pPr>
+      <w:r>
+        <w:rPr>
+          <w:highlight w:val="cyan"/>
+        </w:rPr>
         <w:t xml:space="preserve">33 - </w:t>
       </w:r>
     </w:p>
     <w:p>
       <w:r>
-        <w:t xml:space="preserve">34 – </w:t>
-      </w:r>
-    </w:p>
-    <w:p>
-      <w:r>
+        <w:rPr>
+          <w:highlight w:val="cyan"/>
+        </w:rPr>
+        <w:t>34 –</w:t>
+      </w:r>
+      <w:r>
+        <w:t xml:space="preserve"> </w:t>
+      </w:r>
+    </w:p>
+    <w:p>
+      <w:pPr>
+        <w:rPr>
+          <w:highlight w:val="cyan"/>
+        </w:rPr>
+      </w:pPr>
+      <w:r>
+        <w:rPr>
+          <w:highlight w:val="cyan"/>
+        </w:rPr>
         <w:t>35 –</w:t>
       </w:r>
     </w:p>
     <w:p>
-      <w:r>
+      <w:pPr>
+        <w:rPr>
+          <w:highlight w:val="cyan"/>
+        </w:rPr>
+      </w:pPr>
+      <w:r>
+        <w:rPr>
+          <w:highlight w:val="cyan"/>
+        </w:rPr>
         <w:t>36 –</w:t>
       </w:r>
     </w:p>
     <w:p>
-      <w:r>
+      <w:pPr>
+        <w:rPr>
+          <w:highlight w:val="cyan"/>
+        </w:rPr>
+      </w:pPr>
+      <w:r>
+        <w:rPr>
+          <w:highlight w:val="cyan"/>
+        </w:rPr>
         <w:t>37 –</w:t>
       </w:r>
     </w:p>
     <w:p>
-      <w:r>
+      <w:pPr>
+        <w:rPr>
+          <w:highlight w:val="cyan"/>
+        </w:rPr>
+      </w:pPr>
+      <w:r>
+        <w:rPr>
+          <w:highlight w:val="cyan"/>
+        </w:rPr>
         <w:t>38 –</w:t>
       </w:r>
     </w:p>
     <w:p>
-      <w:r>
+      <w:pPr>
+        <w:rPr>
+          <w:highlight w:val="cyan"/>
+        </w:rPr>
+      </w:pPr>
+      <w:r>
+        <w:rPr>
+          <w:highlight w:val="cyan"/>
+        </w:rPr>
         <w:t>39 -</w:t>
       </w:r>
     </w:p>
     <w:p>
       <w:r>
-        <w:lastRenderedPageBreak/>
+        <w:rPr>
+          <w:highlight w:val="cyan"/>
+        </w:rPr>
         <w:t>40 -</w:t>
       </w:r>
     </w:p>

</xml_diff>

<commit_message>
19 – Factories de testes
</commit_message>
<xml_diff>
--- a/2023/04_ddd.docx
+++ b/2023/04_ddd.docx
@@ -149,79 +149,29 @@
         <w:rPr>
           <w:u w:val="single"/>
         </w:rPr>
-        <w:t xml:space="preserve">npm </w:t>
-      </w:r>
-      <w:proofErr w:type="spellStart"/>
+        <w:t>npm init -y</w:t>
+      </w:r>
+      <w:r>
+        <w:t xml:space="preserve"> </w:t>
+      </w:r>
+      <w:r>
+        <w:t xml:space="preserve">e </w:t>
+      </w:r>
       <w:r>
         <w:rPr>
           <w:u w:val="single"/>
         </w:rPr>
-        <w:t>init</w:t>
-      </w:r>
-      <w:proofErr w:type="spellEnd"/>
+        <w:t>npm i typescript e @types/node -D</w:t>
+      </w:r>
+      <w:r>
+        <w:t xml:space="preserve"> e depois roda o </w:t>
+      </w:r>
       <w:r>
         <w:rPr>
           <w:u w:val="single"/>
         </w:rPr>
-        <w:t xml:space="preserve"> -y</w:t>
-      </w:r>
-      <w:r>
-        <w:t xml:space="preserve"> </w:t>
-      </w:r>
-      <w:r>
-        <w:t xml:space="preserve">e </w:t>
-      </w:r>
-      <w:r>
-        <w:rPr>
-          <w:u w:val="single"/>
-        </w:rPr>
-        <w:t>npm i typescript e @</w:t>
-      </w:r>
-      <w:proofErr w:type="spellStart"/>
-      <w:r>
-        <w:rPr>
-          <w:u w:val="single"/>
-        </w:rPr>
-        <w:t>types</w:t>
-      </w:r>
-      <w:proofErr w:type="spellEnd"/>
-      <w:r>
-        <w:rPr>
-          <w:u w:val="single"/>
-        </w:rPr>
-        <w:t>/node -D</w:t>
-      </w:r>
-      <w:r>
-        <w:t xml:space="preserve"> e depois roda o </w:t>
-      </w:r>
-      <w:r>
-        <w:rPr>
-          <w:u w:val="single"/>
-        </w:rPr>
-        <w:t xml:space="preserve">npx </w:t>
-      </w:r>
-      <w:proofErr w:type="spellStart"/>
-      <w:r>
-        <w:rPr>
-          <w:u w:val="single"/>
-        </w:rPr>
-        <w:t>tsc</w:t>
-      </w:r>
-      <w:proofErr w:type="spellEnd"/>
-      <w:r>
-        <w:rPr>
-          <w:u w:val="single"/>
-        </w:rPr>
-        <w:t xml:space="preserve"> –</w:t>
-      </w:r>
-      <w:proofErr w:type="spellStart"/>
-      <w:r>
-        <w:rPr>
-          <w:u w:val="single"/>
-        </w:rPr>
-        <w:t>init</w:t>
-      </w:r>
-      <w:proofErr w:type="spellEnd"/>
+        <w:t>npx tsc –init</w:t>
+      </w:r>
       <w:r>
         <w:t xml:space="preserve"> </w:t>
       </w:r>
@@ -348,21 +298,7 @@
         <w:rPr>
           <w:u w:val="single"/>
         </w:rPr>
-        <w:t xml:space="preserve">npm i </w:t>
-      </w:r>
-      <w:proofErr w:type="spellStart"/>
-      <w:r>
-        <w:rPr>
-          <w:u w:val="single"/>
-        </w:rPr>
-        <w:t>vitest</w:t>
-      </w:r>
-      <w:proofErr w:type="spellEnd"/>
-      <w:r>
-        <w:rPr>
-          <w:u w:val="single"/>
-        </w:rPr>
-        <w:t xml:space="preserve"> -D</w:t>
+        <w:t>npm i vitest -D</w:t>
       </w:r>
       <w:r>
         <w:t xml:space="preserve"> </w:t>
@@ -641,37 +577,11 @@
       </w:r>
     </w:p>
     <w:p>
-      <w:proofErr w:type="spellStart"/>
-      <w:r>
-        <w:t>Dry</w:t>
-      </w:r>
-      <w:proofErr w:type="spellEnd"/>
-      <w:r>
-        <w:t xml:space="preserve"> = </w:t>
-      </w:r>
-      <w:proofErr w:type="spellStart"/>
-      <w:r>
-        <w:t>don’t</w:t>
-      </w:r>
-      <w:proofErr w:type="spellEnd"/>
-      <w:r>
-        <w:t xml:space="preserve"> </w:t>
-      </w:r>
-      <w:proofErr w:type="spellStart"/>
-      <w:r>
-        <w:t>repeat</w:t>
-      </w:r>
-      <w:proofErr w:type="spellEnd"/>
-      <w:r>
-        <w:t xml:space="preserve"> </w:t>
-      </w:r>
-      <w:proofErr w:type="spellStart"/>
-      <w:r>
-        <w:t>yourself</w:t>
-      </w:r>
-      <w:proofErr w:type="spellEnd"/>
-      <w:r>
-        <w:t xml:space="preserve"> </w:t>
+      <w:r>
+        <w:t xml:space="preserve">Dry = don’t </w:t>
+      </w:r>
+      <w:r>
+        <w:t xml:space="preserve">repeat yourself </w:t>
       </w:r>
     </w:p>
     <w:p>
@@ -1041,44 +951,8 @@
         <w:rPr>
           <w:highlight w:val="cyan"/>
         </w:rPr>
-        <w:t xml:space="preserve">– </w:t>
-      </w:r>
-      <w:proofErr w:type="spellStart"/>
-      <w:r>
-        <w:rPr>
-          <w:highlight w:val="cyan"/>
-        </w:rPr>
-        <w:t>Value</w:t>
-      </w:r>
-      <w:proofErr w:type="spellEnd"/>
-      <w:r>
-        <w:rPr>
-          <w:highlight w:val="cyan"/>
-        </w:rPr>
-        <w:t xml:space="preserve"> </w:t>
-      </w:r>
-      <w:proofErr w:type="spellStart"/>
-      <w:r>
-        <w:rPr>
-          <w:highlight w:val="cyan"/>
-        </w:rPr>
-        <w:t>object</w:t>
-      </w:r>
-      <w:proofErr w:type="spellEnd"/>
-      <w:r>
-        <w:rPr>
-          <w:highlight w:val="cyan"/>
-        </w:rPr>
-        <w:t xml:space="preserve"> de </w:t>
-      </w:r>
-      <w:proofErr w:type="spellStart"/>
-      <w:r>
-        <w:rPr>
-          <w:highlight w:val="cyan"/>
-        </w:rPr>
-        <w:t>slug</w:t>
-      </w:r>
-      <w:proofErr w:type="spellEnd"/>
+        <w:t>– Value object de slug</w:t>
+      </w:r>
     </w:p>
     <w:p>
       <w:pPr>
@@ -1925,35 +1799,7 @@
         <w:rPr>
           <w:highlight w:val="cyan"/>
         </w:rPr>
-        <w:t xml:space="preserve">– </w:t>
-      </w:r>
-      <w:proofErr w:type="spellStart"/>
-      <w:r>
-        <w:rPr>
-          <w:highlight w:val="cyan"/>
-        </w:rPr>
-        <w:t>Getters</w:t>
-      </w:r>
-      <w:proofErr w:type="spellEnd"/>
-      <w:r>
-        <w:rPr>
-          <w:highlight w:val="cyan"/>
-        </w:rPr>
-        <w:t xml:space="preserve"> &amp; </w:t>
-      </w:r>
-      <w:proofErr w:type="spellStart"/>
-      <w:r>
-        <w:rPr>
-          <w:highlight w:val="cyan"/>
-        </w:rPr>
-        <w:t>setters</w:t>
-      </w:r>
-      <w:proofErr w:type="spellEnd"/>
-      <w:r>
-        <w:rPr>
-          <w:highlight w:val="cyan"/>
-        </w:rPr>
-        <w:t xml:space="preserve"> das entidades</w:t>
+        <w:t>– Getters &amp; setters das entidades</w:t>
       </w:r>
     </w:p>
     <w:p>
@@ -2077,44 +1923,8 @@
         <w:rPr>
           <w:highlight w:val="cyan"/>
         </w:rPr>
-        <w:t xml:space="preserve">– Path </w:t>
-      </w:r>
-      <w:proofErr w:type="spellStart"/>
-      <w:r>
-        <w:rPr>
-          <w:highlight w:val="cyan"/>
-        </w:rPr>
-        <w:t>aliases</w:t>
-      </w:r>
-      <w:proofErr w:type="spellEnd"/>
-      <w:r>
-        <w:rPr>
-          <w:highlight w:val="cyan"/>
-        </w:rPr>
-        <w:t xml:space="preserve"> e </w:t>
-      </w:r>
-      <w:proofErr w:type="spellStart"/>
-      <w:r>
-        <w:rPr>
-          <w:highlight w:val="cyan"/>
-        </w:rPr>
-        <w:t>vitest</w:t>
-      </w:r>
-      <w:proofErr w:type="spellEnd"/>
-      <w:r>
-        <w:rPr>
-          <w:highlight w:val="cyan"/>
-        </w:rPr>
-        <w:t xml:space="preserve"> </w:t>
-      </w:r>
-      <w:proofErr w:type="spellStart"/>
-      <w:r>
-        <w:rPr>
-          <w:highlight w:val="cyan"/>
-        </w:rPr>
-        <w:t>globals</w:t>
-      </w:r>
-      <w:proofErr w:type="spellEnd"/>
+        <w:t>– Path aliases e vitest globals</w:t>
+      </w:r>
     </w:p>
     <w:p>
       <w:r>
@@ -2219,35 +2029,7 @@
         <w:rPr>
           <w:u w:val="single"/>
         </w:rPr>
-        <w:t xml:space="preserve">npm i </w:t>
-      </w:r>
-      <w:proofErr w:type="spellStart"/>
-      <w:r>
-        <w:rPr>
-          <w:u w:val="single"/>
-        </w:rPr>
-        <w:t>vite</w:t>
-      </w:r>
-      <w:proofErr w:type="spellEnd"/>
-      <w:r>
-        <w:rPr>
-          <w:u w:val="single"/>
-        </w:rPr>
-        <w:t>-</w:t>
-      </w:r>
-      <w:proofErr w:type="spellStart"/>
-      <w:r>
-        <w:rPr>
-          <w:u w:val="single"/>
-        </w:rPr>
-        <w:t>tsconfig-paths</w:t>
-      </w:r>
-      <w:proofErr w:type="spellEnd"/>
-      <w:r>
-        <w:rPr>
-          <w:u w:val="single"/>
-        </w:rPr>
-        <w:t xml:space="preserve"> -D</w:t>
+        <w:t>npm i vite-tsconfig-paths -D</w:t>
       </w:r>
     </w:p>
     <w:p>
@@ -2313,16 +2095,8 @@
         <w:rPr>
           <w:highlight w:val="cyan"/>
         </w:rPr>
-        <w:t xml:space="preserve">– Configuração do </w:t>
-      </w:r>
-      <w:proofErr w:type="spellStart"/>
-      <w:r>
-        <w:rPr>
-          <w:highlight w:val="cyan"/>
-        </w:rPr>
-        <w:t>ESLint</w:t>
-      </w:r>
-      <w:proofErr w:type="spellEnd"/>
+        <w:t>– Configuração do ESLint</w:t>
+      </w:r>
     </w:p>
     <w:p>
       <w:pPr>
@@ -2337,86 +2111,16 @@
         <w:rPr>
           <w:u w:val="single"/>
         </w:rPr>
-        <w:t xml:space="preserve">npm i </w:t>
-      </w:r>
-      <w:proofErr w:type="spellStart"/>
+        <w:t>npm i eslint @rocketseat/eslint-config -D</w:t>
+      </w:r>
+      <w:r>
+        <w:t xml:space="preserve"> e também </w:t>
+      </w:r>
       <w:r>
         <w:rPr>
           <w:u w:val="single"/>
         </w:rPr>
-        <w:t>eslint</w:t>
-      </w:r>
-      <w:proofErr w:type="spellEnd"/>
-      <w:r>
-        <w:rPr>
-          <w:u w:val="single"/>
-        </w:rPr>
-        <w:t xml:space="preserve"> @rocketseat/</w:t>
-      </w:r>
-      <w:proofErr w:type="spellStart"/>
-      <w:r>
-        <w:rPr>
-          <w:u w:val="single"/>
-        </w:rPr>
-        <w:t>eslint</w:t>
-      </w:r>
-      <w:proofErr w:type="spellEnd"/>
-      <w:r>
-        <w:rPr>
-          <w:u w:val="single"/>
-        </w:rPr>
-        <w:t>-config -D</w:t>
-      </w:r>
-      <w:r>
-        <w:t xml:space="preserve"> e também </w:t>
-      </w:r>
-      <w:r>
-        <w:rPr>
-          <w:u w:val="single"/>
-        </w:rPr>
-        <w:t xml:space="preserve">npm i </w:t>
-      </w:r>
-      <w:proofErr w:type="spellStart"/>
-      <w:r>
-        <w:rPr>
-          <w:u w:val="single"/>
-        </w:rPr>
-        <w:t>eslint</w:t>
-      </w:r>
-      <w:proofErr w:type="spellEnd"/>
-      <w:r>
-        <w:rPr>
-          <w:u w:val="single"/>
-        </w:rPr>
-        <w:t>-plugin-</w:t>
-      </w:r>
-      <w:proofErr w:type="spellStart"/>
-      <w:r>
-        <w:rPr>
-          <w:u w:val="single"/>
-        </w:rPr>
-        <w:t>vitest</w:t>
-      </w:r>
-      <w:proofErr w:type="spellEnd"/>
-      <w:r>
-        <w:rPr>
-          <w:u w:val="single"/>
-        </w:rPr>
-        <w:t>-</w:t>
-      </w:r>
-      <w:proofErr w:type="spellStart"/>
-      <w:r>
-        <w:rPr>
-          <w:u w:val="single"/>
-        </w:rPr>
-        <w:t>globals</w:t>
-      </w:r>
-      <w:proofErr w:type="spellEnd"/>
-      <w:r>
-        <w:rPr>
-          <w:u w:val="single"/>
-        </w:rPr>
-        <w:t xml:space="preserve"> -D</w:t>
+        <w:t>npm i eslint-plugin-vitest-globals -D</w:t>
       </w:r>
     </w:p>
     <w:p>
@@ -2520,16 +2224,8 @@
         <w:rPr>
           <w:highlight w:val="cyan"/>
         </w:rPr>
-        <w:t xml:space="preserve">– Fundamentos e clean </w:t>
-      </w:r>
-      <w:proofErr w:type="spellStart"/>
-      <w:r>
-        <w:rPr>
-          <w:highlight w:val="cyan"/>
-        </w:rPr>
-        <w:t>architecture</w:t>
-      </w:r>
-      <w:proofErr w:type="spellEnd"/>
+        <w:t>– Fundamentos e clean architecture</w:t>
+      </w:r>
     </w:p>
     <w:p>
       <w:r>
@@ -2602,21 +2298,7 @@
         <w:rPr>
           <w:highlight w:val="cyan"/>
         </w:rPr>
-        <w:t xml:space="preserve">– </w:t>
-      </w:r>
-      <w:proofErr w:type="spellStart"/>
-      <w:r>
-        <w:rPr>
-          <w:highlight w:val="cyan"/>
-        </w:rPr>
-        <w:t>Refatorando</w:t>
-      </w:r>
-      <w:proofErr w:type="spellEnd"/>
-      <w:r>
-        <w:rPr>
-          <w:highlight w:val="cyan"/>
-        </w:rPr>
-        <w:t xml:space="preserve"> as pastas</w:t>
+        <w:t>– Refatorando as pastas</w:t>
       </w:r>
     </w:p>
     <w:p>
@@ -2833,21 +2515,7 @@
         <w:rPr>
           <w:highlight w:val="cyan"/>
         </w:rPr>
-        <w:t xml:space="preserve">– </w:t>
-      </w:r>
-      <w:proofErr w:type="spellStart"/>
-      <w:r>
-        <w:rPr>
-          <w:highlight w:val="cyan"/>
-        </w:rPr>
-        <w:t>Refatorando</w:t>
-      </w:r>
-      <w:proofErr w:type="spellEnd"/>
-      <w:r>
-        <w:rPr>
-          <w:highlight w:val="cyan"/>
-        </w:rPr>
-        <w:t xml:space="preserve"> os testes unitários</w:t>
+        <w:t>– Refatorando os testes unitários</w:t>
       </w:r>
     </w:p>
     <w:p>
@@ -3053,7 +2721,6 @@
           <w:highlight w:val="cyan"/>
         </w:rPr>
       </w:pPr>
-      <w:bookmarkStart w:id="0" w:name="_GoBack"/>
       <w:r>
         <w:rPr>
           <w:highlight w:val="cyan"/>
@@ -3064,18 +2731,9 @@
         <w:rPr>
           <w:highlight w:val="cyan"/>
         </w:rPr>
-        <w:t xml:space="preserve">– Caso de uso buscar pergunta pelo </w:t>
-      </w:r>
-      <w:proofErr w:type="spellStart"/>
-      <w:r>
-        <w:rPr>
-          <w:highlight w:val="cyan"/>
-        </w:rPr>
-        <w:t>slug</w:t>
-      </w:r>
-      <w:proofErr w:type="spellEnd"/>
-    </w:p>
-    <w:bookmarkEnd w:id="0"/>
+        <w:t>– Caso de uso buscar pergunta pelo slug</w:t>
+      </w:r>
+    </w:p>
     <w:p>
       <w:pPr>
         <w:rPr>
@@ -3225,22 +2883,99 @@
         <w:rPr>
           <w:highlight w:val="cyan"/>
         </w:rPr>
-        <w:t xml:space="preserve">– </w:t>
-      </w:r>
-      <w:proofErr w:type="spellStart"/>
-      <w:r>
-        <w:rPr>
-          <w:highlight w:val="cyan"/>
-        </w:rPr>
-        <w:t>Factories</w:t>
-      </w:r>
-      <w:proofErr w:type="spellEnd"/>
-      <w:r>
-        <w:rPr>
-          <w:highlight w:val="cyan"/>
-        </w:rPr>
-        <w:t xml:space="preserve"> de testes</w:t>
-      </w:r>
+        <w:t>– Factories de testes</w:t>
+      </w:r>
+    </w:p>
+    <w:p>
+      <w:pPr>
+        <w:rPr>
+          <w:highlight w:val="cyan"/>
+        </w:rPr>
+      </w:pPr>
+      <w:r>
+        <w:lastRenderedPageBreak/>
+        <w:drawing>
+          <wp:inline distT="0" distB="0" distL="0" distR="0" wp14:anchorId="252E8CF5" wp14:editId="47572E61">
+            <wp:extent cx="5400040" cy="2420620"/>
+            <wp:effectExtent l="0" t="0" r="0" b="0"/>
+            <wp:docPr id="53" name="Imagem 53"/>
+            <wp:cNvGraphicFramePr>
+              <a:graphicFrameLocks xmlns:a="http://schemas.openxmlformats.org/drawingml/2006/main" noChangeAspect="1"/>
+            </wp:cNvGraphicFramePr>
+            <a:graphic xmlns:a="http://schemas.openxmlformats.org/drawingml/2006/main">
+              <a:graphicData uri="http://schemas.openxmlformats.org/drawingml/2006/picture">
+                <pic:pic xmlns:pic="http://schemas.openxmlformats.org/drawingml/2006/picture">
+                  <pic:nvPicPr>
+                    <pic:cNvPr id="1" name=""/>
+                    <pic:cNvPicPr/>
+                  </pic:nvPicPr>
+                  <pic:blipFill>
+                    <a:blip r:embed="rId56"/>
+                    <a:stretch>
+                      <a:fillRect/>
+                    </a:stretch>
+                  </pic:blipFill>
+                  <pic:spPr>
+                    <a:xfrm>
+                      <a:off x="0" y="0"/>
+                      <a:ext cx="5400040" cy="2420620"/>
+                    </a:xfrm>
+                    <a:prstGeom prst="rect">
+                      <a:avLst/>
+                    </a:prstGeom>
+                  </pic:spPr>
+                </pic:pic>
+              </a:graphicData>
+            </a:graphic>
+          </wp:inline>
+        </w:drawing>
+      </w:r>
+    </w:p>
+    <w:p>
+      <w:pPr>
+        <w:rPr>
+          <w:highlight w:val="cyan"/>
+        </w:rPr>
+      </w:pPr>
+      <w:r>
+        <w:drawing>
+          <wp:inline distT="0" distB="0" distL="0" distR="0" wp14:anchorId="17866473" wp14:editId="17DCB85F">
+            <wp:extent cx="5400040" cy="952500"/>
+            <wp:effectExtent l="0" t="0" r="0" b="0"/>
+            <wp:docPr id="54" name="Imagem 54"/>
+            <wp:cNvGraphicFramePr>
+              <a:graphicFrameLocks xmlns:a="http://schemas.openxmlformats.org/drawingml/2006/main" noChangeAspect="1"/>
+            </wp:cNvGraphicFramePr>
+            <a:graphic xmlns:a="http://schemas.openxmlformats.org/drawingml/2006/main">
+              <a:graphicData uri="http://schemas.openxmlformats.org/drawingml/2006/picture">
+                <pic:pic xmlns:pic="http://schemas.openxmlformats.org/drawingml/2006/picture">
+                  <pic:nvPicPr>
+                    <pic:cNvPr id="1" name=""/>
+                    <pic:cNvPicPr/>
+                  </pic:nvPicPr>
+                  <pic:blipFill>
+                    <a:blip r:embed="rId57"/>
+                    <a:stretch>
+                      <a:fillRect/>
+                    </a:stretch>
+                  </pic:blipFill>
+                  <pic:spPr>
+                    <a:xfrm>
+                      <a:off x="0" y="0"/>
+                      <a:ext cx="5400040" cy="952500"/>
+                    </a:xfrm>
+                    <a:prstGeom prst="rect">
+                      <a:avLst/>
+                    </a:prstGeom>
+                  </pic:spPr>
+                </pic:pic>
+              </a:graphicData>
+            </a:graphic>
+          </wp:inline>
+        </w:drawing>
+      </w:r>
+      <w:bookmarkStart w:id="0" w:name="_GoBack"/>
+      <w:bookmarkEnd w:id="0"/>
     </w:p>
     <w:p>
       <w:pPr>
@@ -3258,16 +2993,295 @@
         <w:rPr>
           <w:highlight w:val="cyan"/>
         </w:rPr>
-        <w:t xml:space="preserve">– Gerando dados </w:t>
-      </w:r>
-      <w:proofErr w:type="spellStart"/>
-      <w:r>
-        <w:rPr>
-          <w:highlight w:val="cyan"/>
-        </w:rPr>
-        <w:t>dictícios</w:t>
-      </w:r>
-      <w:proofErr w:type="spellEnd"/>
+        <w:t>– Gerando dados dictícios</w:t>
+      </w:r>
+    </w:p>
+    <w:p>
+      <w:pPr>
+        <w:rPr>
+          <w:highlight w:val="cyan"/>
+        </w:rPr>
+      </w:pPr>
+      <w:r>
+        <w:rPr>
+          <w:highlight w:val="cyan"/>
+        </w:rPr>
+        <w:t xml:space="preserve">21 </w:t>
+      </w:r>
+      <w:r>
+        <w:rPr>
+          <w:highlight w:val="cyan"/>
+        </w:rPr>
+        <w:t>– Caso de uso deletar pergunta</w:t>
+      </w:r>
+    </w:p>
+    <w:p>
+      <w:pPr>
+        <w:rPr>
+          <w:highlight w:val="cyan"/>
+        </w:rPr>
+      </w:pPr>
+      <w:r>
+        <w:rPr>
+          <w:highlight w:val="cyan"/>
+        </w:rPr>
+        <w:t xml:space="preserve">22 </w:t>
+      </w:r>
+      <w:r>
+        <w:rPr>
+          <w:highlight w:val="cyan"/>
+        </w:rPr>
+        <w:t>– Caso de uso deletar resposta</w:t>
+      </w:r>
+    </w:p>
+    <w:p>
+      <w:pPr>
+        <w:rPr>
+          <w:highlight w:val="cyan"/>
+        </w:rPr>
+      </w:pPr>
+      <w:r>
+        <w:rPr>
+          <w:highlight w:val="cyan"/>
+        </w:rPr>
+        <w:t xml:space="preserve">23 - </w:t>
+      </w:r>
+      <w:r>
+        <w:rPr>
+          <w:highlight w:val="cyan"/>
+        </w:rPr>
+        <w:t xml:space="preserve"> Caso de uso editar pergunta</w:t>
+      </w:r>
+    </w:p>
+    <w:p>
+      <w:pPr>
+        <w:rPr>
+          <w:highlight w:val="cyan"/>
+        </w:rPr>
+      </w:pPr>
+      <w:r>
+        <w:rPr>
+          <w:highlight w:val="cyan"/>
+        </w:rPr>
+        <w:t xml:space="preserve">24 - </w:t>
+      </w:r>
+      <w:r>
+        <w:rPr>
+          <w:highlight w:val="cyan"/>
+        </w:rPr>
+        <w:t xml:space="preserve"> Caso de usoEditar resposta</w:t>
+      </w:r>
+    </w:p>
+    <w:p>
+      <w:pPr>
+        <w:rPr>
+          <w:highlight w:val="cyan"/>
+        </w:rPr>
+      </w:pPr>
+      <w:r>
+        <w:rPr>
+          <w:highlight w:val="cyan"/>
+        </w:rPr>
+        <w:t xml:space="preserve">25 </w:t>
+      </w:r>
+      <w:r>
+        <w:rPr>
+          <w:highlight w:val="cyan"/>
+        </w:rPr>
+        <w:t>– Caso de uso escolher melhor resposta</w:t>
+      </w:r>
+    </w:p>
+    <w:p>
+      <w:pPr>
+        <w:rPr>
+          <w:highlight w:val="cyan"/>
+        </w:rPr>
+      </w:pPr>
+      <w:r>
+        <w:rPr>
+          <w:highlight w:val="cyan"/>
+        </w:rPr>
+        <w:t xml:space="preserve">26 </w:t>
+      </w:r>
+      <w:r>
+        <w:rPr>
+          <w:highlight w:val="cyan"/>
+        </w:rPr>
+        <w:t>– Caso de uso listar perguntas recentes</w:t>
+      </w:r>
+    </w:p>
+    <w:p>
+      <w:pPr>
+        <w:rPr>
+          <w:highlight w:val="cyan"/>
+        </w:rPr>
+      </w:pPr>
+      <w:r>
+        <w:rPr>
+          <w:highlight w:val="cyan"/>
+        </w:rPr>
+        <w:t xml:space="preserve">27 </w:t>
+      </w:r>
+      <w:r>
+        <w:rPr>
+          <w:highlight w:val="cyan"/>
+        </w:rPr>
+        <w:t>– Caso de uso listar respostas da pergunta</w:t>
+      </w:r>
+    </w:p>
+    <w:p>
+      <w:pPr>
+        <w:rPr>
+          <w:highlight w:val="cyan"/>
+        </w:rPr>
+      </w:pPr>
+      <w:r>
+        <w:rPr>
+          <w:highlight w:val="cyan"/>
+        </w:rPr>
+        <w:t xml:space="preserve">28 </w:t>
+      </w:r>
+      <w:r>
+        <w:rPr>
+          <w:highlight w:val="cyan"/>
+        </w:rPr>
+        <w:t>– Entidades de comentários</w:t>
+      </w:r>
+    </w:p>
+    <w:p>
+      <w:r>
+        <w:rPr>
+          <w:highlight w:val="cyan"/>
+        </w:rPr>
+        <w:t xml:space="preserve">29 - </w:t>
+      </w:r>
+      <w:r>
+        <w:rPr>
+          <w:highlight w:val="cyan"/>
+        </w:rPr>
+        <w:t xml:space="preserve"> Classes base de comentários</w:t>
+      </w:r>
+    </w:p>
+    <w:p>
+      <w:pPr>
+        <w:rPr>
+          <w:highlight w:val="cyan"/>
+        </w:rPr>
+      </w:pPr>
+      <w:r>
+        <w:rPr>
+          <w:highlight w:val="cyan"/>
+        </w:rPr>
+        <w:t xml:space="preserve">30 </w:t>
+      </w:r>
+      <w:r>
+        <w:rPr>
+          <w:highlight w:val="cyan"/>
+        </w:rPr>
+        <w:t>– Caso de uso Comentar na pergunta</w:t>
+      </w:r>
+    </w:p>
+    <w:p>
+      <w:pPr>
+        <w:rPr>
+          <w:highlight w:val="cyan"/>
+        </w:rPr>
+      </w:pPr>
+      <w:r>
+        <w:rPr>
+          <w:highlight w:val="cyan"/>
+        </w:rPr>
+        <w:t>31 –</w:t>
+      </w:r>
+    </w:p>
+    <w:p>
+      <w:pPr>
+        <w:rPr>
+          <w:highlight w:val="cyan"/>
+        </w:rPr>
+      </w:pPr>
+      <w:r>
+        <w:rPr>
+          <w:highlight w:val="cyan"/>
+        </w:rPr>
+        <w:t>32 –</w:t>
+      </w:r>
+    </w:p>
+    <w:p>
+      <w:pPr>
+        <w:rPr>
+          <w:highlight w:val="cyan"/>
+        </w:rPr>
+      </w:pPr>
+      <w:r>
+        <w:rPr>
+          <w:highlight w:val="cyan"/>
+        </w:rPr>
+        <w:t xml:space="preserve">33 - </w:t>
+      </w:r>
+    </w:p>
+    <w:p>
+      <w:r>
+        <w:rPr>
+          <w:highlight w:val="cyan"/>
+        </w:rPr>
+        <w:t>34 –</w:t>
+      </w:r>
+      <w:r>
+        <w:t xml:space="preserve"> </w:t>
+      </w:r>
+    </w:p>
+    <w:p>
+      <w:pPr>
+        <w:rPr>
+          <w:highlight w:val="cyan"/>
+        </w:rPr>
+      </w:pPr>
+      <w:r>
+        <w:rPr>
+          <w:highlight w:val="cyan"/>
+        </w:rPr>
+        <w:t>35 –</w:t>
+      </w:r>
+    </w:p>
+    <w:p>
+      <w:pPr>
+        <w:rPr>
+          <w:highlight w:val="cyan"/>
+        </w:rPr>
+      </w:pPr>
+      <w:r>
+        <w:rPr>
+          <w:highlight w:val="cyan"/>
+        </w:rPr>
+        <w:t>36 –</w:t>
+      </w:r>
+    </w:p>
+    <w:p>
+      <w:pPr>
+        <w:rPr>
+          <w:highlight w:val="cyan"/>
+        </w:rPr>
+      </w:pPr>
+      <w:r>
+        <w:rPr>
+          <w:highlight w:val="cyan"/>
+        </w:rPr>
+        <w:t>37 –</w:t>
+      </w:r>
+    </w:p>
+    <w:p>
+      <w:pPr>
+        <w:rPr>
+          <w:highlight w:val="cyan"/>
+        </w:rPr>
+      </w:pPr>
+      <w:r>
+        <w:rPr>
+          <w:highlight w:val="cyan"/>
+        </w:rPr>
+        <w:t>38 –</w:t>
+      </w:r>
     </w:p>
     <w:p>
       <w:pPr>
@@ -3280,363 +3294,6 @@
           <w:highlight w:val="cyan"/>
         </w:rPr>
         <w:lastRenderedPageBreak/>
-        <w:t xml:space="preserve">21 </w:t>
-      </w:r>
-      <w:r>
-        <w:rPr>
-          <w:highlight w:val="cyan"/>
-        </w:rPr>
-        <w:t>– Caso de uso deletar pergunta</w:t>
-      </w:r>
-    </w:p>
-    <w:p>
-      <w:pPr>
-        <w:rPr>
-          <w:highlight w:val="cyan"/>
-        </w:rPr>
-      </w:pPr>
-      <w:r>
-        <w:rPr>
-          <w:highlight w:val="cyan"/>
-        </w:rPr>
-        <w:t xml:space="preserve">22 </w:t>
-      </w:r>
-      <w:r>
-        <w:rPr>
-          <w:highlight w:val="cyan"/>
-        </w:rPr>
-        <w:t>– Caso de uso deletar resposta</w:t>
-      </w:r>
-    </w:p>
-    <w:p>
-      <w:pPr>
-        <w:rPr>
-          <w:highlight w:val="cyan"/>
-        </w:rPr>
-      </w:pPr>
-      <w:r>
-        <w:rPr>
-          <w:highlight w:val="cyan"/>
-        </w:rPr>
-        <w:t xml:space="preserve">23 </w:t>
-      </w:r>
-      <w:proofErr w:type="gramStart"/>
-      <w:r>
-        <w:rPr>
-          <w:highlight w:val="cyan"/>
-        </w:rPr>
-        <w:t xml:space="preserve">- </w:t>
-      </w:r>
-      <w:r>
-        <w:rPr>
-          <w:highlight w:val="cyan"/>
-        </w:rPr>
-        <w:t xml:space="preserve"> Caso</w:t>
-      </w:r>
-      <w:proofErr w:type="gramEnd"/>
-      <w:r>
-        <w:rPr>
-          <w:highlight w:val="cyan"/>
-        </w:rPr>
-        <w:t xml:space="preserve"> de uso editar pergunta</w:t>
-      </w:r>
-    </w:p>
-    <w:p>
-      <w:pPr>
-        <w:rPr>
-          <w:highlight w:val="cyan"/>
-        </w:rPr>
-      </w:pPr>
-      <w:r>
-        <w:rPr>
-          <w:highlight w:val="cyan"/>
-        </w:rPr>
-        <w:t xml:space="preserve">24 </w:t>
-      </w:r>
-      <w:proofErr w:type="gramStart"/>
-      <w:r>
-        <w:rPr>
-          <w:highlight w:val="cyan"/>
-        </w:rPr>
-        <w:t xml:space="preserve">- </w:t>
-      </w:r>
-      <w:r>
-        <w:rPr>
-          <w:highlight w:val="cyan"/>
-        </w:rPr>
-        <w:t xml:space="preserve"> Caso</w:t>
-      </w:r>
-      <w:proofErr w:type="gramEnd"/>
-      <w:r>
-        <w:rPr>
-          <w:highlight w:val="cyan"/>
-        </w:rPr>
-        <w:t xml:space="preserve"> de </w:t>
-      </w:r>
-      <w:proofErr w:type="spellStart"/>
-      <w:r>
-        <w:rPr>
-          <w:highlight w:val="cyan"/>
-        </w:rPr>
-        <w:t>usoEditar</w:t>
-      </w:r>
-      <w:proofErr w:type="spellEnd"/>
-      <w:r>
-        <w:rPr>
-          <w:highlight w:val="cyan"/>
-        </w:rPr>
-        <w:t xml:space="preserve"> resposta</w:t>
-      </w:r>
-    </w:p>
-    <w:p>
-      <w:pPr>
-        <w:rPr>
-          <w:highlight w:val="cyan"/>
-        </w:rPr>
-      </w:pPr>
-      <w:r>
-        <w:rPr>
-          <w:highlight w:val="cyan"/>
-        </w:rPr>
-        <w:t xml:space="preserve">25 </w:t>
-      </w:r>
-      <w:r>
-        <w:rPr>
-          <w:highlight w:val="cyan"/>
-        </w:rPr>
-        <w:t>– Caso de uso escolher melhor resposta</w:t>
-      </w:r>
-    </w:p>
-    <w:p>
-      <w:pPr>
-        <w:rPr>
-          <w:highlight w:val="cyan"/>
-        </w:rPr>
-      </w:pPr>
-      <w:r>
-        <w:rPr>
-          <w:highlight w:val="cyan"/>
-        </w:rPr>
-        <w:t xml:space="preserve">26 </w:t>
-      </w:r>
-      <w:r>
-        <w:rPr>
-          <w:highlight w:val="cyan"/>
-        </w:rPr>
-        <w:t>– Caso de uso listar perguntas recentes</w:t>
-      </w:r>
-    </w:p>
-    <w:p>
-      <w:pPr>
-        <w:rPr>
-          <w:highlight w:val="cyan"/>
-        </w:rPr>
-      </w:pPr>
-      <w:r>
-        <w:rPr>
-          <w:highlight w:val="cyan"/>
-        </w:rPr>
-        <w:t xml:space="preserve">27 </w:t>
-      </w:r>
-      <w:r>
-        <w:rPr>
-          <w:highlight w:val="cyan"/>
-        </w:rPr>
-        <w:t>– Caso de uso listar respostas da pergunta</w:t>
-      </w:r>
-    </w:p>
-    <w:p>
-      <w:pPr>
-        <w:rPr>
-          <w:highlight w:val="cyan"/>
-        </w:rPr>
-      </w:pPr>
-      <w:r>
-        <w:rPr>
-          <w:highlight w:val="cyan"/>
-        </w:rPr>
-        <w:t xml:space="preserve">28 </w:t>
-      </w:r>
-      <w:r>
-        <w:rPr>
-          <w:highlight w:val="cyan"/>
-        </w:rPr>
-        <w:t>– Entidades de comentários</w:t>
-      </w:r>
-    </w:p>
-    <w:p>
-      <w:r>
-        <w:rPr>
-          <w:highlight w:val="cyan"/>
-        </w:rPr>
-        <w:t xml:space="preserve">29 </w:t>
-      </w:r>
-      <w:proofErr w:type="gramStart"/>
-      <w:r>
-        <w:rPr>
-          <w:highlight w:val="cyan"/>
-        </w:rPr>
-        <w:t xml:space="preserve">- </w:t>
-      </w:r>
-      <w:r>
-        <w:rPr>
-          <w:highlight w:val="cyan"/>
-        </w:rPr>
-        <w:t xml:space="preserve"> Classes</w:t>
-      </w:r>
-      <w:proofErr w:type="gramEnd"/>
-      <w:r>
-        <w:rPr>
-          <w:highlight w:val="cyan"/>
-        </w:rPr>
-        <w:t xml:space="preserve"> base de comentários</w:t>
-      </w:r>
-    </w:p>
-    <w:p>
-      <w:pPr>
-        <w:rPr>
-          <w:highlight w:val="cyan"/>
-        </w:rPr>
-      </w:pPr>
-      <w:r>
-        <w:rPr>
-          <w:highlight w:val="cyan"/>
-        </w:rPr>
-        <w:t xml:space="preserve">30 </w:t>
-      </w:r>
-      <w:r>
-        <w:rPr>
-          <w:highlight w:val="cyan"/>
-        </w:rPr>
-        <w:t xml:space="preserve">– Caso de </w:t>
-      </w:r>
-      <w:proofErr w:type="gramStart"/>
-      <w:r>
-        <w:rPr>
-          <w:highlight w:val="cyan"/>
-        </w:rPr>
-        <w:t>uso Comentar</w:t>
-      </w:r>
-      <w:proofErr w:type="gramEnd"/>
-      <w:r>
-        <w:rPr>
-          <w:highlight w:val="cyan"/>
-        </w:rPr>
-        <w:t xml:space="preserve"> na pergunta</w:t>
-      </w:r>
-    </w:p>
-    <w:p>
-      <w:pPr>
-        <w:rPr>
-          <w:highlight w:val="cyan"/>
-        </w:rPr>
-      </w:pPr>
-      <w:r>
-        <w:rPr>
-          <w:highlight w:val="cyan"/>
-        </w:rPr>
-        <w:t>31 –</w:t>
-      </w:r>
-    </w:p>
-    <w:p>
-      <w:pPr>
-        <w:rPr>
-          <w:highlight w:val="cyan"/>
-        </w:rPr>
-      </w:pPr>
-      <w:r>
-        <w:rPr>
-          <w:highlight w:val="cyan"/>
-        </w:rPr>
-        <w:t>32 –</w:t>
-      </w:r>
-    </w:p>
-    <w:p>
-      <w:pPr>
-        <w:rPr>
-          <w:highlight w:val="cyan"/>
-        </w:rPr>
-      </w:pPr>
-      <w:r>
-        <w:rPr>
-          <w:highlight w:val="cyan"/>
-        </w:rPr>
-        <w:t xml:space="preserve">33 - </w:t>
-      </w:r>
-    </w:p>
-    <w:p>
-      <w:r>
-        <w:rPr>
-          <w:highlight w:val="cyan"/>
-        </w:rPr>
-        <w:t>34 –</w:t>
-      </w:r>
-      <w:r>
-        <w:t xml:space="preserve"> </w:t>
-      </w:r>
-    </w:p>
-    <w:p>
-      <w:pPr>
-        <w:rPr>
-          <w:highlight w:val="cyan"/>
-        </w:rPr>
-      </w:pPr>
-      <w:r>
-        <w:rPr>
-          <w:highlight w:val="cyan"/>
-        </w:rPr>
-        <w:t>35 –</w:t>
-      </w:r>
-    </w:p>
-    <w:p>
-      <w:pPr>
-        <w:rPr>
-          <w:highlight w:val="cyan"/>
-        </w:rPr>
-      </w:pPr>
-      <w:r>
-        <w:rPr>
-          <w:highlight w:val="cyan"/>
-        </w:rPr>
-        <w:t>36 –</w:t>
-      </w:r>
-    </w:p>
-    <w:p>
-      <w:pPr>
-        <w:rPr>
-          <w:highlight w:val="cyan"/>
-        </w:rPr>
-      </w:pPr>
-      <w:r>
-        <w:rPr>
-          <w:highlight w:val="cyan"/>
-        </w:rPr>
-        <w:t>37 –</w:t>
-      </w:r>
-    </w:p>
-    <w:p>
-      <w:pPr>
-        <w:rPr>
-          <w:highlight w:val="cyan"/>
-        </w:rPr>
-      </w:pPr>
-      <w:r>
-        <w:rPr>
-          <w:highlight w:val="cyan"/>
-        </w:rPr>
-        <w:t>38 –</w:t>
-      </w:r>
-    </w:p>
-    <w:p>
-      <w:pPr>
-        <w:rPr>
-          <w:highlight w:val="cyan"/>
-        </w:rPr>
-      </w:pPr>
-      <w:r>
-        <w:rPr>
-          <w:highlight w:val="cyan"/>
-        </w:rPr>
         <w:t>39 -</w:t>
       </w:r>
     </w:p>

</xml_diff>

<commit_message>
20 – Gerando dados dictícios
</commit_message>
<xml_diff>
--- a/2023/04_ddd.docx
+++ b/2023/04_ddd.docx
@@ -2520,6 +2520,9 @@
     </w:p>
     <w:p>
       <w:r>
+        <w:rPr>
+          <w:noProof/>
+        </w:rPr>
         <w:drawing>
           <wp:inline distT="0" distB="0" distL="0" distR="0" wp14:anchorId="65FDFF44" wp14:editId="70120EDF">
             <wp:extent cx="5400040" cy="2101850"/>
@@ -2559,6 +2562,9 @@
     </w:p>
     <w:p>
       <w:r>
+        <w:rPr>
+          <w:noProof/>
+        </w:rPr>
         <w:lastRenderedPageBreak/>
         <w:drawing>
           <wp:inline distT="0" distB="0" distL="0" distR="0" wp14:anchorId="45EB2D74" wp14:editId="5E48E9E2">
@@ -2599,6 +2605,9 @@
     </w:p>
     <w:p>
       <w:r>
+        <w:rPr>
+          <w:noProof/>
+        </w:rPr>
         <w:drawing>
           <wp:inline distT="0" distB="0" distL="0" distR="0" wp14:anchorId="5421E1A2" wp14:editId="6CE87E1F">
             <wp:extent cx="5400040" cy="3196590"/>
@@ -2638,6 +2647,9 @@
     </w:p>
     <w:p>
       <w:r>
+        <w:rPr>
+          <w:noProof/>
+        </w:rPr>
         <w:drawing>
           <wp:inline distT="0" distB="0" distL="0" distR="0" wp14:anchorId="3D2234DD" wp14:editId="513CDE16">
             <wp:extent cx="5400040" cy="3201035"/>
@@ -2677,6 +2689,9 @@
     </w:p>
     <w:p>
       <w:r>
+        <w:rPr>
+          <w:noProof/>
+        </w:rPr>
         <w:lastRenderedPageBreak/>
         <w:drawing>
           <wp:inline distT="0" distB="0" distL="0" distR="0" wp14:anchorId="37AA88CB" wp14:editId="514F2A5F">
@@ -2741,6 +2756,9 @@
         </w:rPr>
       </w:pPr>
       <w:r>
+        <w:rPr>
+          <w:noProof/>
+        </w:rPr>
         <w:drawing>
           <wp:inline distT="0" distB="0" distL="0" distR="0" wp14:anchorId="49CD546E" wp14:editId="4A949949">
             <wp:extent cx="5400040" cy="3359150"/>
@@ -2785,6 +2803,9 @@
         </w:rPr>
       </w:pPr>
       <w:r>
+        <w:rPr>
+          <w:noProof/>
+        </w:rPr>
         <w:lastRenderedPageBreak/>
         <w:drawing>
           <wp:inline distT="0" distB="0" distL="0" distR="0" wp14:anchorId="1783A43B" wp14:editId="6BF230C4">
@@ -2830,6 +2851,9 @@
         </w:rPr>
       </w:pPr>
       <w:r>
+        <w:rPr>
+          <w:noProof/>
+        </w:rPr>
         <w:drawing>
           <wp:inline distT="0" distB="0" distL="0" distR="0" wp14:anchorId="04894BCF" wp14:editId="354E9A67">
             <wp:extent cx="5400040" cy="3520440"/>
@@ -2893,6 +2917,9 @@
         </w:rPr>
       </w:pPr>
       <w:r>
+        <w:rPr>
+          <w:noProof/>
+        </w:rPr>
         <w:lastRenderedPageBreak/>
         <w:drawing>
           <wp:inline distT="0" distB="0" distL="0" distR="0" wp14:anchorId="252E8CF5" wp14:editId="47572E61">
@@ -2938,6 +2965,9 @@
         </w:rPr>
       </w:pPr>
       <w:r>
+        <w:rPr>
+          <w:noProof/>
+        </w:rPr>
         <w:drawing>
           <wp:inline distT="0" distB="0" distL="0" distR="0" wp14:anchorId="17866473" wp14:editId="17DCB85F">
             <wp:extent cx="5400040" cy="952500"/>
@@ -2974,6 +3004,91 @@
           </wp:inline>
         </w:drawing>
       </w:r>
+    </w:p>
+    <w:p>
+      <w:pPr>
+        <w:rPr>
+          <w:highlight w:val="cyan"/>
+        </w:rPr>
+      </w:pPr>
+      <w:r>
+        <w:rPr>
+          <w:highlight w:val="cyan"/>
+        </w:rPr>
+        <w:t xml:space="preserve">20 </w:t>
+      </w:r>
+      <w:r>
+        <w:rPr>
+          <w:highlight w:val="cyan"/>
+        </w:rPr>
+        <w:t>– Gerando dados dictícios</w:t>
+      </w:r>
+    </w:p>
+    <w:p>
+      <w:pPr>
+        <w:rPr>
+          <w:u w:val="single"/>
+        </w:rPr>
+      </w:pPr>
+      <w:r>
+        <w:t xml:space="preserve">Instalar </w:t>
+      </w:r>
+      <w:r>
+        <w:rPr>
+          <w:u w:val="single"/>
+        </w:rPr>
+        <w:t xml:space="preserve">npm i </w:t>
+      </w:r>
+      <w:r>
+        <w:rPr>
+          <w:u w:val="single"/>
+        </w:rPr>
+        <w:t>@faker-js/faker -D</w:t>
+      </w:r>
+    </w:p>
+    <w:p>
+      <w:pPr>
+        <w:rPr>
+          <w:u w:val="single"/>
+        </w:rPr>
+      </w:pPr>
+      <w:r>
+        <w:drawing>
+          <wp:inline distT="0" distB="0" distL="0" distR="0" wp14:anchorId="001A452C" wp14:editId="1B894ED6">
+            <wp:extent cx="5400040" cy="2514600"/>
+            <wp:effectExtent l="0" t="0" r="0" b="0"/>
+            <wp:docPr id="55" name="Imagem 55"/>
+            <wp:cNvGraphicFramePr>
+              <a:graphicFrameLocks xmlns:a="http://schemas.openxmlformats.org/drawingml/2006/main" noChangeAspect="1"/>
+            </wp:cNvGraphicFramePr>
+            <a:graphic xmlns:a="http://schemas.openxmlformats.org/drawingml/2006/main">
+              <a:graphicData uri="http://schemas.openxmlformats.org/drawingml/2006/picture">
+                <pic:pic xmlns:pic="http://schemas.openxmlformats.org/drawingml/2006/picture">
+                  <pic:nvPicPr>
+                    <pic:cNvPr id="1" name=""/>
+                    <pic:cNvPicPr/>
+                  </pic:nvPicPr>
+                  <pic:blipFill>
+                    <a:blip r:embed="rId58"/>
+                    <a:stretch>
+                      <a:fillRect/>
+                    </a:stretch>
+                  </pic:blipFill>
+                  <pic:spPr>
+                    <a:xfrm>
+                      <a:off x="0" y="0"/>
+                      <a:ext cx="5400040" cy="2514600"/>
+                    </a:xfrm>
+                    <a:prstGeom prst="rect">
+                      <a:avLst/>
+                    </a:prstGeom>
+                  </pic:spPr>
+                </pic:pic>
+              </a:graphicData>
+            </a:graphic>
+          </wp:inline>
+        </w:drawing>
+      </w:r>
       <w:bookmarkStart w:id="0" w:name="_GoBack"/>
       <w:bookmarkEnd w:id="0"/>
     </w:p>
@@ -2987,25 +3102,6 @@
         <w:rPr>
           <w:highlight w:val="cyan"/>
         </w:rPr>
-        <w:t xml:space="preserve">20 </w:t>
-      </w:r>
-      <w:r>
-        <w:rPr>
-          <w:highlight w:val="cyan"/>
-        </w:rPr>
-        <w:t>– Gerando dados dictícios</w:t>
-      </w:r>
-    </w:p>
-    <w:p>
-      <w:pPr>
-        <w:rPr>
-          <w:highlight w:val="cyan"/>
-        </w:rPr>
-      </w:pPr>
-      <w:r>
-        <w:rPr>
-          <w:highlight w:val="cyan"/>
-        </w:rPr>
         <w:t xml:space="preserve">21 </w:t>
       </w:r>
       <w:r>
@@ -3139,6 +3235,7 @@
         <w:rPr>
           <w:highlight w:val="cyan"/>
         </w:rPr>
+        <w:lastRenderedPageBreak/>
         <w:t xml:space="preserve">28 </w:t>
       </w:r>
       <w:r>
@@ -3293,7 +3390,6 @@
         <w:rPr>
           <w:highlight w:val="cyan"/>
         </w:rPr>
-        <w:lastRenderedPageBreak/>
         <w:t>39 -</w:t>
       </w:r>
     </w:p>

</xml_diff>

<commit_message>
21 – Caso de uso deletar pergunta
</commit_message>
<xml_diff>
--- a/2023/04_ddd.docx
+++ b/2023/04_ddd.docx
@@ -1803,25 +1803,6 @@
       </w:r>
     </w:p>
     <w:p>
-      <w:pPr>
-        <w:rPr>
-          <w:u w:val="single"/>
-        </w:rPr>
-      </w:pPr>
-      <w:r>
-        <w:t>Instala</w:t>
-      </w:r>
-      <w:r>
-        <w:t xml:space="preserve">r o </w:t>
-      </w:r>
-      <w:r>
-        <w:rPr>
-          <w:u w:val="single"/>
-        </w:rPr>
-        <w:t xml:space="preserve">npm i </w:t>
-      </w:r>
-    </w:p>
-    <w:p>
       <w:r>
         <w:rPr>
           <w:noProof/>
@@ -2029,24 +2010,33 @@
         <w:rPr>
           <w:u w:val="single"/>
         </w:rPr>
-        <w:t>npm i vite-tsconfig-paths -D</w:t>
-      </w:r>
-    </w:p>
-    <w:p>
-      <w:pPr>
+        <w:t>npm i vite-tsconfig-paths</w:t>
+      </w:r>
+      <w:r>
         <w:rPr>
           <w:u w:val="single"/>
         </w:rPr>
-      </w:pPr>
-      <w:r>
-        <w:rPr>
-          <w:noProof/>
-        </w:rPr>
-        <w:drawing>
-          <wp:inline distT="0" distB="0" distL="0" distR="0" wp14:anchorId="15C89B7C" wp14:editId="73EDFC00">
-            <wp:extent cx="5400040" cy="1964055"/>
+        <w:t xml:space="preserve"> vite</w:t>
+      </w:r>
+      <w:r>
+        <w:rPr>
+          <w:u w:val="single"/>
+        </w:rPr>
+        <w:t xml:space="preserve"> -D</w:t>
+      </w:r>
+    </w:p>
+    <w:p>
+      <w:pPr>
+        <w:rPr>
+          <w:u w:val="single"/>
+        </w:rPr>
+      </w:pPr>
+      <w:r>
+        <w:drawing>
+          <wp:inline distT="0" distB="0" distL="0" distR="0" wp14:anchorId="4F588B8D" wp14:editId="1FC180D4">
+            <wp:extent cx="5400040" cy="3011805"/>
             <wp:effectExtent l="0" t="0" r="0" b="0"/>
-            <wp:docPr id="38" name="Imagem 38"/>
+            <wp:docPr id="65" name="Imagem 65"/>
             <wp:cNvGraphicFramePr>
               <a:graphicFrameLocks xmlns:a="http://schemas.openxmlformats.org/drawingml/2006/main" noChangeAspect="1"/>
             </wp:cNvGraphicFramePr>
@@ -2066,7 +2056,96 @@
                   <pic:spPr>
                     <a:xfrm>
                       <a:off x="0" y="0"/>
-                      <a:ext cx="5400040" cy="1964055"/>
+                      <a:ext cx="5400040" cy="3011805"/>
+                    </a:xfrm>
+                    <a:prstGeom prst="rect">
+                      <a:avLst/>
+                    </a:prstGeom>
+                  </pic:spPr>
+                </pic:pic>
+              </a:graphicData>
+            </a:graphic>
+          </wp:inline>
+        </w:drawing>
+      </w:r>
+    </w:p>
+    <w:p>
+      <w:pPr>
+        <w:rPr>
+          <w:highlight w:val="cyan"/>
+        </w:rPr>
+      </w:pPr>
+      <w:r>
+        <w:drawing>
+          <wp:inline distT="0" distB="0" distL="0" distR="0" wp14:anchorId="0BC99452" wp14:editId="385CA523">
+            <wp:extent cx="5400040" cy="2733040"/>
+            <wp:effectExtent l="0" t="0" r="0" b="0"/>
+            <wp:docPr id="63" name="Imagem 63"/>
+            <wp:cNvGraphicFramePr>
+              <a:graphicFrameLocks xmlns:a="http://schemas.openxmlformats.org/drawingml/2006/main" noChangeAspect="1"/>
+            </wp:cNvGraphicFramePr>
+            <a:graphic xmlns:a="http://schemas.openxmlformats.org/drawingml/2006/main">
+              <a:graphicData uri="http://schemas.openxmlformats.org/drawingml/2006/picture">
+                <pic:pic xmlns:pic="http://schemas.openxmlformats.org/drawingml/2006/picture">
+                  <pic:nvPicPr>
+                    <pic:cNvPr id="1" name=""/>
+                    <pic:cNvPicPr/>
+                  </pic:nvPicPr>
+                  <pic:blipFill>
+                    <a:blip r:embed="rId41"/>
+                    <a:stretch>
+                      <a:fillRect/>
+                    </a:stretch>
+                  </pic:blipFill>
+                  <pic:spPr>
+                    <a:xfrm>
+                      <a:off x="0" y="0"/>
+                      <a:ext cx="5400040" cy="2733040"/>
+                    </a:xfrm>
+                    <a:prstGeom prst="rect">
+                      <a:avLst/>
+                    </a:prstGeom>
+                  </pic:spPr>
+                </pic:pic>
+              </a:graphicData>
+            </a:graphic>
+          </wp:inline>
+        </w:drawing>
+      </w:r>
+    </w:p>
+    <w:p>
+      <w:pPr>
+        <w:rPr>
+          <w:highlight w:val="cyan"/>
+        </w:rPr>
+      </w:pPr>
+      <w:r>
+        <w:lastRenderedPageBreak/>
+        <w:drawing>
+          <wp:inline distT="0" distB="0" distL="0" distR="0" wp14:anchorId="5EC2D4AE" wp14:editId="6438F6D3">
+            <wp:extent cx="5400040" cy="2360295"/>
+            <wp:effectExtent l="0" t="0" r="0" b="1905"/>
+            <wp:docPr id="64" name="Imagem 64"/>
+            <wp:cNvGraphicFramePr>
+              <a:graphicFrameLocks xmlns:a="http://schemas.openxmlformats.org/drawingml/2006/main" noChangeAspect="1"/>
+            </wp:cNvGraphicFramePr>
+            <a:graphic xmlns:a="http://schemas.openxmlformats.org/drawingml/2006/main">
+              <a:graphicData uri="http://schemas.openxmlformats.org/drawingml/2006/picture">
+                <pic:pic xmlns:pic="http://schemas.openxmlformats.org/drawingml/2006/picture">
+                  <pic:nvPicPr>
+                    <pic:cNvPr id="1" name=""/>
+                    <pic:cNvPicPr/>
+                  </pic:nvPicPr>
+                  <pic:blipFill>
+                    <a:blip r:embed="rId42"/>
+                    <a:stretch>
+                      <a:fillRect/>
+                    </a:stretch>
+                  </pic:blipFill>
+                  <pic:spPr>
+                    <a:xfrm>
+                      <a:off x="0" y="0"/>
+                      <a:ext cx="5400040" cy="2360295"/>
                     </a:xfrm>
                     <a:prstGeom prst="rect">
                       <a:avLst/>
@@ -2144,7 +2223,7 @@
                     <pic:cNvPicPr/>
                   </pic:nvPicPr>
                   <pic:blipFill>
-                    <a:blip r:embed="rId41"/>
+                    <a:blip r:embed="rId43"/>
                     <a:stretch>
                       <a:fillRect/>
                     </a:stretch>
@@ -2186,7 +2265,7 @@
                     <pic:cNvPicPr/>
                   </pic:nvPicPr>
                   <pic:blipFill>
-                    <a:blip r:embed="rId42"/>
+                    <a:blip r:embed="rId44"/>
                     <a:stretch>
                       <a:fillRect/>
                     </a:stretch>
@@ -2217,21 +2296,21 @@
         <w:rPr>
           <w:highlight w:val="cyan"/>
         </w:rPr>
+        <w:t xml:space="preserve">14 </w:t>
+      </w:r>
+      <w:r>
+        <w:rPr>
+          <w:highlight w:val="cyan"/>
+        </w:rPr>
+        <w:t>– Fundamentos e clean architecture</w:t>
+      </w:r>
+    </w:p>
+    <w:p>
+      <w:r>
+        <w:rPr>
+          <w:noProof/>
+        </w:rPr>
         <w:lastRenderedPageBreak/>
-        <w:t xml:space="preserve">14 </w:t>
-      </w:r>
-      <w:r>
-        <w:rPr>
-          <w:highlight w:val="cyan"/>
-        </w:rPr>
-        <w:t>– Fundamentos e clean architecture</w:t>
-      </w:r>
-    </w:p>
-    <w:p>
-      <w:r>
-        <w:rPr>
-          <w:noProof/>
-        </w:rPr>
         <w:drawing>
           <wp:inline distT="0" distB="0" distL="0" distR="0" wp14:anchorId="4B9C0894" wp14:editId="2B2C191A">
             <wp:extent cx="5400040" cy="3963035"/>
@@ -2250,7 +2329,7 @@
                     </pic:cNvPicPr>
                   </pic:nvPicPr>
                   <pic:blipFill>
-                    <a:blip r:embed="rId43">
+                    <a:blip r:embed="rId45">
                       <a:extLst>
                         <a:ext uri="{28A0092B-C50C-407E-A947-70E740481C1C}">
                           <a14:useLocalDpi xmlns:a14="http://schemas.microsoft.com/office/drawing/2010/main" val="0"/>
@@ -2322,7 +2401,7 @@
                     <pic:cNvPicPr/>
                   </pic:nvPicPr>
                   <pic:blipFill>
-                    <a:blip r:embed="rId44"/>
+                    <a:blip r:embed="rId46"/>
                     <a:stretch>
                       <a:fillRect/>
                     </a:stretch>
@@ -2388,7 +2467,7 @@
                     <pic:cNvPicPr/>
                   </pic:nvPicPr>
                   <pic:blipFill>
-                    <a:blip r:embed="rId45"/>
+                    <a:blip r:embed="rId47"/>
                     <a:stretch>
                       <a:fillRect/>
                     </a:stretch>
@@ -2436,7 +2515,7 @@
                     <pic:cNvPicPr/>
                   </pic:nvPicPr>
                   <pic:blipFill>
-                    <a:blip r:embed="rId46"/>
+                    <a:blip r:embed="rId48"/>
                     <a:stretch>
                       <a:fillRect/>
                     </a:stretch>
@@ -2483,7 +2562,7 @@
                     <pic:cNvPicPr/>
                   </pic:nvPicPr>
                   <pic:blipFill>
-                    <a:blip r:embed="rId47"/>
+                    <a:blip r:embed="rId49"/>
                     <a:stretch>
                       <a:fillRect/>
                     </a:stretch>
@@ -2539,7 +2618,7 @@
                     <pic:cNvPicPr/>
                   </pic:nvPicPr>
                   <pic:blipFill>
-                    <a:blip r:embed="rId48"/>
+                    <a:blip r:embed="rId50"/>
                     <a:stretch>
                       <a:fillRect/>
                     </a:stretch>
@@ -2582,7 +2661,7 @@
                     <pic:cNvPicPr/>
                   </pic:nvPicPr>
                   <pic:blipFill>
-                    <a:blip r:embed="rId49"/>
+                    <a:blip r:embed="rId51"/>
                     <a:stretch>
                       <a:fillRect/>
                     </a:stretch>
@@ -2624,7 +2703,7 @@
                     <pic:cNvPicPr/>
                   </pic:nvPicPr>
                   <pic:blipFill>
-                    <a:blip r:embed="rId50"/>
+                    <a:blip r:embed="rId52"/>
                     <a:stretch>
                       <a:fillRect/>
                     </a:stretch>
@@ -2666,7 +2745,7 @@
                     <pic:cNvPicPr/>
                   </pic:nvPicPr>
                   <pic:blipFill>
-                    <a:blip r:embed="rId51"/>
+                    <a:blip r:embed="rId53"/>
                     <a:stretch>
                       <a:fillRect/>
                     </a:stretch>
@@ -2709,7 +2788,7 @@
                     <pic:cNvPicPr/>
                   </pic:nvPicPr>
                   <pic:blipFill>
-                    <a:blip r:embed="rId52"/>
+                    <a:blip r:embed="rId54"/>
                     <a:stretch>
                       <a:fillRect/>
                     </a:stretch>
@@ -2775,7 +2854,7 @@
                     <pic:cNvPicPr/>
                   </pic:nvPicPr>
                   <pic:blipFill>
-                    <a:blip r:embed="rId53"/>
+                    <a:blip r:embed="rId55"/>
                     <a:stretch>
                       <a:fillRect/>
                     </a:stretch>
@@ -2823,7 +2902,7 @@
                     <pic:cNvPicPr/>
                   </pic:nvPicPr>
                   <pic:blipFill>
-                    <a:blip r:embed="rId54"/>
+                    <a:blip r:embed="rId56"/>
                     <a:stretch>
                       <a:fillRect/>
                     </a:stretch>
@@ -2870,7 +2949,7 @@
                     <pic:cNvPicPr/>
                   </pic:nvPicPr>
                   <pic:blipFill>
-                    <a:blip r:embed="rId55"/>
+                    <a:blip r:embed="rId57"/>
                     <a:stretch>
                       <a:fillRect/>
                     </a:stretch>
@@ -2937,7 +3016,7 @@
                     <pic:cNvPicPr/>
                   </pic:nvPicPr>
                   <pic:blipFill>
-                    <a:blip r:embed="rId56"/>
+                    <a:blip r:embed="rId58"/>
                     <a:stretch>
                       <a:fillRect/>
                     </a:stretch>
@@ -2984,7 +3063,7 @@
                     <pic:cNvPicPr/>
                   </pic:nvPicPr>
                   <pic:blipFill>
-                    <a:blip r:embed="rId57"/>
+                    <a:blip r:embed="rId59"/>
                     <a:stretch>
                       <a:fillRect/>
                     </a:stretch>
@@ -3053,6 +3132,9 @@
         </w:rPr>
       </w:pPr>
       <w:r>
+        <w:rPr>
+          <w:noProof/>
+        </w:rPr>
         <w:drawing>
           <wp:inline distT="0" distB="0" distL="0" distR="0" wp14:anchorId="001A452C" wp14:editId="1B894ED6">
             <wp:extent cx="5400040" cy="2514600"/>
@@ -3069,7 +3151,7 @@
                     <pic:cNvPicPr/>
                   </pic:nvPicPr>
                   <pic:blipFill>
-                    <a:blip r:embed="rId58"/>
+                    <a:blip r:embed="rId60"/>
                     <a:stretch>
                       <a:fillRect/>
                     </a:stretch>
@@ -3078,6 +3160,203 @@
                     <a:xfrm>
                       <a:off x="0" y="0"/>
                       <a:ext cx="5400040" cy="2514600"/>
+                    </a:xfrm>
+                    <a:prstGeom prst="rect">
+                      <a:avLst/>
+                    </a:prstGeom>
+                  </pic:spPr>
+                </pic:pic>
+              </a:graphicData>
+            </a:graphic>
+          </wp:inline>
+        </w:drawing>
+      </w:r>
+    </w:p>
+    <w:p>
+      <w:pPr>
+        <w:rPr>
+          <w:highlight w:val="cyan"/>
+        </w:rPr>
+      </w:pPr>
+      <w:r>
+        <w:rPr>
+          <w:highlight w:val="cyan"/>
+        </w:rPr>
+        <w:t xml:space="preserve">21 </w:t>
+      </w:r>
+      <w:r>
+        <w:rPr>
+          <w:highlight w:val="cyan"/>
+        </w:rPr>
+        <w:t>– Caso de uso deletar pergunta</w:t>
+      </w:r>
+    </w:p>
+    <w:p>
+      <w:pPr>
+        <w:rPr>
+          <w:highlight w:val="cyan"/>
+        </w:rPr>
+      </w:pPr>
+      <w:r>
+        <w:lastRenderedPageBreak/>
+        <w:drawing>
+          <wp:inline distT="0" distB="0" distL="0" distR="0" wp14:anchorId="5CF37A10" wp14:editId="7911A027">
+            <wp:extent cx="5400040" cy="2373630"/>
+            <wp:effectExtent l="0" t="0" r="0" b="7620"/>
+            <wp:docPr id="59" name="Imagem 59"/>
+            <wp:cNvGraphicFramePr>
+              <a:graphicFrameLocks xmlns:a="http://schemas.openxmlformats.org/drawingml/2006/main" noChangeAspect="1"/>
+            </wp:cNvGraphicFramePr>
+            <a:graphic xmlns:a="http://schemas.openxmlformats.org/drawingml/2006/main">
+              <a:graphicData uri="http://schemas.openxmlformats.org/drawingml/2006/picture">
+                <pic:pic xmlns:pic="http://schemas.openxmlformats.org/drawingml/2006/picture">
+                  <pic:nvPicPr>
+                    <pic:cNvPr id="1" name=""/>
+                    <pic:cNvPicPr/>
+                  </pic:nvPicPr>
+                  <pic:blipFill>
+                    <a:blip r:embed="rId61"/>
+                    <a:stretch>
+                      <a:fillRect/>
+                    </a:stretch>
+                  </pic:blipFill>
+                  <pic:spPr>
+                    <a:xfrm>
+                      <a:off x="0" y="0"/>
+                      <a:ext cx="5400040" cy="2373630"/>
+                    </a:xfrm>
+                    <a:prstGeom prst="rect">
+                      <a:avLst/>
+                    </a:prstGeom>
+                  </pic:spPr>
+                </pic:pic>
+              </a:graphicData>
+            </a:graphic>
+          </wp:inline>
+        </w:drawing>
+      </w:r>
+    </w:p>
+    <w:p>
+      <w:pPr>
+        <w:rPr>
+          <w:highlight w:val="cyan"/>
+        </w:rPr>
+      </w:pPr>
+      <w:r>
+        <w:drawing>
+          <wp:inline distT="0" distB="0" distL="0" distR="0" wp14:anchorId="140FAADD" wp14:editId="710EDBA9">
+            <wp:extent cx="5400040" cy="2104390"/>
+            <wp:effectExtent l="0" t="0" r="0" b="0"/>
+            <wp:docPr id="57" name="Imagem 57"/>
+            <wp:cNvGraphicFramePr>
+              <a:graphicFrameLocks xmlns:a="http://schemas.openxmlformats.org/drawingml/2006/main" noChangeAspect="1"/>
+            </wp:cNvGraphicFramePr>
+            <a:graphic xmlns:a="http://schemas.openxmlformats.org/drawingml/2006/main">
+              <a:graphicData uri="http://schemas.openxmlformats.org/drawingml/2006/picture">
+                <pic:pic xmlns:pic="http://schemas.openxmlformats.org/drawingml/2006/picture">
+                  <pic:nvPicPr>
+                    <pic:cNvPr id="1" name=""/>
+                    <pic:cNvPicPr/>
+                  </pic:nvPicPr>
+                  <pic:blipFill>
+                    <a:blip r:embed="rId62"/>
+                    <a:stretch>
+                      <a:fillRect/>
+                    </a:stretch>
+                  </pic:blipFill>
+                  <pic:spPr>
+                    <a:xfrm>
+                      <a:off x="0" y="0"/>
+                      <a:ext cx="5400040" cy="2104390"/>
+                    </a:xfrm>
+                    <a:prstGeom prst="rect">
+                      <a:avLst/>
+                    </a:prstGeom>
+                  </pic:spPr>
+                </pic:pic>
+              </a:graphicData>
+            </a:graphic>
+          </wp:inline>
+        </w:drawing>
+      </w:r>
+    </w:p>
+    <w:p>
+      <w:pPr>
+        <w:rPr>
+          <w:highlight w:val="cyan"/>
+        </w:rPr>
+      </w:pPr>
+      <w:r>
+        <w:drawing>
+          <wp:inline distT="0" distB="0" distL="0" distR="0" wp14:anchorId="474DD755" wp14:editId="4D2F7EC1">
+            <wp:extent cx="5400040" cy="2783840"/>
+            <wp:effectExtent l="0" t="0" r="0" b="0"/>
+            <wp:docPr id="58" name="Imagem 58"/>
+            <wp:cNvGraphicFramePr>
+              <a:graphicFrameLocks xmlns:a="http://schemas.openxmlformats.org/drawingml/2006/main" noChangeAspect="1"/>
+            </wp:cNvGraphicFramePr>
+            <a:graphic xmlns:a="http://schemas.openxmlformats.org/drawingml/2006/main">
+              <a:graphicData uri="http://schemas.openxmlformats.org/drawingml/2006/picture">
+                <pic:pic xmlns:pic="http://schemas.openxmlformats.org/drawingml/2006/picture">
+                  <pic:nvPicPr>
+                    <pic:cNvPr id="1" name=""/>
+                    <pic:cNvPicPr/>
+                  </pic:nvPicPr>
+                  <pic:blipFill>
+                    <a:blip r:embed="rId63"/>
+                    <a:stretch>
+                      <a:fillRect/>
+                    </a:stretch>
+                  </pic:blipFill>
+                  <pic:spPr>
+                    <a:xfrm>
+                      <a:off x="0" y="0"/>
+                      <a:ext cx="5400040" cy="2783840"/>
+                    </a:xfrm>
+                    <a:prstGeom prst="rect">
+                      <a:avLst/>
+                    </a:prstGeom>
+                  </pic:spPr>
+                </pic:pic>
+              </a:graphicData>
+            </a:graphic>
+          </wp:inline>
+        </w:drawing>
+      </w:r>
+    </w:p>
+    <w:p>
+      <w:pPr>
+        <w:rPr>
+          <w:highlight w:val="cyan"/>
+        </w:rPr>
+      </w:pPr>
+      <w:r>
+        <w:lastRenderedPageBreak/>
+        <w:drawing>
+          <wp:inline distT="0" distB="0" distL="0" distR="0" wp14:anchorId="35087884" wp14:editId="7A7F8CE5">
+            <wp:extent cx="5400040" cy="5480685"/>
+            <wp:effectExtent l="0" t="0" r="0" b="5715"/>
+            <wp:docPr id="66" name="Imagem 66"/>
+            <wp:cNvGraphicFramePr>
+              <a:graphicFrameLocks xmlns:a="http://schemas.openxmlformats.org/drawingml/2006/main" noChangeAspect="1"/>
+            </wp:cNvGraphicFramePr>
+            <a:graphic xmlns:a="http://schemas.openxmlformats.org/drawingml/2006/main">
+              <a:graphicData uri="http://schemas.openxmlformats.org/drawingml/2006/picture">
+                <pic:pic xmlns:pic="http://schemas.openxmlformats.org/drawingml/2006/picture">
+                  <pic:nvPicPr>
+                    <pic:cNvPr id="1" name=""/>
+                    <pic:cNvPicPr/>
+                  </pic:nvPicPr>
+                  <pic:blipFill>
+                    <a:blip r:embed="rId64"/>
+                    <a:stretch>
+                      <a:fillRect/>
+                    </a:stretch>
+                  </pic:blipFill>
+                  <pic:spPr>
+                    <a:xfrm>
+                      <a:off x="0" y="0"/>
+                      <a:ext cx="5400040" cy="5480685"/>
                     </a:xfrm>
                     <a:prstGeom prst="rect">
                       <a:avLst/>
@@ -3102,25 +3381,6 @@
         <w:rPr>
           <w:highlight w:val="cyan"/>
         </w:rPr>
-        <w:t xml:space="preserve">21 </w:t>
-      </w:r>
-      <w:r>
-        <w:rPr>
-          <w:highlight w:val="cyan"/>
-        </w:rPr>
-        <w:t>– Caso de uso deletar pergunta</w:t>
-      </w:r>
-    </w:p>
-    <w:p>
-      <w:pPr>
-        <w:rPr>
-          <w:highlight w:val="cyan"/>
-        </w:rPr>
-      </w:pPr>
-      <w:r>
-        <w:rPr>
-          <w:highlight w:val="cyan"/>
-        </w:rPr>
         <w:t xml:space="preserve">22 </w:t>
       </w:r>
       <w:r>
@@ -3235,93 +3495,93 @@
         <w:rPr>
           <w:highlight w:val="cyan"/>
         </w:rPr>
+        <w:t xml:space="preserve">28 </w:t>
+      </w:r>
+      <w:r>
+        <w:rPr>
+          <w:highlight w:val="cyan"/>
+        </w:rPr>
+        <w:t>– Entidades de comentários</w:t>
+      </w:r>
+    </w:p>
+    <w:p>
+      <w:r>
+        <w:rPr>
+          <w:highlight w:val="cyan"/>
+        </w:rPr>
+        <w:t xml:space="preserve">29 - </w:t>
+      </w:r>
+      <w:r>
+        <w:rPr>
+          <w:highlight w:val="cyan"/>
+        </w:rPr>
+        <w:t xml:space="preserve"> Classes base de comentários</w:t>
+      </w:r>
+    </w:p>
+    <w:p>
+      <w:pPr>
+        <w:rPr>
+          <w:highlight w:val="cyan"/>
+        </w:rPr>
+      </w:pPr>
+      <w:r>
+        <w:rPr>
+          <w:highlight w:val="cyan"/>
+        </w:rPr>
+        <w:t xml:space="preserve">30 </w:t>
+      </w:r>
+      <w:r>
+        <w:rPr>
+          <w:highlight w:val="cyan"/>
+        </w:rPr>
+        <w:t>– Caso de uso Comentar na pergunta</w:t>
+      </w:r>
+    </w:p>
+    <w:p>
+      <w:pPr>
+        <w:rPr>
+          <w:highlight w:val="cyan"/>
+        </w:rPr>
+      </w:pPr>
+      <w:r>
+        <w:rPr>
+          <w:highlight w:val="cyan"/>
+        </w:rPr>
+        <w:t>31 –</w:t>
+      </w:r>
+    </w:p>
+    <w:p>
+      <w:pPr>
+        <w:rPr>
+          <w:highlight w:val="cyan"/>
+        </w:rPr>
+      </w:pPr>
+      <w:r>
+        <w:rPr>
+          <w:highlight w:val="cyan"/>
+        </w:rPr>
+        <w:t>32 –</w:t>
+      </w:r>
+    </w:p>
+    <w:p>
+      <w:pPr>
+        <w:rPr>
+          <w:highlight w:val="cyan"/>
+        </w:rPr>
+      </w:pPr>
+      <w:r>
+        <w:rPr>
+          <w:highlight w:val="cyan"/>
+        </w:rPr>
+        <w:t xml:space="preserve">33 - </w:t>
+      </w:r>
+    </w:p>
+    <w:p>
+      <w:r>
+        <w:rPr>
+          <w:highlight w:val="cyan"/>
+        </w:rPr>
         <w:lastRenderedPageBreak/>
-        <w:t xml:space="preserve">28 </w:t>
-      </w:r>
-      <w:r>
-        <w:rPr>
-          <w:highlight w:val="cyan"/>
-        </w:rPr>
-        <w:t>– Entidades de comentários</w:t>
-      </w:r>
-    </w:p>
-    <w:p>
-      <w:r>
-        <w:rPr>
-          <w:highlight w:val="cyan"/>
-        </w:rPr>
-        <w:t xml:space="preserve">29 - </w:t>
-      </w:r>
-      <w:r>
-        <w:rPr>
-          <w:highlight w:val="cyan"/>
-        </w:rPr>
-        <w:t xml:space="preserve"> Classes base de comentários</w:t>
-      </w:r>
-    </w:p>
-    <w:p>
-      <w:pPr>
-        <w:rPr>
-          <w:highlight w:val="cyan"/>
-        </w:rPr>
-      </w:pPr>
-      <w:r>
-        <w:rPr>
-          <w:highlight w:val="cyan"/>
-        </w:rPr>
-        <w:t xml:space="preserve">30 </w:t>
-      </w:r>
-      <w:r>
-        <w:rPr>
-          <w:highlight w:val="cyan"/>
-        </w:rPr>
-        <w:t>– Caso de uso Comentar na pergunta</w:t>
-      </w:r>
-    </w:p>
-    <w:p>
-      <w:pPr>
-        <w:rPr>
-          <w:highlight w:val="cyan"/>
-        </w:rPr>
-      </w:pPr>
-      <w:r>
-        <w:rPr>
-          <w:highlight w:val="cyan"/>
-        </w:rPr>
-        <w:t>31 –</w:t>
-      </w:r>
-    </w:p>
-    <w:p>
-      <w:pPr>
-        <w:rPr>
-          <w:highlight w:val="cyan"/>
-        </w:rPr>
-      </w:pPr>
-      <w:r>
-        <w:rPr>
-          <w:highlight w:val="cyan"/>
-        </w:rPr>
-        <w:t>32 –</w:t>
-      </w:r>
-    </w:p>
-    <w:p>
-      <w:pPr>
-        <w:rPr>
-          <w:highlight w:val="cyan"/>
-        </w:rPr>
-      </w:pPr>
-      <w:r>
-        <w:rPr>
-          <w:highlight w:val="cyan"/>
-        </w:rPr>
-        <w:t xml:space="preserve">33 - </w:t>
-      </w:r>
-    </w:p>
-    <w:p>
-      <w:r>
-        <w:rPr>
-          <w:highlight w:val="cyan"/>
-        </w:rPr>
         <w:t>34 –</w:t>
       </w:r>
       <w:r>

</xml_diff>

<commit_message>
22 – Caso de uso deletar resposta
</commit_message>
<xml_diff>
--- a/2023/04_ddd.docx
+++ b/2023/04_ddd.docx
@@ -2032,6 +2032,9 @@
         </w:rPr>
       </w:pPr>
       <w:r>
+        <w:rPr>
+          <w:noProof/>
+        </w:rPr>
         <w:drawing>
           <wp:inline distT="0" distB="0" distL="0" distR="0" wp14:anchorId="4F588B8D" wp14:editId="1FC180D4">
             <wp:extent cx="5400040" cy="3011805"/>
@@ -2076,6 +2079,9 @@
         </w:rPr>
       </w:pPr>
       <w:r>
+        <w:rPr>
+          <w:noProof/>
+        </w:rPr>
         <w:drawing>
           <wp:inline distT="0" distB="0" distL="0" distR="0" wp14:anchorId="0BC99452" wp14:editId="385CA523">
             <wp:extent cx="5400040" cy="2733040"/>
@@ -2120,6 +2126,9 @@
         </w:rPr>
       </w:pPr>
       <w:r>
+        <w:rPr>
+          <w:noProof/>
+        </w:rPr>
         <w:lastRenderedPageBreak/>
         <w:drawing>
           <wp:inline distT="0" distB="0" distL="0" distR="0" wp14:anchorId="5EC2D4AE" wp14:editId="6438F6D3">
@@ -3198,6 +3207,9 @@
         </w:rPr>
       </w:pPr>
       <w:r>
+        <w:rPr>
+          <w:noProof/>
+        </w:rPr>
         <w:lastRenderedPageBreak/>
         <w:drawing>
           <wp:inline distT="0" distB="0" distL="0" distR="0" wp14:anchorId="5CF37A10" wp14:editId="7911A027">
@@ -3243,6 +3255,9 @@
         </w:rPr>
       </w:pPr>
       <w:r>
+        <w:rPr>
+          <w:noProof/>
+        </w:rPr>
         <w:drawing>
           <wp:inline distT="0" distB="0" distL="0" distR="0" wp14:anchorId="140FAADD" wp14:editId="710EDBA9">
             <wp:extent cx="5400040" cy="2104390"/>
@@ -3287,6 +3302,9 @@
         </w:rPr>
       </w:pPr>
       <w:r>
+        <w:rPr>
+          <w:noProof/>
+        </w:rPr>
         <w:drawing>
           <wp:inline distT="0" distB="0" distL="0" distR="0" wp14:anchorId="474DD755" wp14:editId="4D2F7EC1">
             <wp:extent cx="5400040" cy="2783840"/>
@@ -3331,6 +3349,9 @@
         </w:rPr>
       </w:pPr>
       <w:r>
+        <w:rPr>
+          <w:noProof/>
+        </w:rPr>
         <w:lastRenderedPageBreak/>
         <w:drawing>
           <wp:inline distT="0" distB="0" distL="0" distR="0" wp14:anchorId="35087884" wp14:editId="7A7F8CE5">
@@ -3368,6 +3389,247 @@
           </wp:inline>
         </w:drawing>
       </w:r>
+    </w:p>
+    <w:p>
+      <w:pPr>
+        <w:rPr>
+          <w:highlight w:val="cyan"/>
+        </w:rPr>
+      </w:pPr>
+      <w:r>
+        <w:rPr>
+          <w:highlight w:val="cyan"/>
+        </w:rPr>
+        <w:t xml:space="preserve">22 </w:t>
+      </w:r>
+      <w:r>
+        <w:rPr>
+          <w:highlight w:val="cyan"/>
+        </w:rPr>
+        <w:t>– Caso de uso deletar resposta</w:t>
+      </w:r>
+    </w:p>
+    <w:p>
+      <w:pPr>
+        <w:rPr>
+          <w:highlight w:val="cyan"/>
+        </w:rPr>
+      </w:pPr>
+      <w:r>
+        <w:drawing>
+          <wp:inline distT="0" distB="0" distL="0" distR="0" wp14:anchorId="18912B9A" wp14:editId="0A90CAB8">
+            <wp:extent cx="5400040" cy="2035175"/>
+            <wp:effectExtent l="0" t="0" r="0" b="3175"/>
+            <wp:docPr id="38" name="Imagem 38"/>
+            <wp:cNvGraphicFramePr>
+              <a:graphicFrameLocks xmlns:a="http://schemas.openxmlformats.org/drawingml/2006/main" noChangeAspect="1"/>
+            </wp:cNvGraphicFramePr>
+            <a:graphic xmlns:a="http://schemas.openxmlformats.org/drawingml/2006/main">
+              <a:graphicData uri="http://schemas.openxmlformats.org/drawingml/2006/picture">
+                <pic:pic xmlns:pic="http://schemas.openxmlformats.org/drawingml/2006/picture">
+                  <pic:nvPicPr>
+                    <pic:cNvPr id="1" name=""/>
+                    <pic:cNvPicPr/>
+                  </pic:nvPicPr>
+                  <pic:blipFill>
+                    <a:blip r:embed="rId65"/>
+                    <a:stretch>
+                      <a:fillRect/>
+                    </a:stretch>
+                  </pic:blipFill>
+                  <pic:spPr>
+                    <a:xfrm>
+                      <a:off x="0" y="0"/>
+                      <a:ext cx="5400040" cy="2035175"/>
+                    </a:xfrm>
+                    <a:prstGeom prst="rect">
+                      <a:avLst/>
+                    </a:prstGeom>
+                  </pic:spPr>
+                </pic:pic>
+              </a:graphicData>
+            </a:graphic>
+          </wp:inline>
+        </w:drawing>
+      </w:r>
+    </w:p>
+    <w:p>
+      <w:pPr>
+        <w:rPr>
+          <w:highlight w:val="cyan"/>
+        </w:rPr>
+      </w:pPr>
+      <w:r>
+        <w:lastRenderedPageBreak/>
+        <w:drawing>
+          <wp:inline distT="0" distB="0" distL="0" distR="0" wp14:anchorId="0C2B5B40" wp14:editId="50248A6D">
+            <wp:extent cx="5400040" cy="2523490"/>
+            <wp:effectExtent l="0" t="0" r="0" b="0"/>
+            <wp:docPr id="56" name="Imagem 56"/>
+            <wp:cNvGraphicFramePr>
+              <a:graphicFrameLocks xmlns:a="http://schemas.openxmlformats.org/drawingml/2006/main" noChangeAspect="1"/>
+            </wp:cNvGraphicFramePr>
+            <a:graphic xmlns:a="http://schemas.openxmlformats.org/drawingml/2006/main">
+              <a:graphicData uri="http://schemas.openxmlformats.org/drawingml/2006/picture">
+                <pic:pic xmlns:pic="http://schemas.openxmlformats.org/drawingml/2006/picture">
+                  <pic:nvPicPr>
+                    <pic:cNvPr id="1" name=""/>
+                    <pic:cNvPicPr/>
+                  </pic:nvPicPr>
+                  <pic:blipFill>
+                    <a:blip r:embed="rId66"/>
+                    <a:stretch>
+                      <a:fillRect/>
+                    </a:stretch>
+                  </pic:blipFill>
+                  <pic:spPr>
+                    <a:xfrm>
+                      <a:off x="0" y="0"/>
+                      <a:ext cx="5400040" cy="2523490"/>
+                    </a:xfrm>
+                    <a:prstGeom prst="rect">
+                      <a:avLst/>
+                    </a:prstGeom>
+                  </pic:spPr>
+                </pic:pic>
+              </a:graphicData>
+            </a:graphic>
+          </wp:inline>
+        </w:drawing>
+      </w:r>
+    </w:p>
+    <w:p>
+      <w:pPr>
+        <w:rPr>
+          <w:highlight w:val="cyan"/>
+        </w:rPr>
+      </w:pPr>
+      <w:r>
+        <w:drawing>
+          <wp:inline distT="0" distB="0" distL="0" distR="0" wp14:anchorId="21C099C6" wp14:editId="56F2F366">
+            <wp:extent cx="5400040" cy="2214245"/>
+            <wp:effectExtent l="0" t="0" r="0" b="0"/>
+            <wp:docPr id="60" name="Imagem 60"/>
+            <wp:cNvGraphicFramePr>
+              <a:graphicFrameLocks xmlns:a="http://schemas.openxmlformats.org/drawingml/2006/main" noChangeAspect="1"/>
+            </wp:cNvGraphicFramePr>
+            <a:graphic xmlns:a="http://schemas.openxmlformats.org/drawingml/2006/main">
+              <a:graphicData uri="http://schemas.openxmlformats.org/drawingml/2006/picture">
+                <pic:pic xmlns:pic="http://schemas.openxmlformats.org/drawingml/2006/picture">
+                  <pic:nvPicPr>
+                    <pic:cNvPr id="1" name=""/>
+                    <pic:cNvPicPr/>
+                  </pic:nvPicPr>
+                  <pic:blipFill>
+                    <a:blip r:embed="rId67"/>
+                    <a:stretch>
+                      <a:fillRect/>
+                    </a:stretch>
+                  </pic:blipFill>
+                  <pic:spPr>
+                    <a:xfrm>
+                      <a:off x="0" y="0"/>
+                      <a:ext cx="5400040" cy="2214245"/>
+                    </a:xfrm>
+                    <a:prstGeom prst="rect">
+                      <a:avLst/>
+                    </a:prstGeom>
+                  </pic:spPr>
+                </pic:pic>
+              </a:graphicData>
+            </a:graphic>
+          </wp:inline>
+        </w:drawing>
+      </w:r>
+    </w:p>
+    <w:p>
+      <w:pPr>
+        <w:rPr>
+          <w:highlight w:val="cyan"/>
+        </w:rPr>
+      </w:pPr>
+      <w:r>
+        <w:drawing>
+          <wp:inline distT="0" distB="0" distL="0" distR="0" wp14:anchorId="747D1928" wp14:editId="3CDF9433">
+            <wp:extent cx="5400040" cy="2272030"/>
+            <wp:effectExtent l="0" t="0" r="0" b="0"/>
+            <wp:docPr id="61" name="Imagem 61"/>
+            <wp:cNvGraphicFramePr>
+              <a:graphicFrameLocks xmlns:a="http://schemas.openxmlformats.org/drawingml/2006/main" noChangeAspect="1"/>
+            </wp:cNvGraphicFramePr>
+            <a:graphic xmlns:a="http://schemas.openxmlformats.org/drawingml/2006/main">
+              <a:graphicData uri="http://schemas.openxmlformats.org/drawingml/2006/picture">
+                <pic:pic xmlns:pic="http://schemas.openxmlformats.org/drawingml/2006/picture">
+                  <pic:nvPicPr>
+                    <pic:cNvPr id="1" name=""/>
+                    <pic:cNvPicPr/>
+                  </pic:nvPicPr>
+                  <pic:blipFill>
+                    <a:blip r:embed="rId68"/>
+                    <a:stretch>
+                      <a:fillRect/>
+                    </a:stretch>
+                  </pic:blipFill>
+                  <pic:spPr>
+                    <a:xfrm>
+                      <a:off x="0" y="0"/>
+                      <a:ext cx="5400040" cy="2272030"/>
+                    </a:xfrm>
+                    <a:prstGeom prst="rect">
+                      <a:avLst/>
+                    </a:prstGeom>
+                  </pic:spPr>
+                </pic:pic>
+              </a:graphicData>
+            </a:graphic>
+          </wp:inline>
+        </w:drawing>
+      </w:r>
+    </w:p>
+    <w:p>
+      <w:pPr>
+        <w:rPr>
+          <w:highlight w:val="cyan"/>
+        </w:rPr>
+      </w:pPr>
+      <w:r>
+        <w:lastRenderedPageBreak/>
+        <w:drawing>
+          <wp:inline distT="0" distB="0" distL="0" distR="0" wp14:anchorId="011C03E0" wp14:editId="20041BF3">
+            <wp:extent cx="5400040" cy="5213350"/>
+            <wp:effectExtent l="0" t="0" r="0" b="6350"/>
+            <wp:docPr id="62" name="Imagem 62"/>
+            <wp:cNvGraphicFramePr>
+              <a:graphicFrameLocks xmlns:a="http://schemas.openxmlformats.org/drawingml/2006/main" noChangeAspect="1"/>
+            </wp:cNvGraphicFramePr>
+            <a:graphic xmlns:a="http://schemas.openxmlformats.org/drawingml/2006/main">
+              <a:graphicData uri="http://schemas.openxmlformats.org/drawingml/2006/picture">
+                <pic:pic xmlns:pic="http://schemas.openxmlformats.org/drawingml/2006/picture">
+                  <pic:nvPicPr>
+                    <pic:cNvPr id="1" name=""/>
+                    <pic:cNvPicPr/>
+                  </pic:nvPicPr>
+                  <pic:blipFill>
+                    <a:blip r:embed="rId69"/>
+                    <a:stretch>
+                      <a:fillRect/>
+                    </a:stretch>
+                  </pic:blipFill>
+                  <pic:spPr>
+                    <a:xfrm>
+                      <a:off x="0" y="0"/>
+                      <a:ext cx="5400040" cy="5213350"/>
+                    </a:xfrm>
+                    <a:prstGeom prst="rect">
+                      <a:avLst/>
+                    </a:prstGeom>
+                  </pic:spPr>
+                </pic:pic>
+              </a:graphicData>
+            </a:graphic>
+          </wp:inline>
+        </w:drawing>
+      </w:r>
       <w:bookmarkStart w:id="0" w:name="_GoBack"/>
       <w:bookmarkEnd w:id="0"/>
     </w:p>
@@ -3381,25 +3643,6 @@
         <w:rPr>
           <w:highlight w:val="cyan"/>
         </w:rPr>
-        <w:t xml:space="preserve">22 </w:t>
-      </w:r>
-      <w:r>
-        <w:rPr>
-          <w:highlight w:val="cyan"/>
-        </w:rPr>
-        <w:t>– Caso de uso deletar resposta</w:t>
-      </w:r>
-    </w:p>
-    <w:p>
-      <w:pPr>
-        <w:rPr>
-          <w:highlight w:val="cyan"/>
-        </w:rPr>
-      </w:pPr>
-      <w:r>
-        <w:rPr>
-          <w:highlight w:val="cyan"/>
-        </w:rPr>
         <w:t xml:space="preserve">23 - </w:t>
       </w:r>
       <w:r>
@@ -3581,23 +3824,23 @@
         <w:rPr>
           <w:highlight w:val="cyan"/>
         </w:rPr>
+        <w:t>34 –</w:t>
+      </w:r>
+      <w:r>
+        <w:t xml:space="preserve"> </w:t>
+      </w:r>
+    </w:p>
+    <w:p>
+      <w:pPr>
+        <w:rPr>
+          <w:highlight w:val="cyan"/>
+        </w:rPr>
+      </w:pPr>
+      <w:r>
+        <w:rPr>
+          <w:highlight w:val="cyan"/>
+        </w:rPr>
         <w:lastRenderedPageBreak/>
-        <w:t>34 –</w:t>
-      </w:r>
-      <w:r>
-        <w:t xml:space="preserve"> </w:t>
-      </w:r>
-    </w:p>
-    <w:p>
-      <w:pPr>
-        <w:rPr>
-          <w:highlight w:val="cyan"/>
-        </w:rPr>
-      </w:pPr>
-      <w:r>
-        <w:rPr>
-          <w:highlight w:val="cyan"/>
-        </w:rPr>
         <w:t>35 –</w:t>
       </w:r>
     </w:p>

</xml_diff>